<commit_message>
Show case scene working now, video clips added
</commit_message>
<xml_diff>
--- a/Maloney_RealTimeCrowdSimulation.docx
+++ b/Maloney_RealTimeCrowdSimulation.docx
@@ -13,6 +13,9 @@
     <w:p>
       <w:pPr>
         <w:pStyle w:val="author"/>
+        <w:rPr>
+          <w:vertAlign w:val="superscript"/>
+        </w:rPr>
       </w:pPr>
       <w:r>
         <w:t>Peter Maloney</w:t>
@@ -21,41 +24,200 @@
         <w:rPr>
           <w:vertAlign w:val="superscript"/>
         </w:rPr>
+        <w:t>1</w:t>
+      </w:r>
+    </w:p>
+    <w:p>
+      <w:pPr>
+        <w:pStyle w:val="author"/>
+      </w:pPr>
+      <w:r>
+        <w:t>13002995</w:t>
+      </w:r>
+    </w:p>
+    <w:p>
+      <w:pPr>
+        <w:pStyle w:val="author"/>
+      </w:pPr>
+      <w:r>
+        <w:t>Supervisor:</w:t>
+      </w:r>
+      <w:r>
         <w:t xml:space="preserve"> </w:t>
       </w:r>
-      <w:r>
-        <w:t xml:space="preserve">13002995 </w:t>
+      <w:proofErr w:type="spellStart"/>
+      <w:r>
+        <w:t>Dr</w:t>
+      </w:r>
+      <w:proofErr w:type="spellEnd"/>
+      <w:r>
+        <w:t xml:space="preserve"> Simon </w:t>
+      </w:r>
+      <w:proofErr w:type="spellStart"/>
+      <w:r>
+        <w:t>Scarle</w:t>
+      </w:r>
+      <w:proofErr w:type="spellEnd"/>
+    </w:p>
+    <w:p>
+      <w:pPr>
+        <w:pStyle w:val="address"/>
+        <w:rPr>
+          <w:sz w:val="20"/>
+        </w:rPr>
+      </w:pPr>
+      <w:r>
+        <w:rPr>
+          <w:sz w:val="20"/>
+        </w:rPr>
+        <w:t>Submission Date 14/04/2016</w:t>
       </w:r>
     </w:p>
     <w:p>
       <w:pPr>
         <w:pStyle w:val="author"/>
       </w:pPr>
-      <w:proofErr w:type="gramStart"/>
-      <w:r>
-        <w:t>Supervisor :</w:t>
-      </w:r>
-      <w:proofErr w:type="gramEnd"/>
-      <w:r>
-        <w:t xml:space="preserve"> </w:t>
-      </w:r>
+      <w:r>
+        <w:t>Module</w:t>
+      </w:r>
+      <w:r>
+        <w:t>:</w:t>
+      </w:r>
+      <w:r>
+        <w:t xml:space="preserve"> UFCFS4-30-3 Creative Technologies Project</w:t>
+      </w:r>
+    </w:p>
+    <w:p>
+      <w:pPr>
+        <w:pStyle w:val="address"/>
+        <w:rPr>
+          <w:sz w:val="20"/>
+        </w:rPr>
+      </w:pPr>
+    </w:p>
+    <w:p>
+      <w:pPr>
+        <w:pStyle w:val="address"/>
+        <w:rPr>
+          <w:sz w:val="20"/>
+        </w:rPr>
+      </w:pPr>
+    </w:p>
+    <w:p>
+      <w:pPr>
+        <w:pStyle w:val="address"/>
+        <w:ind w:left="360"/>
+        <w:rPr>
+          <w:sz w:val="20"/>
+        </w:rPr>
+      </w:pPr>
+      <w:r>
+        <w:rPr>
+          <w:sz w:val="20"/>
+          <w:vertAlign w:val="superscript"/>
+        </w:rPr>
+        <w:t xml:space="preserve">1 </w:t>
+      </w:r>
+      <w:r>
+        <w:rPr>
+          <w:sz w:val="20"/>
+        </w:rPr>
+        <w:t>Department of Computer Science and Creative Technology.</w:t>
+      </w:r>
+    </w:p>
+    <w:p>
+      <w:pPr>
+        <w:pStyle w:val="address"/>
+        <w:ind w:left="360"/>
+        <w:rPr>
+          <w:sz w:val="20"/>
+        </w:rPr>
+      </w:pPr>
+      <w:r>
+        <w:rPr>
+          <w:sz w:val="20"/>
+        </w:rPr>
+        <w:t>University of the West of England</w:t>
+      </w:r>
+    </w:p>
+    <w:p>
+      <w:pPr>
+        <w:pStyle w:val="address"/>
+        <w:ind w:left="360"/>
+        <w:rPr>
+          <w:sz w:val="20"/>
+        </w:rPr>
+      </w:pPr>
       <w:proofErr w:type="spellStart"/>
       <w:r>
-        <w:t>Dr</w:t>
+        <w:rPr>
+          <w:sz w:val="20"/>
+        </w:rPr>
+        <w:t>Coldharbour</w:t>
       </w:r>
       <w:proofErr w:type="spellEnd"/>
       <w:r>
-        <w:t xml:space="preserve"> Simon </w:t>
-      </w:r>
-      <w:proofErr w:type="spellStart"/>
-      <w:r>
-        <w:t>Scarle</w:t>
-      </w:r>
-      <w:proofErr w:type="spellEnd"/>
-    </w:p>
-    <w:p>
-      <w:pPr>
-        <w:pStyle w:val="author"/>
+        <w:rPr>
+          <w:sz w:val="20"/>
+        </w:rPr>
+        <w:t xml:space="preserve"> Lane</w:t>
+      </w:r>
+    </w:p>
+    <w:p>
+      <w:pPr>
+        <w:pStyle w:val="address"/>
+        <w:ind w:left="360"/>
+        <w:rPr>
+          <w:sz w:val="20"/>
+        </w:rPr>
+      </w:pPr>
+      <w:r>
+        <w:rPr>
+          <w:sz w:val="20"/>
+        </w:rPr>
+        <w:t>Bristol, UK</w:t>
+      </w:r>
+    </w:p>
+    <w:p>
+      <w:pPr>
+        <w:pStyle w:val="address"/>
+        <w:ind w:left="360"/>
+        <w:rPr>
+          <w:sz w:val="20"/>
+        </w:rPr>
+      </w:pPr>
+      <w:hyperlink r:id="rId8" w:history="1">
+        <w:r>
+          <w:rPr>
+            <w:rStyle w:val="Hyperlink"/>
+            <w:sz w:val="20"/>
+          </w:rPr>
+          <w:t>Peter2.maloney@live.uwe.ac.uk</w:t>
+        </w:r>
+      </w:hyperlink>
+    </w:p>
+    <w:p>
+      <w:pPr>
+        <w:pStyle w:val="address"/>
+        <w:ind w:left="360"/>
+      </w:pPr>
+    </w:p>
+    <w:p>
+      <w:pPr>
+        <w:pStyle w:val="address"/>
+        <w:ind w:left="360"/>
+      </w:pPr>
+    </w:p>
+    <w:p>
+      <w:pPr>
+        <w:pStyle w:val="address"/>
+        <w:ind w:left="360"/>
+      </w:pPr>
+    </w:p>
+    <w:p>
+      <w:pPr>
+        <w:pStyle w:val="address"/>
+        <w:ind w:left="360"/>
       </w:pPr>
       <w:r>
         <w:rPr>
@@ -63,18 +225,18 @@
           <w:lang w:val="en-GB" w:eastAsia="en-GB"/>
         </w:rPr>
         <w:drawing>
-          <wp:anchor distT="0" distB="0" distL="114300" distR="114300" simplePos="0" relativeHeight="251658240" behindDoc="0" locked="0" layoutInCell="1" allowOverlap="1" wp14:anchorId="3CA058B1" wp14:editId="6E7762C7">
+          <wp:anchor distT="0" distB="0" distL="114300" distR="114300" simplePos="0" relativeHeight="251672576" behindDoc="0" locked="0" layoutInCell="1" allowOverlap="1" wp14:anchorId="1411635D" wp14:editId="7A1D96E3">
             <wp:simplePos x="0" y="0"/>
             <wp:positionH relativeFrom="margin">
-              <wp:align>right</wp:align>
+              <wp:align>center</wp:align>
             </wp:positionH>
             <wp:positionV relativeFrom="paragraph">
-              <wp:posOffset>321945</wp:posOffset>
+              <wp:posOffset>153670</wp:posOffset>
             </wp:positionV>
-            <wp:extent cx="4257040" cy="2247900"/>
-            <wp:effectExtent l="0" t="0" r="0" b="0"/>
+            <wp:extent cx="5975350" cy="3200400"/>
+            <wp:effectExtent l="0" t="0" r="6350" b="0"/>
             <wp:wrapTopAndBottom/>
-            <wp:docPr id="1" name="Picture 1" descr="C:\Users\Peter\Pictures\AT_Vid_Callout_2.png"/>
+            <wp:docPr id="1" name="Picture 1"/>
             <wp:cNvGraphicFramePr>
               <a:graphicFrameLocks xmlns:a="http://schemas.openxmlformats.org/drawingml/2006/main" noChangeAspect="1"/>
             </wp:cNvGraphicFramePr>
@@ -82,36 +244,36 @@
               <a:graphicData uri="http://schemas.openxmlformats.org/drawingml/2006/picture">
                 <pic:pic xmlns:pic="http://schemas.openxmlformats.org/drawingml/2006/picture">
                   <pic:nvPicPr>
-                    <pic:cNvPr id="0" name="Picture 1" descr="C:\Users\Peter\Pictures\AT_Vid_Callout_2.png"/>
-                    <pic:cNvPicPr>
-                      <a:picLocks noChangeAspect="1" noChangeArrowheads="1"/>
-                    </pic:cNvPicPr>
+                    <pic:cNvPr id="1" name=""/>
+                    <pic:cNvPicPr/>
                   </pic:nvPicPr>
-                  <pic:blipFill>
-                    <a:blip r:embed="rId8" cstate="print">
+                  <pic:blipFill rotWithShape="1">
+                    <a:blip r:embed="rId9" cstate="print">
                       <a:extLst>
                         <a:ext uri="{28A0092B-C50C-407E-A947-70E740481C1C}">
                           <a14:useLocalDpi xmlns:a14="http://schemas.microsoft.com/office/drawing/2010/main" val="0"/>
                         </a:ext>
                       </a:extLst>
                     </a:blip>
-                    <a:srcRect/>
-                    <a:stretch>
-                      <a:fillRect/>
-                    </a:stretch>
+                    <a:srcRect l="1518" t="6168" r="6982" b="6707"/>
+                    <a:stretch/>
                   </pic:blipFill>
                   <pic:spPr bwMode="auto">
                     <a:xfrm>
                       <a:off x="0" y="0"/>
-                      <a:ext cx="4257040" cy="2247900"/>
+                      <a:ext cx="5975350" cy="3200400"/>
                     </a:xfrm>
                     <a:prstGeom prst="rect">
                       <a:avLst/>
                     </a:prstGeom>
-                    <a:noFill/>
                     <a:ln>
                       <a:noFill/>
                     </a:ln>
+                    <a:extLst>
+                      <a:ext uri="{53640926-AAD7-44D8-BBD7-CCE9431645EC}">
+                        <a14:shadowObscured xmlns:a14="http://schemas.microsoft.com/office/drawing/2010/main"/>
+                      </a:ext>
+                    </a:extLst>
                   </pic:spPr>
                 </pic:pic>
               </a:graphicData>
@@ -125,25 +287,23 @@
           </wp:anchor>
         </w:drawing>
       </w:r>
-      <w:r>
-        <w:t>Module UFCFS4-30-3 Creative Technologies Project</w:t>
-      </w:r>
     </w:p>
     <w:p>
       <w:pPr>
         <w:pStyle w:val="address"/>
         <w:ind w:left="360"/>
       </w:pPr>
-      <w:r>
-        <w:t>*SHOWCASE IMAGE OF PRODUCT*</w:t>
-      </w:r>
     </w:p>
     <w:p>
       <w:pPr>
         <w:pStyle w:val="heading1"/>
       </w:pPr>
       <w:r>
-        <w:t>Summary</w:t>
+        <w:lastRenderedPageBreak/>
+        <w:t>S</w:t>
+      </w:r>
+      <w:r>
+        <w:t>ummary</w:t>
       </w:r>
     </w:p>
     <w:p>
@@ -172,11 +332,41 @@
       </w:r>
       <w:proofErr w:type="spellEnd"/>
       <w:r>
-        <w:t xml:space="preserve">  Dijkstra’s</w:t>
+        <w:t xml:space="preserve">  </w:t>
+      </w:r>
+      <w:r>
+        <w:rPr>
+          <w:i/>
+        </w:rPr>
+        <w:t>Dijkstra’s</w:t>
       </w:r>
       <w:proofErr w:type="gramEnd"/>
       <w:r>
-        <w:t xml:space="preserve">  Algorithm to calculate the shortest distance route between two points in a grid of user defined nodes. This system itself makes use of components which detect connections between the nodes, to allow large grids to be easily set up for use. This sub-system outputs a list of </w:t>
+        <w:rPr>
+          <w:i/>
+        </w:rPr>
+        <w:t xml:space="preserve">  Algorithm</w:t>
+      </w:r>
+      <w:r>
+        <w:rPr>
+          <w:i/>
+        </w:rPr>
+        <w:t xml:space="preserve"> </w:t>
+      </w:r>
+      <w:r>
+        <w:t>(Dijkstra, 1959)</w:t>
+      </w:r>
+      <w:r>
+        <w:rPr>
+          <w:i/>
+        </w:rPr>
+        <w:t xml:space="preserve">, </w:t>
+      </w:r>
+      <w:r>
+        <w:t>or variations thereof,</w:t>
+      </w:r>
+      <w:r>
+        <w:t xml:space="preserve"> to calculate the shortest distance route between two points in a grid of user defined nodes. This system itself makes use of components which detect connections between the nodes, to allow large grids to be easily set up for use. This sub-system outputs a list of </w:t>
       </w:r>
       <w:r>
         <w:t xml:space="preserve">the positions of the nodes on the shortest path, which is then used by another component, inspired by </w:t>
@@ -209,7 +399,10 @@
         <w:t xml:space="preserve">Left 4 Dead’s </w:t>
       </w:r>
       <w:r>
-        <w:t xml:space="preserve">AI System ((The AI Systems of Left 4 Dead), making use of two </w:t>
+        <w:t xml:space="preserve">AI System </w:t>
+      </w:r>
+      <w:r>
+        <w:t xml:space="preserve">(The AI Systems of Left 4 Dead), making use of two </w:t>
       </w:r>
       <w:r>
         <w:t xml:space="preserve">colliders in front of, and off to either side of each agent. When either of these colliders detects a collision, it will send a message to the agent, causing it to turn away from the collision, producing, in most cases, smooth and somewhat realistic </w:t>
@@ -247,11 +440,14 @@
       </w:r>
     </w:p>
     <w:p/>
+    <w:p/>
+    <w:p/>
     <w:p>
       <w:pPr>
         <w:pStyle w:val="heading1"/>
       </w:pPr>
       <w:r>
+        <w:lastRenderedPageBreak/>
         <w:t>How to Access The Project</w:t>
       </w:r>
     </w:p>
@@ -262,7 +458,7 @@
       <w:r>
         <w:t xml:space="preserve">The entire project can be accessed at: </w:t>
       </w:r>
-      <w:hyperlink r:id="rId9" w:history="1">
+      <w:hyperlink r:id="rId10" w:history="1">
         <w:r>
           <w:rPr>
             <w:rStyle w:val="Hyperlink"/>
@@ -386,7 +582,6 @@
         </w:numPr>
       </w:pPr>
       <w:r>
-        <w:lastRenderedPageBreak/>
         <w:t>A check box for ‘Check Distance’, checking this will cause pathfinding to use an A* approach, unchecking will use Dijkstra’s Algorithm.</w:t>
       </w:r>
     </w:p>
@@ -462,72 +657,64 @@
       <w:r>
         <w:t>A check box for ‘Smooth Paths’, checking this will draw lines showing the actual path taken by agents, that is the ‘smoothed’ path as opposed to the exact path created by the pathfinding system.</w:t>
       </w:r>
-      <w:bookmarkStart w:id="0" w:name="_GoBack"/>
-      <w:bookmarkEnd w:id="0"/>
     </w:p>
     <w:p/>
     <w:p/>
-    <w:p>
-      <w:pPr>
-        <w:pStyle w:val="heading1"/>
-      </w:pPr>
-      <w:r>
-        <w:t xml:space="preserve">Introduction </w:t>
-      </w:r>
-    </w:p>
-    <w:p>
-      <w:r>
-        <w:t xml:space="preserve">This project set out to produce a system that could be </w:t>
-      </w:r>
-      <w:proofErr w:type="spellStart"/>
-      <w:r>
-        <w:t>utilised</w:t>
-      </w:r>
-      <w:proofErr w:type="spellEnd"/>
-      <w:r>
-        <w:t xml:space="preserve"> to primarily as a tool for implementing realistic crowd behaviors within video games, specifically RTS (Real Time Strategy) games, but a guiding factor of development to was to ensure the system was as versatile as possible, opening up potential uses to include </w:t>
-      </w:r>
-      <w:r>
-        <w:t>the creation of CGI crowds in film or building realistic simulations</w:t>
-      </w:r>
-      <w:r>
-        <w:t xml:space="preserve"> </w:t>
-      </w:r>
-      <w:r>
-        <w:t>for tr</w:t>
-      </w:r>
-      <w:r>
-        <w:t>aining, to name a few examples.</w:t>
-      </w:r>
-    </w:p>
-    <w:p/>
-    <w:p>
-      <w:r>
-        <w:t xml:space="preserve">Alongside the production of a useful tool, this project also set out to explore the </w:t>
-      </w:r>
-      <w:proofErr w:type="gramStart"/>
-      <w:r>
-        <w:t>possibilities</w:t>
-      </w:r>
-      <w:proofErr w:type="gramEnd"/>
-      <w:r>
-        <w:t xml:space="preserve"> with regards to realistic simulation in real-time, and potential options for optimization of systems to accommodate this. </w:t>
-      </w:r>
-      <w:r>
-        <w:t>Another line of investigation that this project necessitated was into what ‘realistic’ crowd behaviors actually are, and whether or not these behaviors could be simplified down and recreated programmatically without losing the appearance of being realistic.</w:t>
-      </w:r>
-    </w:p>
-    <w:p/>
-    <w:p>
-      <w:pPr>
-        <w:pStyle w:val="heading1"/>
-      </w:pPr>
-      <w:r>
-        <w:t xml:space="preserve">Methodologies  </w:t>
-      </w:r>
-    </w:p>
     <w:p/>
     <w:p/>
+    <w:p/>
+    <w:p>
+      <w:pPr>
+        <w:pStyle w:val="heading1"/>
+      </w:pPr>
+      <w:r>
+        <w:lastRenderedPageBreak/>
+        <w:t xml:space="preserve">Introduction </w:t>
+      </w:r>
+    </w:p>
+    <w:p>
+      <w:r>
+        <w:t xml:space="preserve">This project set out to produce a system that could be </w:t>
+      </w:r>
+      <w:proofErr w:type="spellStart"/>
+      <w:r>
+        <w:t>utilised</w:t>
+      </w:r>
+      <w:proofErr w:type="spellEnd"/>
+      <w:r>
+        <w:t xml:space="preserve"> to primarily as a tool for implementing realistic crowd behaviors within video games, specifically RTS (Real Time Strategy) games, but a guiding factor of development to was to ensure the system was as versatile as possible, opening up potential uses to include </w:t>
+      </w:r>
+      <w:r>
+        <w:t>the creation of CGI crowds in film or building realistic simulations</w:t>
+      </w:r>
+      <w:r>
+        <w:t xml:space="preserve"> </w:t>
+      </w:r>
+      <w:r>
+        <w:t>for tr</w:t>
+      </w:r>
+      <w:r>
+        <w:t>aining, to name a few examples.</w:t>
+      </w:r>
+    </w:p>
+    <w:p/>
+    <w:p>
+      <w:r>
+        <w:t xml:space="preserve">Alongside the production of a useful tool, this project also set out to explore the possibilities with regards to realistic simulation in real-time, and potential options for optimization of systems to accommodate this. </w:t>
+      </w:r>
+      <w:r>
+        <w:t>Another line of investigation that this project necessitated was into what ‘realistic’ crowd behaviors actually are, and whether or not these behaviors could be simplified down and recreated programmatically without losing the appearance of being realistic.</w:t>
+      </w:r>
+    </w:p>
+    <w:p/>
+    <w:p>
+      <w:pPr>
+        <w:pStyle w:val="heading1"/>
+      </w:pPr>
+      <w:r>
+        <w:t xml:space="preserve">Methodologies  </w:t>
+      </w:r>
+    </w:p>
     <w:p>
       <w:pPr>
         <w:pStyle w:val="heading2"/>
@@ -571,7 +758,6 @@
         </w:numPr>
       </w:pPr>
       <w:r>
-        <w:lastRenderedPageBreak/>
         <w:t>What are the common requirements for crowd behaviors systems within RTS games?</w:t>
       </w:r>
     </w:p>
@@ -701,6 +887,7 @@
         </w:numPr>
       </w:pPr>
       <w:r>
+        <w:lastRenderedPageBreak/>
         <w:t xml:space="preserve">While there are a number of potential existing pathfinding systems, one in particular, </w:t>
       </w:r>
       <w:r>
@@ -710,13 +897,7 @@
         <w:t xml:space="preserve">Dijkstra’s Algorithm </w:t>
       </w:r>
       <w:r>
-        <w:t>(</w:t>
-      </w:r>
-      <w:r>
-        <w:t>E. Dijkstra 1959)</w:t>
-      </w:r>
-      <w:r>
-        <w:t xml:space="preserve"> may</w:t>
+        <w:t>may</w:t>
       </w:r>
       <w:r>
         <w:t xml:space="preserve"> </w:t>
@@ -752,39 +933,34 @@
         <w:t>tion, and were only relevant to the current stage of the iteration, saving the time of having to find the potential source of an issue. The aspect of leaving some research of potential options until ends of unsuccessful iterations was also beneficial as experience and finding from work up until that point could guide research, providing more practical results. Despite the positives however, hindsight reveals a</w:t>
       </w:r>
       <w:r>
-        <w:t xml:space="preserve"> number of factors that were problematic with this approach. Firstly, the separation of implementation of components often lead to problems where previous components were not fully designed with future components in mind, meaning time was often lost reengineering work that had </w:t>
-      </w:r>
+        <w:t xml:space="preserve"> number of factors that were problematic with this approach. Firstly, the separation of implementation of components often lead to problems where previous components were not fully designed with future components in mind, meaning time was often lost reengineering work that had already been completed. This problem could be overcome by better structuring the process, planning the order of implementation as well as taking the time to fully consider all of the shared aspects of each possible component. A second issue </w:t>
+      </w:r>
+      <w:r>
+        <w:t>arose because the process aimed to complete each component to completion before moving on, which became problematic when said implementation became difficult. From experience it was found that it could be hard to decide if and when to admit defeat and attempt another option, and the desire to have something working at the end may have led to some options to be abandoned too soon.</w:t>
+      </w:r>
+    </w:p>
+    <w:p/>
+    <w:p>
+      <w:r>
+        <w:t xml:space="preserve">The methodology made solving problems fairly simple, as they were most </w:t>
+      </w:r>
+      <w:r>
+        <w:t>often isolated</w:t>
+      </w:r>
+      <w:r>
+        <w:t xml:space="preserve">, and could be faced with a good degree of freedom, as if any attempt to solve it was not successful, a previous, working iteration could be returned to. Most of the problems faced with this project were technical, and the approach to solving them, was most often trial and error in the short term, trying variations </w:t>
+      </w:r>
+      <w:r>
+        <w:t>of the existing implementation, and failing this alternative options were explored. Both of these practices would draw from initial research, or exhausting those, require further research. This further research could be a lot more focused than the prior research, as a more specific question was being asked, and lessons learnt while trying to solve the issue could help to build more useful questions.</w:t>
+      </w:r>
+    </w:p>
+    <w:p/>
+    <w:p>
+      <w:pPr>
+        <w:pStyle w:val="heading1"/>
+      </w:pPr>
       <w:r>
         <w:lastRenderedPageBreak/>
-        <w:t xml:space="preserve">already been completed. This problem could be overcome by better structuring the process, planning the order of implementation as well as taking the time to fully consider all of the shared aspects of each possible component. A second issue </w:t>
-      </w:r>
-      <w:r>
-        <w:t>arose because the process aimed to complete each component to completion before moving on, which became problematic when said implementation became difficult. From experience it was found that it could be hard to decide if and when to admit defeat and attempt another option, and the desire to have something working at the end may have led to some options to be abandoned too soon.</w:t>
-      </w:r>
-    </w:p>
-    <w:p/>
-    <w:p>
-      <w:r>
-        <w:t xml:space="preserve">The methodology made solving problems fairly simple, as they were most </w:t>
-      </w:r>
-      <w:proofErr w:type="gramStart"/>
-      <w:r>
-        <w:t>often  isolated</w:t>
-      </w:r>
-      <w:proofErr w:type="gramEnd"/>
-      <w:r>
-        <w:t xml:space="preserve">, and could be faced with a good degree of freedom, as if any attempt to solve it was not successful, a previous, working iteration could be returned to. Most of the problems faced with this project were technical, and the approach to solving them, was most often trial and error in the short term, trying variations </w:t>
-      </w:r>
-      <w:r>
-        <w:t>of the existing implementation, and failing this alternative options were explored. Both of these practices would draw from initial research, or exhausting those, require further research. This further research could be a lot more focused than the prior research, as a more specific question was being asked, and lessons learnt while trying to solve the issue could help to build more useful questions.</w:t>
-      </w:r>
-    </w:p>
-    <w:p/>
-    <w:p>
-      <w:pPr>
-        <w:pStyle w:val="heading1"/>
-      </w:pPr>
-      <w:r>
         <w:t>Results</w:t>
       </w:r>
     </w:p>
@@ -848,7 +1024,6 @@
         <w:pStyle w:val="heading2"/>
       </w:pPr>
       <w:r>
-        <w:lastRenderedPageBreak/>
         <w:t>Pathfinding</w:t>
       </w:r>
     </w:p>
@@ -879,12 +1054,6 @@
         <w:t xml:space="preserve"> Algorithm</w:t>
       </w:r>
       <w:r>
-        <w:t xml:space="preserve"> (</w:t>
-      </w:r>
-      <w:r>
-        <w:t>E. Dijkstra 1959)</w:t>
-      </w:r>
-      <w:r>
         <w:t xml:space="preserve"> to generate paths for agents among a grid of nodes. </w:t>
       </w:r>
       <w:proofErr w:type="spellStart"/>
@@ -902,7 +1071,13 @@
         <w:t xml:space="preserve"> Algorithm</w:t>
       </w:r>
       <w:r>
-        <w:t xml:space="preserve"> was chosen as it will always give the shortest route between nodes assuming edges in the graph (the cost from one node to another) is not negative, making it reliable, but also because the algorithm is the basis for other pathfinding algorithms such as </w:t>
+        <w:t xml:space="preserve"> was chosen as it will always give the shortest route between nodes assuming edges in the graph (the c</w:t>
+      </w:r>
+      <w:r>
+        <w:t>ost from one node to another) are</w:t>
+      </w:r>
+      <w:r>
+        <w:t xml:space="preserve"> not negative, making it reliable, but also because the algorithm is the basis for other pathfinding algorithms such as </w:t>
       </w:r>
       <w:r>
         <w:rPr>
@@ -923,24 +1098,47 @@
       </w:r>
     </w:p>
     <w:p>
-      <w:r>
+      <w:pPr>
+        <w:ind w:firstLine="0"/>
         <w:rPr>
           <w:noProof/>
           <w:lang w:val="en-GB" w:eastAsia="en-GB"/>
         </w:rPr>
+      </w:pPr>
+    </w:p>
+    <w:p>
+      <w:pPr>
+        <w:ind w:firstLine="0"/>
+      </w:pPr>
+    </w:p>
+    <w:p>
+      <w:pPr>
+        <w:pStyle w:val="figurecaption"/>
+        <w:jc w:val="both"/>
+        <w:rPr>
+          <w:sz w:val="16"/>
+          <w:szCs w:val="16"/>
+        </w:rPr>
+      </w:pPr>
+      <w:r>
+        <w:rPr>
+          <w:noProof/>
+          <w:lang w:val="en-GB" w:eastAsia="en-GB"/>
+        </w:rPr>
+        <w:lastRenderedPageBreak/>
         <w:drawing>
-          <wp:anchor distT="0" distB="0" distL="114300" distR="114300" simplePos="0" relativeHeight="251663360" behindDoc="0" locked="0" layoutInCell="1" allowOverlap="1" wp14:anchorId="12A2FD70" wp14:editId="11E15DF9">
+          <wp:anchor distT="0" distB="0" distL="114300" distR="114300" simplePos="0" relativeHeight="251674624" behindDoc="0" locked="0" layoutInCell="1" allowOverlap="1" wp14:anchorId="79F0E0D9" wp14:editId="28EED407">
             <wp:simplePos x="0" y="0"/>
             <wp:positionH relativeFrom="column">
-              <wp:posOffset>2350135</wp:posOffset>
+              <wp:posOffset>2289175</wp:posOffset>
             </wp:positionH>
             <wp:positionV relativeFrom="paragraph">
-              <wp:posOffset>219075</wp:posOffset>
+              <wp:posOffset>0</wp:posOffset>
             </wp:positionV>
-            <wp:extent cx="2271395" cy="1704975"/>
-            <wp:effectExtent l="0" t="0" r="0" b="0"/>
+            <wp:extent cx="2312035" cy="1593215"/>
+            <wp:effectExtent l="0" t="0" r="0" b="6985"/>
             <wp:wrapTopAndBottom/>
-            <wp:docPr id="4" name="Picture 4" descr="C:\Users\Peter\Pictures\AT_Vid_Callout_2.png"/>
+            <wp:docPr id="10" name="Picture 10"/>
             <wp:cNvGraphicFramePr>
               <a:graphicFrameLocks xmlns:a="http://schemas.openxmlformats.org/drawingml/2006/main" noChangeAspect="1"/>
             </wp:cNvGraphicFramePr>
@@ -948,36 +1146,36 @@
               <a:graphicData uri="http://schemas.openxmlformats.org/drawingml/2006/picture">
                 <pic:pic xmlns:pic="http://schemas.openxmlformats.org/drawingml/2006/picture">
                   <pic:nvPicPr>
-                    <pic:cNvPr id="0" name="Picture 2" descr="C:\Users\Peter\Pictures\AT_Vid_Callout_2.png"/>
-                    <pic:cNvPicPr>
-                      <a:picLocks noChangeAspect="1" noChangeArrowheads="1"/>
-                    </pic:cNvPicPr>
+                    <pic:cNvPr id="1" name=""/>
+                    <pic:cNvPicPr/>
                   </pic:nvPicPr>
-                  <pic:blipFill>
-                    <a:blip r:embed="rId10" cstate="print">
+                  <pic:blipFill rotWithShape="1">
+                    <a:blip r:embed="rId11" cstate="print">
                       <a:extLst>
                         <a:ext uri="{28A0092B-C50C-407E-A947-70E740481C1C}">
                           <a14:useLocalDpi xmlns:a14="http://schemas.microsoft.com/office/drawing/2010/main" val="0"/>
                         </a:ext>
                       </a:extLst>
                     </a:blip>
-                    <a:srcRect/>
-                    <a:stretch>
-                      <a:fillRect/>
-                    </a:stretch>
+                    <a:srcRect l="9628" t="22991" r="60258" b="43641"/>
+                    <a:stretch/>
                   </pic:blipFill>
                   <pic:spPr bwMode="auto">
                     <a:xfrm>
                       <a:off x="0" y="0"/>
-                      <a:ext cx="2271395" cy="1704975"/>
+                      <a:ext cx="2312035" cy="1593215"/>
                     </a:xfrm>
                     <a:prstGeom prst="rect">
                       <a:avLst/>
                     </a:prstGeom>
-                    <a:noFill/>
                     <a:ln>
                       <a:noFill/>
                     </a:ln>
+                    <a:extLst>
+                      <a:ext uri="{53640926-AAD7-44D8-BBD7-CCE9431645EC}">
+                        <a14:shadowObscured xmlns:a14="http://schemas.microsoft.com/office/drawing/2010/main"/>
+                      </a:ext>
+                    </a:extLst>
                   </pic:spPr>
                 </pic:pic>
               </a:graphicData>
@@ -997,18 +1195,18 @@
           <w:lang w:val="en-GB" w:eastAsia="en-GB"/>
         </w:rPr>
         <w:drawing>
-          <wp:anchor distT="0" distB="0" distL="114300" distR="114300" simplePos="0" relativeHeight="251661312" behindDoc="0" locked="0" layoutInCell="1" allowOverlap="1" wp14:anchorId="1B3B9A30" wp14:editId="5896DE2E">
+          <wp:anchor distT="0" distB="0" distL="114300" distR="114300" simplePos="0" relativeHeight="251673600" behindDoc="0" locked="0" layoutInCell="1" allowOverlap="1" wp14:anchorId="0CDB905A" wp14:editId="5E3D9320">
             <wp:simplePos x="0" y="0"/>
-            <wp:positionH relativeFrom="column">
-              <wp:posOffset>-31115</wp:posOffset>
+            <wp:positionH relativeFrom="margin">
+              <wp:align>left</wp:align>
             </wp:positionH>
             <wp:positionV relativeFrom="paragraph">
-              <wp:posOffset>219075</wp:posOffset>
+              <wp:posOffset>0</wp:posOffset>
             </wp:positionV>
-            <wp:extent cx="2271395" cy="1704975"/>
+            <wp:extent cx="2038350" cy="1581150"/>
             <wp:effectExtent l="0" t="0" r="0" b="0"/>
             <wp:wrapTopAndBottom/>
-            <wp:docPr id="3" name="Picture 3" descr="C:\Users\Peter\Pictures\AT_Vid_Callout_2.png"/>
+            <wp:docPr id="2" name="Picture 2"/>
             <wp:cNvGraphicFramePr>
               <a:graphicFrameLocks xmlns:a="http://schemas.openxmlformats.org/drawingml/2006/main" noChangeAspect="1"/>
             </wp:cNvGraphicFramePr>
@@ -1016,36 +1214,36 @@
               <a:graphicData uri="http://schemas.openxmlformats.org/drawingml/2006/picture">
                 <pic:pic xmlns:pic="http://schemas.openxmlformats.org/drawingml/2006/picture">
                   <pic:nvPicPr>
-                    <pic:cNvPr id="0" name="Picture 2" descr="C:\Users\Peter\Pictures\AT_Vid_Callout_2.png"/>
-                    <pic:cNvPicPr>
-                      <a:picLocks noChangeAspect="1" noChangeArrowheads="1"/>
-                    </pic:cNvPicPr>
+                    <pic:cNvPr id="1" name=""/>
+                    <pic:cNvPicPr/>
                   </pic:nvPicPr>
-                  <pic:blipFill>
-                    <a:blip r:embed="rId10" cstate="print">
+                  <pic:blipFill rotWithShape="1">
+                    <a:blip r:embed="rId12" cstate="print">
                       <a:extLst>
                         <a:ext uri="{28A0092B-C50C-407E-A947-70E740481C1C}">
                           <a14:useLocalDpi xmlns:a14="http://schemas.microsoft.com/office/drawing/2010/main" val="0"/>
                         </a:ext>
                       </a:extLst>
                     </a:blip>
-                    <a:srcRect/>
-                    <a:stretch>
-                      <a:fillRect/>
-                    </a:stretch>
+                    <a:srcRect l="4337" t="16577" r="49263" b="19429"/>
+                    <a:stretch/>
                   </pic:blipFill>
                   <pic:spPr bwMode="auto">
                     <a:xfrm>
                       <a:off x="0" y="0"/>
-                      <a:ext cx="2271395" cy="1704975"/>
+                      <a:ext cx="2038350" cy="1581150"/>
                     </a:xfrm>
                     <a:prstGeom prst="rect">
                       <a:avLst/>
                     </a:prstGeom>
-                    <a:noFill/>
                     <a:ln>
                       <a:noFill/>
                     </a:ln>
+                    <a:extLst>
+                      <a:ext uri="{53640926-AAD7-44D8-BBD7-CCE9431645EC}">
+                        <a14:shadowObscured xmlns:a14="http://schemas.microsoft.com/office/drawing/2010/main"/>
+                      </a:ext>
+                    </a:extLst>
                   </pic:spPr>
                 </pic:pic>
               </a:graphicData>
@@ -1059,19 +1257,98 @@
           </wp:anchor>
         </w:drawing>
       </w:r>
-    </w:p>
-    <w:p>
-      <w:pPr>
-        <w:pStyle w:val="figurecaption"/>
-      </w:pPr>
       <w:r>
         <w:rPr>
           <w:b/>
         </w:rPr>
-        <w:t>Fig. 1.</w:t>
-      </w:r>
-      <w:r>
-        <w:t xml:space="preserve">  Images demonstrating paths built by the system</w:t>
+        <w:t xml:space="preserve">Fig. </w:t>
+      </w:r>
+      <w:r>
+        <w:rPr>
+          <w:b/>
+        </w:rPr>
+        <w:fldChar w:fldCharType="begin"/>
+      </w:r>
+      <w:r>
+        <w:rPr>
+          <w:b/>
+        </w:rPr>
+        <w:instrText xml:space="preserve"> SEQ "Figure" \* MERGEFORMAT </w:instrText>
+      </w:r>
+      <w:r>
+        <w:rPr>
+          <w:b/>
+        </w:rPr>
+        <w:fldChar w:fldCharType="separate"/>
+      </w:r>
+      <w:r>
+        <w:rPr>
+          <w:b/>
+          <w:noProof/>
+        </w:rPr>
+        <w:t>1</w:t>
+      </w:r>
+      <w:r>
+        <w:rPr>
+          <w:b/>
+        </w:rPr>
+        <w:fldChar w:fldCharType="end"/>
+      </w:r>
+      <w:r>
+        <w:rPr>
+          <w:b/>
+        </w:rPr>
+        <w:t>.</w:t>
+      </w:r>
+      <w:r>
+        <w:t xml:space="preserve"> </w:t>
+      </w:r>
+      <w:r>
+        <w:t xml:space="preserve">  </w:t>
+      </w:r>
+      <w:r>
+        <w:rPr>
+          <w:sz w:val="16"/>
+          <w:szCs w:val="16"/>
+        </w:rPr>
+        <w:t>Examples of the paths built by the system, seen in blue. Left s</w:t>
+      </w:r>
+      <w:r>
+        <w:rPr>
+          <w:sz w:val="16"/>
+          <w:szCs w:val="16"/>
+        </w:rPr>
+        <w:t>hows path built using Dijkstra’</w:t>
+      </w:r>
+      <w:r>
+        <w:rPr>
+          <w:sz w:val="16"/>
+          <w:szCs w:val="16"/>
+        </w:rPr>
+        <w:t>s    Alg</w:t>
+      </w:r>
+      <w:r>
+        <w:rPr>
+          <w:sz w:val="16"/>
+          <w:szCs w:val="16"/>
+        </w:rPr>
+        <w:t xml:space="preserve">orithm, Right shows path where the system </w:t>
+      </w:r>
+      <w:proofErr w:type="spellStart"/>
+      <w:r>
+        <w:rPr>
+          <w:sz w:val="16"/>
+          <w:szCs w:val="16"/>
+        </w:rPr>
+        <w:t>prioritises</w:t>
+      </w:r>
+      <w:proofErr w:type="spellEnd"/>
+      <w:r>
+        <w:rPr>
+          <w:sz w:val="16"/>
+          <w:szCs w:val="16"/>
+        </w:rPr>
+        <w:t xml:space="preserve"> searching nodes that are closer to the goal.</w:t>
       </w:r>
     </w:p>
     <w:p/>
@@ -1104,7 +1381,13 @@
         <w:t>’s AI</w:t>
       </w:r>
       <w:r>
-        <w:t xml:space="preserve"> use, and looks ahead to the furthers visible node, and uses this as a target, bypassing any redundant nodes in between.</w:t>
+        <w:t xml:space="preserve"> use, and looks ahead to the furthes</w:t>
+      </w:r>
+      <w:r>
+        <w:t>t</w:t>
+      </w:r>
+      <w:r>
+        <w:t xml:space="preserve"> visible node, and uses this as a target, bypassing any redundant nodes in between.</w:t>
       </w:r>
       <w:r>
         <w:t xml:space="preserve"> </w:t>
@@ -1117,28 +1400,24 @@
       </w:r>
     </w:p>
     <w:p>
-      <w:pPr>
-        <w:pStyle w:val="image"/>
-      </w:pPr>
       <w:r>
         <w:rPr>
           <w:noProof/>
           <w:lang w:val="en-GB" w:eastAsia="en-GB"/>
         </w:rPr>
-        <w:lastRenderedPageBreak/>
         <w:drawing>
-          <wp:anchor distT="0" distB="0" distL="114300" distR="114300" simplePos="0" relativeHeight="251665408" behindDoc="0" locked="0" layoutInCell="1" allowOverlap="1" wp14:anchorId="017DF09D" wp14:editId="5784614B">
+          <wp:anchor distT="0" distB="0" distL="114300" distR="114300" simplePos="0" relativeHeight="251675648" behindDoc="0" locked="0" layoutInCell="1" allowOverlap="1" wp14:anchorId="6E153E3F" wp14:editId="4001F152">
             <wp:simplePos x="0" y="0"/>
-            <wp:positionH relativeFrom="column">
-              <wp:posOffset>0</wp:posOffset>
+            <wp:positionH relativeFrom="margin">
+              <wp:align>center</wp:align>
             </wp:positionH>
             <wp:positionV relativeFrom="paragraph">
-              <wp:posOffset>227965</wp:posOffset>
+              <wp:posOffset>299258</wp:posOffset>
             </wp:positionV>
-            <wp:extent cx="2271395" cy="1704975"/>
-            <wp:effectExtent l="0" t="0" r="0" b="0"/>
+            <wp:extent cx="2191385" cy="1288415"/>
+            <wp:effectExtent l="0" t="0" r="0" b="6985"/>
             <wp:wrapTopAndBottom/>
-            <wp:docPr id="5" name="Picture 5" descr="C:\Users\Peter\Pictures\AT_Vid_Callout_2.png"/>
+            <wp:docPr id="11" name="Picture 11"/>
             <wp:cNvGraphicFramePr>
               <a:graphicFrameLocks xmlns:a="http://schemas.openxmlformats.org/drawingml/2006/main" noChangeAspect="1"/>
             </wp:cNvGraphicFramePr>
@@ -1146,36 +1425,36 @@
               <a:graphicData uri="http://schemas.openxmlformats.org/drawingml/2006/picture">
                 <pic:pic xmlns:pic="http://schemas.openxmlformats.org/drawingml/2006/picture">
                   <pic:nvPicPr>
-                    <pic:cNvPr id="0" name="Picture 2" descr="C:\Users\Peter\Pictures\AT_Vid_Callout_2.png"/>
-                    <pic:cNvPicPr>
-                      <a:picLocks noChangeAspect="1" noChangeArrowheads="1"/>
-                    </pic:cNvPicPr>
+                    <pic:cNvPr id="1" name=""/>
+                    <pic:cNvPicPr/>
                   </pic:nvPicPr>
-                  <pic:blipFill>
-                    <a:blip r:embed="rId10" cstate="print">
+                  <pic:blipFill rotWithShape="1">
+                    <a:blip r:embed="rId13" cstate="print">
                       <a:extLst>
                         <a:ext uri="{28A0092B-C50C-407E-A947-70E740481C1C}">
                           <a14:useLocalDpi xmlns:a14="http://schemas.microsoft.com/office/drawing/2010/main" val="0"/>
                         </a:ext>
                       </a:extLst>
                     </a:blip>
-                    <a:srcRect/>
-                    <a:stretch>
-                      <a:fillRect/>
-                    </a:stretch>
+                    <a:srcRect l="14632" t="15988" r="63614" b="61272"/>
+                    <a:stretch/>
                   </pic:blipFill>
                   <pic:spPr bwMode="auto">
                     <a:xfrm>
                       <a:off x="0" y="0"/>
-                      <a:ext cx="2271395" cy="1704975"/>
+                      <a:ext cx="2191385" cy="1288415"/>
                     </a:xfrm>
                     <a:prstGeom prst="rect">
                       <a:avLst/>
                     </a:prstGeom>
-                    <a:noFill/>
                     <a:ln>
                       <a:noFill/>
                     </a:ln>
+                    <a:extLst>
+                      <a:ext uri="{53640926-AAD7-44D8-BBD7-CCE9431645EC}">
+                        <a14:shadowObscured xmlns:a14="http://schemas.microsoft.com/office/drawing/2010/main"/>
+                      </a:ext>
+                    </a:extLst>
                   </pic:spPr>
                 </pic:pic>
               </a:graphicData>
@@ -1189,24 +1468,202 @@
           </wp:anchor>
         </w:drawing>
       </w:r>
-      <w:r>
-        <w:rPr>
+    </w:p>
+    <w:p/>
+    <w:p>
+      <w:pPr>
+        <w:pStyle w:val="figurecaption"/>
+        <w:jc w:val="both"/>
+      </w:pPr>
+      <w:r>
+        <w:rPr>
+          <w:b/>
+        </w:rPr>
+        <w:t xml:space="preserve">Fig. </w:t>
+      </w:r>
+      <w:r>
+        <w:rPr>
+          <w:b/>
+        </w:rPr>
+        <w:fldChar w:fldCharType="begin"/>
+      </w:r>
+      <w:r>
+        <w:rPr>
+          <w:b/>
+        </w:rPr>
+        <w:instrText xml:space="preserve"> SEQ "Figure" \* MERGEFORMAT </w:instrText>
+      </w:r>
+      <w:r>
+        <w:rPr>
+          <w:b/>
+        </w:rPr>
+        <w:fldChar w:fldCharType="separate"/>
+      </w:r>
+      <w:r>
+        <w:rPr>
+          <w:b/>
           <w:noProof/>
-          <w:lang w:val="en-GB" w:eastAsia="en-GB"/>
+        </w:rPr>
+        <w:t>2</w:t>
+      </w:r>
+      <w:r>
+        <w:rPr>
+          <w:b/>
+        </w:rPr>
+        <w:fldChar w:fldCharType="end"/>
+      </w:r>
+      <w:r>
+        <w:rPr>
+          <w:b/>
+        </w:rPr>
+        <w:t>.</w:t>
+      </w:r>
+      <w:r>
+        <w:t xml:space="preserve"> </w:t>
+      </w:r>
+      <w:r>
+        <w:rPr>
+          <w:sz w:val="16"/>
+          <w:szCs w:val="16"/>
+        </w:rPr>
+        <w:t>An example of the difference between the path produced by the pathfinding system (</w:t>
+      </w:r>
+      <w:r>
+        <w:rPr>
+          <w:sz w:val="16"/>
+          <w:szCs w:val="16"/>
+        </w:rPr>
+        <w:t xml:space="preserve">blue lines) and                   </w:t>
+      </w:r>
+      <w:r>
+        <w:rPr>
+          <w:sz w:val="16"/>
+          <w:szCs w:val="16"/>
+        </w:rPr>
+        <w:t>the ‘smoothed’ path</w:t>
+      </w:r>
+      <w:r>
+        <w:rPr>
+          <w:sz w:val="16"/>
+          <w:szCs w:val="16"/>
+        </w:rPr>
+        <w:t xml:space="preserve"> </w:t>
+      </w:r>
+      <w:r>
+        <w:rPr>
+          <w:sz w:val="16"/>
+          <w:szCs w:val="16"/>
+        </w:rPr>
+        <w:t>(r</w:t>
+      </w:r>
+      <w:r>
+        <w:rPr>
+          <w:sz w:val="16"/>
+          <w:szCs w:val="16"/>
+        </w:rPr>
+        <w:t>ed</w:t>
+      </w:r>
+      <w:r>
+        <w:rPr>
+          <w:sz w:val="16"/>
+          <w:szCs w:val="16"/>
+        </w:rPr>
+        <w:t xml:space="preserve"> lines</w:t>
+      </w:r>
+      <w:r>
+        <w:rPr>
+          <w:sz w:val="16"/>
+          <w:szCs w:val="16"/>
+        </w:rPr>
+        <w:t>)</w:t>
+      </w:r>
+      <w:r>
+        <w:rPr>
+          <w:sz w:val="16"/>
+          <w:szCs w:val="16"/>
+        </w:rPr>
+        <w:t>.</w:t>
+      </w:r>
+    </w:p>
+    <w:p>
+      <w:pPr>
+        <w:pStyle w:val="heading2"/>
+      </w:pPr>
+      <w:r>
+        <w:lastRenderedPageBreak/>
+        <w:t>Collision Avoidance</w:t>
+      </w:r>
+    </w:p>
+    <w:p>
+      <w:r>
+        <w:t xml:space="preserve">The collision avoidance system used in the final iteration is also inspired by </w:t>
+      </w:r>
+      <w:r>
+        <w:rPr>
+          <w:i/>
+        </w:rPr>
+        <w:t>Left 4 Dead</w:t>
+      </w:r>
+      <w:r>
+        <w:rPr>
+          <w:i/>
+        </w:rPr>
+        <w:t>’</w:t>
+      </w:r>
+      <w:r>
+        <w:rPr>
+          <w:i/>
+        </w:rPr>
+        <w:t>s AI</w:t>
+      </w:r>
+      <w:r>
+        <w:rPr>
+          <w:i/>
+        </w:rPr>
+        <w:t xml:space="preserve"> </w:t>
+      </w:r>
+      <w:r>
+        <w:t>system, and makes use of two collision detection areas in front of each agent, one top the left, the other to the right. Whenever something colliders with either of these areas,</w:t>
+      </w:r>
+      <w:r>
+        <w:t xml:space="preserve"> the agent will begin to turn away from the obstacle, and then return to facing in its desired direction once the obstacle is no longer in the way.</w:t>
+      </w:r>
+      <w:r>
+        <w:t xml:space="preserve"> This is a simple system that is highly effective at avoiding collisions, and produces smooth </w:t>
+      </w:r>
+      <w:r>
+        <w:t>movement. The behavior produced by this system is slightly realistic due to the removal of collisions and some of the behavior</w:t>
+      </w:r>
+      <w:r>
+        <w:t xml:space="preserve">s produced as a result of this however </w:t>
+      </w:r>
+      <w:r>
+        <w:t>the local rather than global nature of the collision avoidance, and a lack of ‘forward planning’ leaves the results lacking in realism when observed closely.</w:t>
+      </w:r>
+    </w:p>
+    <w:p>
+      <w:pPr>
+        <w:rPr>
+          <w:b/>
+        </w:rPr>
+      </w:pPr>
+      <w:r>
+        <w:rPr>
+          <w:b/>
         </w:rPr>
         <w:drawing>
-          <wp:anchor distT="0" distB="0" distL="114300" distR="114300" simplePos="0" relativeHeight="251666432" behindDoc="0" locked="0" layoutInCell="1" allowOverlap="1" wp14:anchorId="5A570FA4" wp14:editId="58FFEB6E">
+          <wp:anchor distT="0" distB="0" distL="114300" distR="114300" simplePos="0" relativeHeight="251676672" behindDoc="0" locked="0" layoutInCell="1" allowOverlap="1" wp14:anchorId="4A1151D5" wp14:editId="157D4182">
             <wp:simplePos x="0" y="0"/>
             <wp:positionH relativeFrom="column">
-              <wp:posOffset>2381250</wp:posOffset>
+              <wp:posOffset>1352723</wp:posOffset>
             </wp:positionH>
             <wp:positionV relativeFrom="paragraph">
-              <wp:posOffset>227965</wp:posOffset>
+              <wp:posOffset>263005</wp:posOffset>
             </wp:positionV>
-            <wp:extent cx="2271395" cy="1704975"/>
+            <wp:extent cx="1607959" cy="2080440"/>
             <wp:effectExtent l="0" t="0" r="0" b="0"/>
             <wp:wrapTopAndBottom/>
-            <wp:docPr id="6" name="Picture 6" descr="C:\Users\Peter\Pictures\AT_Vid_Callout_2.png"/>
+            <wp:docPr id="13" name="Picture 13"/>
             <wp:cNvGraphicFramePr>
               <a:graphicFrameLocks xmlns:a="http://schemas.openxmlformats.org/drawingml/2006/main" noChangeAspect="1"/>
             </wp:cNvGraphicFramePr>
@@ -1214,50 +1671,38 @@
               <a:graphicData uri="http://schemas.openxmlformats.org/drawingml/2006/picture">
                 <pic:pic xmlns:pic="http://schemas.openxmlformats.org/drawingml/2006/picture">
                   <pic:nvPicPr>
-                    <pic:cNvPr id="0" name="Picture 2" descr="C:\Users\Peter\Pictures\AT_Vid_Callout_2.png"/>
-                    <pic:cNvPicPr>
-                      <a:picLocks noChangeAspect="1" noChangeArrowheads="1"/>
-                    </pic:cNvPicPr>
+                    <pic:cNvPr id="1" name=""/>
+                    <pic:cNvPicPr/>
                   </pic:nvPicPr>
                   <pic:blipFill>
-                    <a:blip r:embed="rId10" cstate="print">
+                    <a:blip r:embed="rId14">
                       <a:extLst>
                         <a:ext uri="{28A0092B-C50C-407E-A947-70E740481C1C}">
                           <a14:useLocalDpi xmlns:a14="http://schemas.microsoft.com/office/drawing/2010/main" val="0"/>
                         </a:ext>
                       </a:extLst>
                     </a:blip>
-                    <a:srcRect/>
                     <a:stretch>
                       <a:fillRect/>
                     </a:stretch>
                   </pic:blipFill>
-                  <pic:spPr bwMode="auto">
+                  <pic:spPr>
                     <a:xfrm>
                       <a:off x="0" y="0"/>
-                      <a:ext cx="2271395" cy="1704975"/>
+                      <a:ext cx="1607959" cy="2080440"/>
                     </a:xfrm>
                     <a:prstGeom prst="rect">
                       <a:avLst/>
                     </a:prstGeom>
-                    <a:noFill/>
-                    <a:ln>
-                      <a:noFill/>
-                    </a:ln>
                   </pic:spPr>
                 </pic:pic>
               </a:graphicData>
             </a:graphic>
-            <wp14:sizeRelH relativeFrom="margin">
-              <wp14:pctWidth>0</wp14:pctWidth>
-            </wp14:sizeRelH>
-            <wp14:sizeRelV relativeFrom="margin">
-              <wp14:pctHeight>0</wp14:pctHeight>
-            </wp14:sizeRelV>
           </wp:anchor>
         </w:drawing>
       </w:r>
     </w:p>
+    <w:p/>
     <w:p>
       <w:pPr>
         <w:pStyle w:val="figurecaption"/>
@@ -1266,132 +1711,44 @@
         <w:rPr>
           <w:b/>
         </w:rPr>
-        <w:t>Fig. 2. Images showing difference between un-smoothed path and smoothed path</w:t>
+        <w:t>Fig. 3</w:t>
+      </w:r>
+      <w:r>
+        <w:rPr>
+          <w:b/>
+        </w:rPr>
+        <w:t>.1</w:t>
+      </w:r>
+      <w:r>
+        <w:rPr>
+          <w:b/>
+        </w:rPr>
+        <w:t>.</w:t>
       </w:r>
       <w:r>
         <w:t xml:space="preserve"> </w:t>
       </w:r>
+      <w:r>
+        <w:t>Representation of the arrangement of collision avoidance areas (red and blue rectangles), on each agent (green circle)</w:t>
+      </w:r>
     </w:p>
     <w:p/>
     <w:p>
       <w:r>
-        <w:t xml:space="preserve">&gt;&gt; Discuss possible use of </w:t>
-      </w:r>
-      <w:proofErr w:type="spellStart"/>
-      <w:r>
-        <w:t>nav</w:t>
-      </w:r>
-      <w:proofErr w:type="spellEnd"/>
-      <w:r>
-        <w:t xml:space="preserve"> mesh, </w:t>
-      </w:r>
-      <w:proofErr w:type="spellStart"/>
-      <w:r>
-        <w:t>huristics</w:t>
-      </w:r>
-      <w:proofErr w:type="spellEnd"/>
-      <w:r>
-        <w:t xml:space="preserve"> </w:t>
-      </w:r>
-      <w:proofErr w:type="spellStart"/>
-      <w:r>
-        <w:t>etc</w:t>
-      </w:r>
-      <w:proofErr w:type="spellEnd"/>
-      <w:r>
-        <w:t>…</w:t>
-      </w:r>
-    </w:p>
-    <w:p>
-      <w:pPr>
-        <w:pStyle w:val="heading2"/>
-      </w:pPr>
-      <w:r>
-        <w:t>Collision Avoidance</w:t>
-      </w:r>
-    </w:p>
-    <w:p>
-      <w:r>
-        <w:t xml:space="preserve">The collision avoidance system used in the final iteration is also inspired by </w:t>
-      </w:r>
-      <w:r>
-        <w:rPr>
-          <w:i/>
-        </w:rPr>
-        <w:t>Left 4 Dead</w:t>
-      </w:r>
-      <w:r>
-        <w:rPr>
-          <w:i/>
-        </w:rPr>
-        <w:t>’</w:t>
-      </w:r>
-      <w:r>
-        <w:rPr>
-          <w:i/>
-        </w:rPr>
-        <w:t>s AI</w:t>
-      </w:r>
-      <w:r>
-        <w:rPr>
-          <w:i/>
-        </w:rPr>
-        <w:t xml:space="preserve"> </w:t>
-      </w:r>
-      <w:r>
-        <w:t>system, and makes use of two collision detection areas in front of each agent, one top the left, the other to the right. Whenever something colliders with either of these areas,</w:t>
-      </w:r>
-      <w:r>
-        <w:t xml:space="preserve"> the agent will begin to turn away from the obstacle, and then return to facing in its desired direction once the obstacle is no longer in the way.</w:t>
-      </w:r>
-      <w:r>
-        <w:t xml:space="preserve"> This is a simple system that is highly effective at avoiding collisions, and produces smooth </w:t>
-      </w:r>
-      <w:r>
-        <w:t>movement. The behavior produced by this system is slightly realistic due to the removal of collisions and some of the behaviors produced as a result of this (</w:t>
-      </w:r>
-      <w:r>
-        <w:rPr>
-          <w:color w:val="FF0000"/>
-        </w:rPr>
-        <w:t>following, lanes</w:t>
-      </w:r>
-      <w:r>
-        <w:rPr>
-          <w:color w:val="FF0000"/>
-        </w:rPr>
-        <w:t>?</w:t>
-      </w:r>
-      <w:r>
-        <w:rPr>
-          <w:color w:val="FF0000"/>
-        </w:rPr>
-        <w:t xml:space="preserve">), </w:t>
-      </w:r>
-      <w:r>
-        <w:t>the local rather than global nature of the collision avoidance, and a lack of ‘forward planning’ leaves the results lacking in realism when observed closely.</w:t>
-      </w:r>
-    </w:p>
-    <w:p/>
-    <w:p>
-      <w:r>
-        <w:rPr>
-          <w:noProof/>
-          <w:lang w:val="en-GB" w:eastAsia="en-GB"/>
-        </w:rPr>
+        <w:lastRenderedPageBreak/>
         <w:drawing>
-          <wp:anchor distT="0" distB="0" distL="114300" distR="114300" simplePos="0" relativeHeight="251668480" behindDoc="0" locked="0" layoutInCell="1" allowOverlap="1" wp14:anchorId="59EB6D0F" wp14:editId="37C3C924">
+          <wp:anchor distT="0" distB="0" distL="114300" distR="114300" simplePos="0" relativeHeight="251677696" behindDoc="0" locked="0" layoutInCell="1" allowOverlap="1" wp14:anchorId="28D09F8A" wp14:editId="66854B45">
             <wp:simplePos x="0" y="0"/>
-            <wp:positionH relativeFrom="margin">
-              <wp:align>center</wp:align>
+            <wp:positionH relativeFrom="column">
+              <wp:posOffset>2378594</wp:posOffset>
             </wp:positionH>
             <wp:positionV relativeFrom="paragraph">
-              <wp:posOffset>285115</wp:posOffset>
+              <wp:posOffset>59863</wp:posOffset>
             </wp:positionV>
-            <wp:extent cx="2271395" cy="1704975"/>
-            <wp:effectExtent l="0" t="0" r="0" b="0"/>
+            <wp:extent cx="2225040" cy="2415540"/>
+            <wp:effectExtent l="0" t="0" r="3810" b="3810"/>
             <wp:wrapTopAndBottom/>
-            <wp:docPr id="7" name="Picture 7" descr="C:\Users\Peter\Pictures\AT_Vid_Callout_2.png"/>
+            <wp:docPr id="15" name="Picture 15"/>
             <wp:cNvGraphicFramePr>
               <a:graphicFrameLocks xmlns:a="http://schemas.openxmlformats.org/drawingml/2006/main" noChangeAspect="1"/>
             </wp:cNvGraphicFramePr>
@@ -1399,114 +1756,50 @@
               <a:graphicData uri="http://schemas.openxmlformats.org/drawingml/2006/picture">
                 <pic:pic xmlns:pic="http://schemas.openxmlformats.org/drawingml/2006/picture">
                   <pic:nvPicPr>
-                    <pic:cNvPr id="0" name="Picture 2" descr="C:\Users\Peter\Pictures\AT_Vid_Callout_2.png"/>
-                    <pic:cNvPicPr>
-                      <a:picLocks noChangeAspect="1" noChangeArrowheads="1"/>
-                    </pic:cNvPicPr>
+                    <pic:cNvPr id="1" name=""/>
+                    <pic:cNvPicPr/>
                   </pic:nvPicPr>
                   <pic:blipFill>
-                    <a:blip r:embed="rId10" cstate="print">
+                    <a:blip r:embed="rId15">
                       <a:extLst>
                         <a:ext uri="{28A0092B-C50C-407E-A947-70E740481C1C}">
                           <a14:useLocalDpi xmlns:a14="http://schemas.microsoft.com/office/drawing/2010/main" val="0"/>
                         </a:ext>
                       </a:extLst>
                     </a:blip>
-                    <a:srcRect/>
                     <a:stretch>
                       <a:fillRect/>
                     </a:stretch>
                   </pic:blipFill>
-                  <pic:spPr bwMode="auto">
+                  <pic:spPr>
                     <a:xfrm>
                       <a:off x="0" y="0"/>
-                      <a:ext cx="2271395" cy="1704975"/>
+                      <a:ext cx="2225040" cy="2415540"/>
                     </a:xfrm>
                     <a:prstGeom prst="rect">
                       <a:avLst/>
                     </a:prstGeom>
-                    <a:noFill/>
-                    <a:ln>
-                      <a:noFill/>
-                    </a:ln>
                   </pic:spPr>
                 </pic:pic>
               </a:graphicData>
             </a:graphic>
-            <wp14:sizeRelH relativeFrom="margin">
-              <wp14:pctWidth>0</wp14:pctWidth>
-            </wp14:sizeRelH>
-            <wp14:sizeRelV relativeFrom="margin">
-              <wp14:pctHeight>0</wp14:pctHeight>
-            </wp14:sizeRelV>
           </wp:anchor>
         </w:drawing>
       </w:r>
-    </w:p>
-    <w:p>
-      <w:pPr>
-        <w:pStyle w:val="figurecaption"/>
-      </w:pPr>
-      <w:r>
-        <w:rPr>
-          <w:b/>
-        </w:rPr>
-        <w:t>Fig. 3.</w:t>
-      </w:r>
-      <w:r>
-        <w:t xml:space="preserve"> Image showing the Collision boxes on agents</w:t>
-      </w:r>
-    </w:p>
-    <w:p/>
-    <w:p>
-      <w:r>
-        <w:t>The main reason for a collision avoidance component was to deal with avoiding agent on agent collisions, a common problem in real life crowds, and less so on static obstacle avoidance, as the pathfinding sys</w:t>
-      </w:r>
-      <w:r>
-        <w:t xml:space="preserve">tem should handle most of that, and it is successful in this regard, removing instances of agent on agent collisions, without causing agents to veer too far off course. This is particularly visible when avoiding head on collisions, as agents will always </w:t>
-      </w:r>
-      <w:proofErr w:type="spellStart"/>
-      <w:r>
-        <w:t>prioritise</w:t>
-      </w:r>
-      <w:proofErr w:type="spellEnd"/>
-      <w:r>
-        <w:t xml:space="preserve"> turning one direction over the other, avoiding potential incidents of agents both moving the same direction and get stuck in a pattern that takes them further and further away from their desired path (figure here?). While this component is not very ‘smart’, and does not have any foresight, it is effective at producing some smart looking and realistic behaviors, although it is likely that </w:t>
-      </w:r>
-      <w:r>
-        <w:t>testing it in more scenarios may lead to some undesirable or problematic results, and an alternative method, such as one making use of Velocity Objects, as were researched (</w:t>
-      </w:r>
-      <w:r>
-        <w:rPr>
-          <w:color w:val="FF0000"/>
-        </w:rPr>
-        <w:t>referencing</w:t>
-      </w:r>
-      <w:r>
-        <w:t>), would provide a much more stable and reliable solution.</w:t>
-      </w:r>
-    </w:p>
-    <w:p/>
-    <w:p/>
-    <w:p>
-      <w:r>
-        <w:rPr>
-          <w:noProof/>
-          <w:lang w:val="en-GB" w:eastAsia="en-GB"/>
-        </w:rPr>
+      <w:r>
         <w:drawing>
-          <wp:anchor distT="0" distB="0" distL="114300" distR="114300" simplePos="0" relativeHeight="251671552" behindDoc="0" locked="0" layoutInCell="1" allowOverlap="1" wp14:anchorId="1D17635B" wp14:editId="254B5721">
+          <wp:anchor distT="0" distB="0" distL="114300" distR="114300" simplePos="0" relativeHeight="251678720" behindDoc="0" locked="0" layoutInCell="1" allowOverlap="1" wp14:anchorId="32185E9F" wp14:editId="6BF2B986">
             <wp:simplePos x="0" y="0"/>
             <wp:positionH relativeFrom="column">
-              <wp:posOffset>2381250</wp:posOffset>
+              <wp:posOffset>106333</wp:posOffset>
             </wp:positionH>
             <wp:positionV relativeFrom="paragraph">
-              <wp:posOffset>180340</wp:posOffset>
+              <wp:posOffset>0</wp:posOffset>
             </wp:positionV>
-            <wp:extent cx="2271395" cy="1704975"/>
+            <wp:extent cx="2027096" cy="2400508"/>
             <wp:effectExtent l="0" t="0" r="0" b="0"/>
             <wp:wrapTopAndBottom/>
-            <wp:docPr id="9" name="Picture 9" descr="C:\Users\Peter\Pictures\AT_Vid_Callout_2.png"/>
+            <wp:docPr id="14" name="Picture 14"/>
             <wp:cNvGraphicFramePr>
               <a:graphicFrameLocks xmlns:a="http://schemas.openxmlformats.org/drawingml/2006/main" noChangeAspect="1"/>
             </wp:cNvGraphicFramePr>
@@ -1514,46 +1807,33 @@
               <a:graphicData uri="http://schemas.openxmlformats.org/drawingml/2006/picture">
                 <pic:pic xmlns:pic="http://schemas.openxmlformats.org/drawingml/2006/picture">
                   <pic:nvPicPr>
-                    <pic:cNvPr id="0" name="Picture 2" descr="C:\Users\Peter\Pictures\AT_Vid_Callout_2.png"/>
-                    <pic:cNvPicPr>
-                      <a:picLocks noChangeAspect="1" noChangeArrowheads="1"/>
-                    </pic:cNvPicPr>
+                    <pic:cNvPr id="1" name=""/>
+                    <pic:cNvPicPr/>
                   </pic:nvPicPr>
                   <pic:blipFill>
-                    <a:blip r:embed="rId10" cstate="print">
+                    <a:blip r:embed="rId16">
                       <a:extLst>
                         <a:ext uri="{28A0092B-C50C-407E-A947-70E740481C1C}">
                           <a14:useLocalDpi xmlns:a14="http://schemas.microsoft.com/office/drawing/2010/main" val="0"/>
                         </a:ext>
                       </a:extLst>
                     </a:blip>
-                    <a:srcRect/>
                     <a:stretch>
                       <a:fillRect/>
                     </a:stretch>
                   </pic:blipFill>
-                  <pic:spPr bwMode="auto">
+                  <pic:spPr>
                     <a:xfrm>
                       <a:off x="0" y="0"/>
-                      <a:ext cx="2271395" cy="1704975"/>
+                      <a:ext cx="2027096" cy="2400508"/>
                     </a:xfrm>
                     <a:prstGeom prst="rect">
                       <a:avLst/>
                     </a:prstGeom>
-                    <a:noFill/>
-                    <a:ln>
-                      <a:noFill/>
-                    </a:ln>
                   </pic:spPr>
                 </pic:pic>
               </a:graphicData>
             </a:graphic>
-            <wp14:sizeRelH relativeFrom="margin">
-              <wp14:pctWidth>0</wp14:pctWidth>
-            </wp14:sizeRelH>
-            <wp14:sizeRelV relativeFrom="margin">
-              <wp14:pctHeight>0</wp14:pctHeight>
-            </wp14:sizeRelV>
           </wp:anchor>
         </w:drawing>
       </w:r>
@@ -1562,68 +1842,7 @@
           <w:noProof/>
           <w:lang w:val="en-GB" w:eastAsia="en-GB"/>
         </w:rPr>
-        <w:drawing>
-          <wp:anchor distT="0" distB="0" distL="114300" distR="114300" simplePos="0" relativeHeight="251670528" behindDoc="0" locked="0" layoutInCell="1" allowOverlap="1" wp14:anchorId="26246E25" wp14:editId="5EA239C9">
-            <wp:simplePos x="0" y="0"/>
-            <wp:positionH relativeFrom="column">
-              <wp:posOffset>0</wp:posOffset>
-            </wp:positionH>
-            <wp:positionV relativeFrom="paragraph">
-              <wp:posOffset>180340</wp:posOffset>
-            </wp:positionV>
-            <wp:extent cx="2271395" cy="1704975"/>
-            <wp:effectExtent l="0" t="0" r="0" b="0"/>
-            <wp:wrapTopAndBottom/>
-            <wp:docPr id="8" name="Picture 8" descr="C:\Users\Peter\Pictures\AT_Vid_Callout_2.png"/>
-            <wp:cNvGraphicFramePr>
-              <a:graphicFrameLocks xmlns:a="http://schemas.openxmlformats.org/drawingml/2006/main" noChangeAspect="1"/>
-            </wp:cNvGraphicFramePr>
-            <a:graphic xmlns:a="http://schemas.openxmlformats.org/drawingml/2006/main">
-              <a:graphicData uri="http://schemas.openxmlformats.org/drawingml/2006/picture">
-                <pic:pic xmlns:pic="http://schemas.openxmlformats.org/drawingml/2006/picture">
-                  <pic:nvPicPr>
-                    <pic:cNvPr id="0" name="Picture 2" descr="C:\Users\Peter\Pictures\AT_Vid_Callout_2.png"/>
-                    <pic:cNvPicPr>
-                      <a:picLocks noChangeAspect="1" noChangeArrowheads="1"/>
-                    </pic:cNvPicPr>
-                  </pic:nvPicPr>
-                  <pic:blipFill>
-                    <a:blip r:embed="rId10" cstate="print">
-                      <a:extLst>
-                        <a:ext uri="{28A0092B-C50C-407E-A947-70E740481C1C}">
-                          <a14:useLocalDpi xmlns:a14="http://schemas.microsoft.com/office/drawing/2010/main" val="0"/>
-                        </a:ext>
-                      </a:extLst>
-                    </a:blip>
-                    <a:srcRect/>
-                    <a:stretch>
-                      <a:fillRect/>
-                    </a:stretch>
-                  </pic:blipFill>
-                  <pic:spPr bwMode="auto">
-                    <a:xfrm>
-                      <a:off x="0" y="0"/>
-                      <a:ext cx="2271395" cy="1704975"/>
-                    </a:xfrm>
-                    <a:prstGeom prst="rect">
-                      <a:avLst/>
-                    </a:prstGeom>
-                    <a:noFill/>
-                    <a:ln>
-                      <a:noFill/>
-                    </a:ln>
-                  </pic:spPr>
-                </pic:pic>
-              </a:graphicData>
-            </a:graphic>
-            <wp14:sizeRelH relativeFrom="margin">
-              <wp14:pctWidth>0</wp14:pctWidth>
-            </wp14:sizeRelH>
-            <wp14:sizeRelV relativeFrom="margin">
-              <wp14:pctHeight>0</wp14:pctHeight>
-            </wp14:sizeRelV>
-          </wp:anchor>
-        </w:drawing>
+        <w:t xml:space="preserve"> </w:t>
       </w:r>
     </w:p>
     <w:p>
@@ -1634,130 +1853,25 @@
         <w:rPr>
           <w:b/>
         </w:rPr>
-        <w:t>Fig. 4. Visual representation of agents prioritizing turning in one direction, and issue that arises without this (if possible to show with only images)</w:t>
-      </w:r>
-      <w:r>
-        <w:t xml:space="preserve"> </w:t>
-      </w:r>
-    </w:p>
-    <w:p/>
-    <w:p>
-      <w:pPr>
-        <w:pStyle w:val="heading1"/>
-      </w:pPr>
-      <w:r>
-        <w:t>Discussion</w:t>
-      </w:r>
-    </w:p>
-    <w:p>
-      <w:pPr>
-        <w:pStyle w:val="heading2"/>
-        <w:spacing w:before="0"/>
-      </w:pPr>
-      <w:proofErr w:type="spellStart"/>
-      <w:r>
-        <w:t>Realisation</w:t>
-      </w:r>
-      <w:proofErr w:type="spellEnd"/>
-      <w:r>
-        <w:t xml:space="preserve"> of Aims</w:t>
-      </w:r>
-    </w:p>
-    <w:p>
-      <w:r>
-        <w:t xml:space="preserve">The development of the process has been informative with regards to the question of whether or not what had been set out to be achieved was realistic and achievable. While we already knew that a number of individual systems have been created </w:t>
-      </w:r>
-      <w:r>
-        <w:t>to simulate different aspects of human locomotive behaviors and</w:t>
-      </w:r>
-      <w:r>
-        <w:t xml:space="preserve"> </w:t>
-      </w:r>
-      <w:r>
-        <w:t xml:space="preserve">interaction of these behaviors in a crowd environment, and that these are often capable of doing so in real time, and that systems for producing similar behaviors within video games also exist, we have come on to find that the combination of these individual systems is in many cases </w:t>
-      </w:r>
-      <w:r>
-        <w:lastRenderedPageBreak/>
-        <w:t>possible, and opens up a number of possibilities for systems of varying degrees of realism and complexity.</w:t>
-      </w:r>
-      <w:r>
-        <w:t xml:space="preserve"> In this sense, it could be argued that the project aim is realistic, and that the creation of a realistic crowd simulation is not only possible, but approachable in many different ways. However, some of the other aspects of the initial aim have been found to be potentially less achievable. While a number of individual systems have been seen to run in real time in some instances, they do not in others, such as the use of Dijkstra’s Algorithm for pathfinding system becoming less and less viable as the set of nodes used increased. Because of this, the hope that the system being produced could be versatile and used for a range of applications </w:t>
-      </w:r>
-      <w:r>
-        <w:t>should be deemed less realistic.</w:t>
-      </w:r>
-    </w:p>
-    <w:p/>
-    <w:p>
-      <w:pPr>
-        <w:pStyle w:val="heading2"/>
-      </w:pPr>
-      <w:r>
-        <w:t>Other Findings</w:t>
-      </w:r>
-    </w:p>
-    <w:p>
-      <w:r>
-        <w:t xml:space="preserve">The outcome of the project also suggests that a single complex systems may not be needed to produce some of the more complex behaviors, as a combination of simpler systems can sometimes produce similar behaviors, as also suggested by </w:t>
-      </w:r>
-      <w:r>
-        <w:rPr>
-          <w:i/>
-        </w:rPr>
-        <w:t xml:space="preserve">Reynolds </w:t>
-      </w:r>
-      <w:proofErr w:type="spellStart"/>
-      <w:r>
-        <w:rPr>
-          <w:i/>
-        </w:rPr>
-        <w:t>Boids</w:t>
-      </w:r>
-      <w:proofErr w:type="spellEnd"/>
-      <w:r>
-        <w:rPr>
-          <w:i/>
-        </w:rPr>
-        <w:t xml:space="preserve"> model</w:t>
-      </w:r>
-      <w:r>
-        <w:rPr>
-          <w:i/>
-        </w:rPr>
-        <w:t xml:space="preserve"> </w:t>
-      </w:r>
-      <w:r>
-        <w:t>(</w:t>
-      </w:r>
-      <w:r>
-        <w:t>Reynolds, 2001).</w:t>
-      </w:r>
-      <w:r>
-        <w:t xml:space="preserve"> This opens up a possible investigation into exactly what is possible using this approach, as while complex systems may produce much more desirable outputs, their complexity may limit accessibility, as was found with our attempts to implement a system using </w:t>
-      </w:r>
-      <w:r>
-        <w:rPr>
-          <w:i/>
-        </w:rPr>
-        <w:t>Velocity Objects</w:t>
-      </w:r>
-      <w:r>
-        <w:rPr>
-          <w:i/>
-        </w:rPr>
-        <w:t xml:space="preserve"> </w:t>
-      </w:r>
-      <w:r>
-        <w:t>(</w:t>
-      </w:r>
-      <w:r>
-        <w:rPr>
-          <w:color w:val="FF0000"/>
-        </w:rPr>
-        <w:t>reference</w:t>
-      </w:r>
-      <w:r>
-        <w:t>), where a lack of understanding of the mathematics and theory of the system made implementation ultimately not possible, a combination of more easily understandable components, that could produce relatively similar quality outputs would open up said functionality to more developers.</w:t>
+        <w:t>Fig. 3.</w:t>
+      </w:r>
+      <w:r>
+        <w:rPr>
+          <w:b/>
+        </w:rPr>
+        <w:t>2</w:t>
+      </w:r>
+      <w:r>
+        <w:rPr>
+          <w:b/>
+        </w:rPr>
+        <w:t>.</w:t>
+      </w:r>
+      <w:r>
+        <w:t xml:space="preserve"> Representation of </w:t>
+      </w:r>
+      <w:r>
+        <w:t>how collision avoidance systems operates. For example, if an obstacle (black box) collides with the left collision area (red area), the agent will turn to the right, taking it around the obstacle.</w:t>
       </w:r>
     </w:p>
     <w:p/>
@@ -1765,6 +1879,233 @@
     <w:p/>
     <w:p/>
     <w:p>
+      <w:r>
+        <w:t>The main reason for a collision avoidance component was to deal with avoiding agent on agent collisions, a common problem in real life crowds, and less so on static obstacle avoidance, as the pathfinding sys</w:t>
+      </w:r>
+      <w:r>
+        <w:t xml:space="preserve">tem should handle most of that, and it is successful in this regard, removing instances of agent on agent collisions, without causing agents to veer too far off course. This is particularly visible when avoiding head on collisions, as agents will always </w:t>
+      </w:r>
+      <w:proofErr w:type="spellStart"/>
+      <w:r>
+        <w:t>prioritise</w:t>
+      </w:r>
+      <w:proofErr w:type="spellEnd"/>
+      <w:r>
+        <w:t xml:space="preserve"> turning one direction over the other, avoiding potential incidents of agents both moving the same direction and get stuck in a pattern that takes them further and furthe</w:t>
+      </w:r>
+      <w:r>
+        <w:t xml:space="preserve">r away from their desired path. </w:t>
+      </w:r>
+      <w:r>
+        <w:t xml:space="preserve">While this component is not very ‘smart’, and does not have any foresight, it is effective at producing some smart looking and realistic behaviors, although it is likely that </w:t>
+      </w:r>
+      <w:r>
+        <w:t>testing it in more scenarios may lead to some undesirable or problematic results, and an alternative method, such as one making use of Velocity Objects, as were researched, would provide a much more stable and reliable solution.</w:t>
+      </w:r>
+    </w:p>
+    <w:p/>
+    <w:p>
+      <w:pPr>
+        <w:pStyle w:val="figurecaption"/>
+        <w:rPr>
+          <w:b/>
+        </w:rPr>
+      </w:pPr>
+    </w:p>
+    <w:p/>
+    <w:p>
+      <w:pPr>
+        <w:pStyle w:val="heading2"/>
+      </w:pPr>
+      <w:r>
+        <w:lastRenderedPageBreak/>
+        <w:t>Failures of The Final System</w:t>
+      </w:r>
+    </w:p>
+    <w:p>
+      <w:r>
+        <w:t>While many aspects of the final output of the project are successful and of a satisfact</w:t>
+      </w:r>
+      <w:r>
+        <w:t xml:space="preserve">ory standard, there are </w:t>
+      </w:r>
+      <w:proofErr w:type="gramStart"/>
+      <w:r>
+        <w:t>a some</w:t>
+      </w:r>
+      <w:proofErr w:type="gramEnd"/>
+      <w:r>
+        <w:t xml:space="preserve"> of issues with the system which compromise its suitability for use. These issues are:</w:t>
+      </w:r>
+    </w:p>
+    <w:p/>
+    <w:p>
+      <w:pPr>
+        <w:pStyle w:val="ListParagraph"/>
+        <w:numPr>
+          <w:ilvl w:val="0"/>
+          <w:numId w:val="22"/>
+        </w:numPr>
+      </w:pPr>
+      <w:r>
+        <w:t>The collision avoidance system is not reliable, and often leads to agents straying very far from intended paths, and also, in some cases</w:t>
+      </w:r>
+      <w:r>
+        <w:t xml:space="preserve"> becoming stuck on an obstacle. Successful implementation of a system similar to </w:t>
+      </w:r>
+      <w:r>
+        <w:rPr>
+          <w:i/>
+        </w:rPr>
+        <w:t>Clear Path</w:t>
+      </w:r>
+      <w:r>
+        <w:t xml:space="preserve"> </w:t>
+      </w:r>
+      <w:r>
+        <w:t xml:space="preserve">(Guy </w:t>
+      </w:r>
+      <w:r>
+        <w:rPr>
+          <w:i/>
+        </w:rPr>
+        <w:t>et al</w:t>
+      </w:r>
+      <w:r>
+        <w:t xml:space="preserve">, 2009) </w:t>
+      </w:r>
+      <w:r>
+        <w:t>would be expected to overcome these issues.</w:t>
+      </w:r>
+    </w:p>
+    <w:p>
+      <w:pPr>
+        <w:pStyle w:val="ListParagraph"/>
+        <w:ind w:left="587" w:firstLine="0"/>
+      </w:pPr>
+    </w:p>
+    <w:p>
+      <w:pPr>
+        <w:pStyle w:val="ListParagraph"/>
+        <w:numPr>
+          <w:ilvl w:val="0"/>
+          <w:numId w:val="22"/>
+        </w:numPr>
+        <w:ind w:firstLine="0"/>
+      </w:pPr>
+      <w:r>
+        <w:t>The pathfinding system appears to be unable to calculate more than one route simultaneously, and attempts to do so will result in errors and agents being left without paths. This limits the systems suitability for use within RTS games. While potential reasons for the issue have been speculated, a possible solution could not be found.</w:t>
+      </w:r>
+    </w:p>
+    <w:p>
+      <w:pPr>
+        <w:pStyle w:val="heading1"/>
+      </w:pPr>
+      <w:r>
+        <w:t>Discussion</w:t>
+      </w:r>
+    </w:p>
+    <w:p>
+      <w:pPr>
+        <w:pStyle w:val="heading2"/>
+        <w:spacing w:before="0"/>
+      </w:pPr>
+      <w:proofErr w:type="spellStart"/>
+      <w:r>
+        <w:t>Realisation</w:t>
+      </w:r>
+      <w:proofErr w:type="spellEnd"/>
+      <w:r>
+        <w:t xml:space="preserve"> of Aims</w:t>
+      </w:r>
+    </w:p>
+    <w:p>
+      <w:r>
+        <w:t xml:space="preserve">The development of the process has been informative with regards to the question of whether or not what had been set out to be achieved was realistic and achievable. While we already knew that a number of individual systems have been created </w:t>
+      </w:r>
+      <w:r>
+        <w:t>to simulate different aspects of human locomotive behaviors and</w:t>
+      </w:r>
+      <w:r>
+        <w:t xml:space="preserve"> </w:t>
+      </w:r>
+      <w:r>
+        <w:t>interaction of these behaviors in a crowd environment, and that these are often capable of doing so in real time, and that systems for producing similar behaviors within video games also exist, we have come on to find that the combination of these individual systems is in many cases possible, and opens up a number of possibilities for systems of varying degrees of realism and complexity.</w:t>
+      </w:r>
+      <w:r>
+        <w:t xml:space="preserve"> In this sense, it could be argued that the project aim is realistic, and that the creation of a realistic crowd simulation is not only possible, but approachable in many different ways. However, some of the other aspects of the initial aim have been found to be potentially less achievable. While a number of individual systems have been seen to run in real time in some instances, they do not in others, such as the use of Dijkstra’s Algorithm for pathfinding system becoming less and less viable as the set of nodes used increased. Because of this, the hope that the system being produced could be versatile and used for a range of applications </w:t>
+      </w:r>
+      <w:r>
+        <w:t>should be deemed less realistic.</w:t>
+      </w:r>
+    </w:p>
+    <w:p/>
+    <w:p>
+      <w:pPr>
+        <w:pStyle w:val="heading2"/>
+      </w:pPr>
+      <w:r>
+        <w:t>Other Findings</w:t>
+      </w:r>
+    </w:p>
+    <w:p>
+      <w:r>
+        <w:t xml:space="preserve">The outcome of the project also suggests that a single complex systems may not be needed to produce some of the more complex behaviors, as a combination of simpler systems can sometimes produce similar behaviors, as also suggested by </w:t>
+      </w:r>
+      <w:r>
+        <w:rPr>
+          <w:i/>
+        </w:rPr>
+        <w:t xml:space="preserve">Reynolds </w:t>
+      </w:r>
+      <w:proofErr w:type="spellStart"/>
+      <w:r>
+        <w:rPr>
+          <w:i/>
+        </w:rPr>
+        <w:t>Boids</w:t>
+      </w:r>
+      <w:proofErr w:type="spellEnd"/>
+      <w:r>
+        <w:rPr>
+          <w:i/>
+        </w:rPr>
+        <w:t xml:space="preserve"> model</w:t>
+      </w:r>
+      <w:r>
+        <w:rPr>
+          <w:i/>
+        </w:rPr>
+        <w:t xml:space="preserve"> </w:t>
+      </w:r>
+      <w:r>
+        <w:t>(</w:t>
+      </w:r>
+      <w:r>
+        <w:t>Reynolds, 2001).</w:t>
+      </w:r>
+      <w:r>
+        <w:t xml:space="preserve"> This opens up a possible investigation into exactly what is </w:t>
+      </w:r>
+      <w:r>
+        <w:lastRenderedPageBreak/>
+        <w:t xml:space="preserve">possible using this approach, as while complex systems may produce much more desirable outputs, their complexity may limit accessibility, as was found with our attempts to implement a system using </w:t>
+      </w:r>
+      <w:r>
+        <w:t>Velocity Objects</w:t>
+      </w:r>
+      <w:r>
+        <w:rPr>
+          <w:i/>
+        </w:rPr>
+        <w:t xml:space="preserve">, </w:t>
+      </w:r>
+      <w:r>
+        <w:t>where a lack of understanding of the mathematics and theory of the system made implementation ultimately not possible, a combination of more easily understandable components, that could produce relatively similar quality outputs would open up said functionality to more developers.</w:t>
+      </w:r>
+    </w:p>
+    <w:p/>
+    <w:p>
       <w:pPr>
         <w:pStyle w:val="heading2"/>
       </w:pPr>
@@ -1788,44 +2129,45 @@
         <w:pStyle w:val="heading1"/>
       </w:pPr>
       <w:r>
+        <w:t>Conclusion</w:t>
+      </w:r>
+    </w:p>
+    <w:p>
+      <w:r>
+        <w:t xml:space="preserve">At the end of this project, it has become apparent that the specific expected outcome, to create a versatile, multiuse crowd simulation tool, of the investigation may have been beyond the scope of what was achievable, </w:t>
+      </w:r>
+      <w:r>
+        <w:t xml:space="preserve">simply due to the size and variation of needs of possible uses, but an example of a potential system for just one of these possible uses has been created, although it is lacking in polish and depth. Despite being unable to fulfil the expected outcome, a large amount has been learnt about potential development structures for such a task, what kind of similar technology exists and the possibilities and limitations in such a field. </w:t>
+      </w:r>
+    </w:p>
+    <w:p/>
+    <w:p>
+      <w:r>
+        <w:t xml:space="preserve">Using the foundation set by this project, work on making the system more efficient and useable as a shareable tool for other developers would open up enticing further investigation, and see that the investigation carried out so far finds real world applications. </w:t>
+      </w:r>
+    </w:p>
+    <w:p/>
+    <w:p>
+      <w:pPr>
+        <w:pStyle w:val="address"/>
+      </w:pPr>
+    </w:p>
+    <w:p>
+      <w:pPr>
+        <w:pStyle w:val="heading1"/>
+      </w:pPr>
+      <w:r>
         <w:lastRenderedPageBreak/>
-        <w:t>Conclusion</w:t>
-      </w:r>
-    </w:p>
-    <w:p>
-      <w:r>
-        <w:t xml:space="preserve">At the end of this project, it has become apparent that the specific expected outcome, to create a versatile, multiuse crowd simulation tool, of the investigation may have been beyond the scope of what was achievable, </w:t>
-      </w:r>
-      <w:r>
-        <w:t xml:space="preserve">simply due to the size and variation of needs of possible uses, but an example of a potential system for just one of these possible uses has been created, although it is lacking in polish and depth. Despite being unable to fulfil the expected outcome, a large amount has been learnt about potential development structures for such a task, what kind of similar technology exists and the possibilities and limitations in such a field. </w:t>
-      </w:r>
-    </w:p>
-    <w:p/>
-    <w:p>
-      <w:r>
-        <w:t xml:space="preserve">Using the foundation set by this project, work on making the system more efficient and useable as a shareable tool for other developers would open up enticing further investigation, and see that the investigation carried out so far finds real world applications. </w:t>
-      </w:r>
-    </w:p>
-    <w:p/>
-    <w:p>
-      <w:pPr>
-        <w:pStyle w:val="address"/>
-      </w:pPr>
-    </w:p>
-    <w:p>
-      <w:pPr>
-        <w:pStyle w:val="heading1"/>
-      </w:pPr>
-      <w:r>
         <w:t>References</w:t>
       </w:r>
     </w:p>
     <w:p>
       <w:pPr>
+        <w:ind w:firstLine="0"/>
+        <w:jc w:val="left"/>
         <w:rPr>
           <w:color w:val="000000"/>
           <w:shd w:val="clear" w:color="auto" w:fill="FFFFFF"/>
-          <w:lang w:eastAsia="en-US"/>
         </w:rPr>
       </w:pPr>
       <w:r>
@@ -1833,32 +2175,60 @@
           <w:color w:val="000000"/>
           <w:shd w:val="clear" w:color="auto" w:fill="FFFFFF"/>
         </w:rPr>
-        <w:t>C. Reynolds [20</w:t>
+        <w:t>Reynolds</w:t>
       </w:r>
       <w:r>
         <w:rPr>
           <w:color w:val="000000"/>
           <w:shd w:val="clear" w:color="auto" w:fill="FFFFFF"/>
         </w:rPr>
-        <w:t xml:space="preserve">01] </w:t>
-      </w:r>
-      <w:proofErr w:type="spellStart"/>
+        <w:t>, C</w:t>
+      </w:r>
       <w:r>
         <w:rPr>
           <w:color w:val="000000"/>
           <w:shd w:val="clear" w:color="auto" w:fill="FFFFFF"/>
         </w:rPr>
-        <w:t>Boids</w:t>
-      </w:r>
-      <w:proofErr w:type="spellEnd"/>
+        <w:t xml:space="preserve"> [20</w:t>
+      </w:r>
       <w:r>
         <w:rPr>
           <w:color w:val="000000"/>
           <w:shd w:val="clear" w:color="auto" w:fill="FFFFFF"/>
         </w:rPr>
-        <w:t xml:space="preserve"> Background and Update Available from: </w:t>
-      </w:r>
-      <w:hyperlink r:id="rId11" w:history="1">
+        <w:t xml:space="preserve">01] </w:t>
+      </w:r>
+      <w:proofErr w:type="spellStart"/>
+      <w:r>
+        <w:rPr>
+          <w:color w:val="000000"/>
+          <w:shd w:val="clear" w:color="auto" w:fill="FFFFFF"/>
+        </w:rPr>
+        <w:t>Boids</w:t>
+      </w:r>
+      <w:proofErr w:type="spellEnd"/>
+      <w:r>
+        <w:rPr>
+          <w:color w:val="000000"/>
+          <w:shd w:val="clear" w:color="auto" w:fill="FFFFFF"/>
+        </w:rPr>
+        <w:t xml:space="preserve"> Background and Update</w:t>
+      </w:r>
+      <w:r>
+        <w:rPr>
+          <w:color w:val="000000"/>
+          <w:shd w:val="clear" w:color="auto" w:fill="FFFFFF"/>
+        </w:rPr>
+        <w:t>.</w:t>
+      </w:r>
+      <w:r>
+        <w:rPr>
+          <w:color w:val="000000"/>
+          <w:shd w:val="clear" w:color="auto" w:fill="FFFFFF"/>
+        </w:rPr>
+        <w:t xml:space="preserve"> Available from: </w:t>
+      </w:r>
+      <w:hyperlink r:id="rId17" w:history="1">
         <w:r>
           <w:rPr>
             <w:rStyle w:val="Hyperlink"/>
@@ -1886,64 +2256,331 @@
           <w:color w:val="000000"/>
           <w:shd w:val="clear" w:color="auto" w:fill="FFFFFF"/>
         </w:rPr>
-        <w:t>[Last Accessed 28 November 2015]</w:t>
-      </w:r>
-    </w:p>
-    <w:p>
-      <w:pPr>
-        <w:pStyle w:val="address"/>
-      </w:pPr>
-    </w:p>
-    <w:p>
-      <w:pPr>
-        <w:pStyle w:val="address"/>
-      </w:pPr>
-    </w:p>
-    <w:p>
-      <w:pPr>
-        <w:pStyle w:val="heading1"/>
-      </w:pPr>
-      <w:r>
-        <w:t>Bibliography</w:t>
-      </w:r>
-    </w:p>
-    <w:p/>
-    <w:p>
-      <w:r>
-        <w:t xml:space="preserve">Video Explaining </w:t>
+        <w:t>[</w:t>
+      </w:r>
+      <w:r>
+        <w:rPr>
+          <w:color w:val="000000"/>
+          <w:shd w:val="clear" w:color="auto" w:fill="FFFFFF"/>
+        </w:rPr>
+        <w:t>Accessed 28 November 2015]</w:t>
+      </w:r>
+    </w:p>
+    <w:p>
+      <w:pPr>
+        <w:ind w:firstLine="0"/>
+        <w:jc w:val="left"/>
+        <w:rPr>
+          <w:color w:val="000000"/>
+          <w:shd w:val="clear" w:color="auto" w:fill="FFFFFF"/>
+        </w:rPr>
+      </w:pPr>
+    </w:p>
+    <w:p>
+      <w:pPr>
+        <w:ind w:firstLine="0"/>
+        <w:jc w:val="left"/>
+      </w:pPr>
+      <w:r>
+        <w:t>Dijkstra</w:t>
+      </w:r>
+      <w:r>
+        <w:t xml:space="preserve">. E </w:t>
+      </w:r>
+      <w:r>
+        <w:t xml:space="preserve">[1959] </w:t>
+      </w:r>
+      <w:proofErr w:type="gramStart"/>
+      <w:r>
+        <w:t>A</w:t>
+      </w:r>
+      <w:proofErr w:type="gramEnd"/>
+      <w:r>
+        <w:t xml:space="preserve"> Note on Two Problems in </w:t>
       </w:r>
       <w:proofErr w:type="spellStart"/>
       <w:r>
-        <w:t>Dijkstras</w:t>
+        <w:t>Connexion</w:t>
       </w:r>
       <w:proofErr w:type="spellEnd"/>
       <w:r>
+        <w:t xml:space="preserve"> with Graphs</w:t>
+      </w:r>
+      <w:r>
+        <w:t xml:space="preserve">. </w:t>
+      </w:r>
+      <w:proofErr w:type="spellStart"/>
+      <w:r>
+        <w:t>Niimerische</w:t>
+      </w:r>
+      <w:proofErr w:type="spellEnd"/>
+      <w:r>
         <w:t xml:space="preserve"> </w:t>
       </w:r>
       <w:proofErr w:type="spellStart"/>
       <w:r>
-        <w:t>Algoritmh</w:t>
+        <w:t>Mathematik</w:t>
       </w:r>
       <w:proofErr w:type="spellEnd"/>
       <w:r>
         <w:t xml:space="preserve"> </w:t>
       </w:r>
-      <w:hyperlink r:id="rId12" w:history="1">
+      <w:r>
+        <w:t>1, pp. 269-271.</w:t>
+      </w:r>
+    </w:p>
+    <w:p>
+      <w:pPr>
+        <w:ind w:firstLine="0"/>
+        <w:jc w:val="left"/>
+      </w:pPr>
+    </w:p>
+    <w:p>
+      <w:pPr>
+        <w:ind w:firstLine="0"/>
+        <w:jc w:val="left"/>
+      </w:pPr>
+      <w:r>
+        <w:t xml:space="preserve">Booth, M [2009] </w:t>
+      </w:r>
+      <w:proofErr w:type="gramStart"/>
+      <w:r>
+        <w:t>The</w:t>
+      </w:r>
+      <w:proofErr w:type="gramEnd"/>
+      <w:r>
+        <w:t xml:space="preserve"> AI Systems of Left 4 Dead</w:t>
+      </w:r>
+      <w:r>
+        <w:t xml:space="preserve">. Available </w:t>
+      </w:r>
+      <w:proofErr w:type="gramStart"/>
+      <w:r>
+        <w:t>from :</w:t>
+      </w:r>
+      <w:proofErr w:type="gramEnd"/>
+      <w:r>
+        <w:t xml:space="preserve"> </w:t>
+      </w:r>
+      <w:hyperlink r:id="rId18" w:history="1">
         <w:r>
           <w:rPr>
             <w:rStyle w:val="Hyperlink"/>
           </w:rPr>
-          <w:t>https://www.youtube.com/watch?v=WN3Rb9wVYDY</w:t>
+          <w:t>http://www.valvesoftware.com/publications/2009/ai_systems_of_l4d_mike_booth.pdf</w:t>
         </w:r>
       </w:hyperlink>
       <w:r>
+        <w:t xml:space="preserve"> [Accessed 13 April 2016]</w:t>
+      </w:r>
+    </w:p>
+    <w:p>
+      <w:pPr>
+        <w:ind w:firstLine="0"/>
+        <w:jc w:val="left"/>
+      </w:pPr>
+      <w:r>
+        <w:rPr>
+          <w:rFonts w:ascii="Arial" w:hAnsi="Arial" w:cs="Arial"/>
+          <w:color w:val="000000"/>
+          <w:sz w:val="23"/>
+          <w:szCs w:val="23"/>
+        </w:rPr>
+        <w:br/>
+      </w:r>
+      <w:r>
+        <w:rPr>
+          <w:color w:val="000000"/>
+          <w:shd w:val="clear" w:color="auto" w:fill="FFFFFF"/>
+        </w:rPr>
+        <w:t xml:space="preserve">S. J. Guy, J. </w:t>
+      </w:r>
+      <w:proofErr w:type="spellStart"/>
+      <w:r>
+        <w:rPr>
+          <w:color w:val="000000"/>
+          <w:shd w:val="clear" w:color="auto" w:fill="FFFFFF"/>
+        </w:rPr>
+        <w:t>Chhugani</w:t>
+      </w:r>
+      <w:proofErr w:type="spellEnd"/>
+      <w:r>
+        <w:rPr>
+          <w:color w:val="000000"/>
+          <w:shd w:val="clear" w:color="auto" w:fill="FFFFFF"/>
+        </w:rPr>
+        <w:t xml:space="preserve">, C. Kim, N. Satish, M. Lin, D. </w:t>
+      </w:r>
+      <w:proofErr w:type="spellStart"/>
+      <w:r>
+        <w:rPr>
+          <w:color w:val="000000"/>
+          <w:shd w:val="clear" w:color="auto" w:fill="FFFFFF"/>
+        </w:rPr>
+        <w:t>Manocha</w:t>
+      </w:r>
+      <w:proofErr w:type="spellEnd"/>
+      <w:r>
+        <w:rPr>
+          <w:color w:val="000000"/>
+          <w:shd w:val="clear" w:color="auto" w:fill="FFFFFF"/>
+        </w:rPr>
+        <w:t>, and P. Dubey</w:t>
+      </w:r>
+      <w:r>
+        <w:rPr>
+          <w:color w:val="000000"/>
+          <w:shd w:val="clear" w:color="auto" w:fill="FFFFFF"/>
+        </w:rPr>
+        <w:t xml:space="preserve"> [2009] </w:t>
+      </w:r>
+      <w:proofErr w:type="spellStart"/>
+      <w:r>
+        <w:rPr>
+          <w:bCs/>
+          <w:color w:val="000000"/>
+          <w:shd w:val="clear" w:color="auto" w:fill="FFFFFF"/>
+        </w:rPr>
+        <w:t>ClearPath</w:t>
+      </w:r>
+      <w:proofErr w:type="spellEnd"/>
+      <w:r>
+        <w:rPr>
+          <w:bCs/>
+          <w:color w:val="000000"/>
+          <w:shd w:val="clear" w:color="auto" w:fill="FFFFFF"/>
+        </w:rPr>
+        <w:t>: Highly Parallel Collision Avoidance for Multi-Agent Simulation</w:t>
+      </w:r>
+      <w:r>
+        <w:rPr>
+          <w:bCs/>
+          <w:color w:val="000000"/>
+          <w:shd w:val="clear" w:color="auto" w:fill="FFFFFF"/>
+        </w:rPr>
+        <w:t>.</w:t>
+      </w:r>
+      <w:r>
+        <w:rPr>
+          <w:color w:val="000000"/>
+        </w:rPr>
+        <w:br/>
+      </w:r>
+      <w:r>
+        <w:rPr>
+          <w:shd w:val="clear" w:color="auto" w:fill="FFFFFF"/>
+        </w:rPr>
+        <w:t>Computer Animation, Conference Proceedings</w:t>
+      </w:r>
+      <w:r>
+        <w:rPr>
+          <w:shd w:val="clear" w:color="auto" w:fill="FFFFFF"/>
+        </w:rPr>
+        <w:t>, pp. 177-187.</w:t>
+      </w:r>
+    </w:p>
+    <w:p>
+      <w:pPr>
+        <w:ind w:firstLine="0"/>
+        <w:jc w:val="left"/>
+      </w:pPr>
+    </w:p>
+    <w:p>
+      <w:pPr>
+        <w:jc w:val="left"/>
+      </w:pPr>
+    </w:p>
+    <w:p>
+      <w:pPr>
+        <w:jc w:val="left"/>
+        <w:rPr>
+          <w:color w:val="000000"/>
+          <w:shd w:val="clear" w:color="auto" w:fill="FFFFFF"/>
+          <w:lang w:eastAsia="en-US"/>
+        </w:rPr>
+      </w:pPr>
+      <w:r>
+        <w:br/>
+      </w:r>
+    </w:p>
+    <w:p>
+      <w:pPr>
+        <w:pStyle w:val="address"/>
+      </w:pPr>
+    </w:p>
+    <w:p>
+      <w:pPr>
+        <w:pStyle w:val="address"/>
+      </w:pPr>
+    </w:p>
+    <w:p>
+      <w:pPr>
+        <w:pStyle w:val="heading1"/>
+      </w:pPr>
+      <w:r>
+        <w:t>Bibliography</w:t>
+      </w:r>
+    </w:p>
+    <w:p>
+      <w:pPr>
+        <w:ind w:firstLine="0"/>
+        <w:jc w:val="left"/>
+      </w:pPr>
+      <w:r>
+        <w:t>Vid</w:t>
+      </w:r>
+      <w:r>
+        <w:t xml:space="preserve">eo Explaining </w:t>
+      </w:r>
+      <w:proofErr w:type="spellStart"/>
+      <w:r>
+        <w:t>Dijkstras</w:t>
+      </w:r>
+      <w:proofErr w:type="spellEnd"/>
+      <w:r>
+        <w:t xml:space="preserve"> Algorit</w:t>
+      </w:r>
+      <w:r>
+        <w:t>h</w:t>
+      </w:r>
+      <w:r>
+        <w:t>m</w:t>
+      </w:r>
+      <w:r>
         <w:t xml:space="preserve"> </w:t>
       </w:r>
-    </w:p>
+      <w:bookmarkStart w:id="0" w:name="_GoBack"/>
+      <w:bookmarkEnd w:id="0"/>
+      <w:r>
+        <w:fldChar w:fldCharType="begin"/>
+      </w:r>
+      <w:r>
+        <w:instrText xml:space="preserve"> HYPERLINK "https://www.youtube.com/watch?v=WN3Rb9wVYDY" </w:instrText>
+      </w:r>
+      <w:r>
+        <w:fldChar w:fldCharType="separate"/>
+      </w:r>
+      <w:r>
+        <w:rPr>
+          <w:rStyle w:val="Hyperlink"/>
+        </w:rPr>
+        <w:t>https://www.youtube.com/watch?v=WN3Rb9wVYDY</w:t>
+      </w:r>
+      <w:r>
+        <w:rPr>
+          <w:rStyle w:val="Hyperlink"/>
+        </w:rPr>
+        <w:fldChar w:fldCharType="end"/>
+      </w:r>
+      <w:r>
+        <w:t xml:space="preserve"> </w:t>
+      </w:r>
+    </w:p>
+    <w:p/>
     <w:p/>
     <w:p/>
     <w:sectPr>
-      <w:footerReference w:type="first" r:id="rId13"/>
+      <w:footerReference w:type="first" r:id="rId19"/>
       <w:pgSz w:w="11906" w:h="16838" w:code="9"/>
       <w:pgMar w:top="2948" w:right="2494" w:bottom="2948" w:left="2494" w:header="2381" w:footer="2324" w:gutter="0"/>
       <w:cols w:space="708"/>
@@ -1977,45 +2614,12 @@
 <w:ftr xmlns:wpc="http://schemas.microsoft.com/office/word/2010/wordprocessingCanvas" xmlns:mc="http://schemas.openxmlformats.org/markup-compatibility/2006" xmlns:o="urn:schemas-microsoft-com:office:office" xmlns:r="http://schemas.openxmlformats.org/officeDocument/2006/relationships" xmlns:m="http://schemas.openxmlformats.org/officeDocument/2006/math" xmlns:v="urn:schemas-microsoft-com:vml" xmlns:wp14="http://schemas.microsoft.com/office/word/2010/wordprocessingDrawing" xmlns:wp="http://schemas.openxmlformats.org/drawingml/2006/wordprocessingDrawing" xmlns:w10="urn:schemas-microsoft-com:office:word" xmlns:w="http://schemas.openxmlformats.org/wordprocessingml/2006/main" xmlns:w14="http://schemas.microsoft.com/office/word/2010/wordml" xmlns:w15="http://schemas.microsoft.com/office/word/2012/wordml" xmlns:wpg="http://schemas.microsoft.com/office/word/2010/wordprocessingGroup" xmlns:wpi="http://schemas.microsoft.com/office/word/2010/wordprocessingInk" xmlns:wne="http://schemas.microsoft.com/office/word/2006/wordml" xmlns:wps="http://schemas.microsoft.com/office/word/2010/wordprocessingShape" mc:Ignorable="w14 w15 wp14">
   <w:p>
     <w:pPr>
-      <w:pStyle w:val="ReferenceLine"/>
-      <w:rPr>
-        <w:lang w:val="de-DE"/>
-      </w:rPr>
+      <w:pStyle w:val="Footer"/>
+      <w:pBdr>
+        <w:top w:val="single" w:sz="4" w:space="1" w:color="D9D9D9" w:themeColor="background1" w:themeShade="D9"/>
+      </w:pBdr>
+      <w:jc w:val="center"/>
     </w:pPr>
-    <w:r>
-      <w:rPr>
-        <w:lang w:val="de-DE"/>
-      </w:rPr>
-      <w:t xml:space="preserve">adfa, p. </w:t>
-    </w:r>
-    <w:r>
-      <w:fldChar w:fldCharType="begin"/>
-    </w:r>
-    <w:r>
-      <w:rPr>
-        <w:lang w:val="de-DE"/>
-      </w:rPr>
-      <w:instrText xml:space="preserve"> PAGE  \* Arabic  \* MERGEFORMAT </w:instrText>
-    </w:r>
-    <w:r>
-      <w:fldChar w:fldCharType="separate"/>
-    </w:r>
-    <w:r>
-      <w:rPr>
-        <w:noProof/>
-        <w:lang w:val="de-DE"/>
-      </w:rPr>
-      <w:t>1</w:t>
-    </w:r>
-    <w:r>
-      <w:fldChar w:fldCharType="end"/>
-    </w:r>
-    <w:r>
-      <w:rPr>
-        <w:lang w:val="de-DE"/>
-      </w:rPr>
-      <w:t>, 2011.</w:t>
-    </w:r>
   </w:p>
   <w:p>
     <w:pPr>
@@ -2024,12 +2628,6 @@
         <w:lang w:val="de-DE"/>
       </w:rPr>
     </w:pPr>
-    <w:r>
-      <w:rPr>
-        <w:lang w:val="de-DE"/>
-      </w:rPr>
-      <w:t>© Springer-Verlag Berlin Heidelberg 2011</w:t>
-    </w:r>
   </w:p>
 </w:ftr>
 </file>
@@ -3826,7 +4424,7 @@
     <w:lsdException w:name="footnote text" w:semiHidden="1" w:unhideWhenUsed="1"/>
     <w:lsdException w:name="annotation text" w:semiHidden="1" w:unhideWhenUsed="1"/>
     <w:lsdException w:name="header" w:semiHidden="1" w:unhideWhenUsed="1"/>
-    <w:lsdException w:name="footer" w:semiHidden="1" w:unhideWhenUsed="1"/>
+    <w:lsdException w:name="footer" w:semiHidden="1" w:uiPriority="99" w:unhideWhenUsed="1"/>
     <w:lsdException w:name="index heading" w:semiHidden="1" w:unhideWhenUsed="1"/>
     <w:lsdException w:name="caption" w:semiHidden="1" w:unhideWhenUsed="1"/>
     <w:lsdException w:name="table of figures" w:semiHidden="1" w:unhideWhenUsed="1"/>
@@ -4473,6 +5071,7 @@
     <w:name w:val="footer"/>
     <w:basedOn w:val="Normal"/>
     <w:link w:val="FooterChar"/>
+    <w:uiPriority w:val="99"/>
     <w:rsid w:val="00B17E0A"/>
     <w:pPr>
       <w:tabs>
@@ -4485,6 +5084,7 @@
     <w:name w:val="Footer Char"/>
     <w:basedOn w:val="DefaultParagraphFont"/>
     <w:link w:val="Footer"/>
+    <w:uiPriority w:val="99"/>
     <w:rsid w:val="0090666A"/>
     <w:rPr>
       <w:rFonts w:ascii="Times New Roman" w:eastAsia="Times New Roman" w:hAnsi="Times New Roman"/>
@@ -5361,7 +5961,7 @@
 </file>
 
 <file path=customXml/itemProps1.xml><?xml version="1.0" encoding="utf-8"?>
-<ds:datastoreItem xmlns:ds="http://schemas.openxmlformats.org/officeDocument/2006/customXml" ds:itemID="{0919DE85-2933-45A6-9929-88DD12C0CCFB}">
+<ds:datastoreItem xmlns:ds="http://schemas.openxmlformats.org/officeDocument/2006/customXml" ds:itemID="{A25CF3BC-2E3D-4BF8-8CCF-21FC974C267A}">
   <ds:schemaRefs>
     <ds:schemaRef ds:uri="http://schemas.openxmlformats.org/officeDocument/2006/bibliography"/>
   </ds:schemaRefs>

</xml_diff>

<commit_message>
Report with Appendices 1 and 2, just need to add external file sources (video and git hub)
</commit_message>
<xml_diff>
--- a/Maloney_RealTimeCrowdSimulation.docx
+++ b/Maloney_RealTimeCrowdSimulation.docx
@@ -43,21 +43,8 @@
         <w:t>Supervisor:</w:t>
       </w:r>
       <w:r>
-        <w:t xml:space="preserve"> </w:t>
-      </w:r>
-      <w:proofErr w:type="spellStart"/>
-      <w:r>
-        <w:t>Dr</w:t>
-      </w:r>
-      <w:proofErr w:type="spellEnd"/>
-      <w:r>
-        <w:t xml:space="preserve"> Simon </w:t>
-      </w:r>
-      <w:proofErr w:type="spellStart"/>
-      <w:r>
-        <w:t>Scarle</w:t>
-      </w:r>
-      <w:proofErr w:type="spellEnd"/>
+        <w:t xml:space="preserve"> Dr Simon Scarle</w:t>
+      </w:r>
     </w:p>
     <w:p>
       <w:pPr>
@@ -148,19 +135,11 @@
           <w:sz w:val="20"/>
         </w:rPr>
       </w:pPr>
-      <w:proofErr w:type="spellStart"/>
       <w:r>
         <w:rPr>
           <w:sz w:val="20"/>
         </w:rPr>
-        <w:t>Coldharbour</w:t>
-      </w:r>
-      <w:proofErr w:type="spellEnd"/>
-      <w:r>
-        <w:rPr>
-          <w:sz w:val="20"/>
-        </w:rPr>
-        <w:t xml:space="preserve"> Lane</w:t>
+        <w:t>Coldharbour Lane</w:t>
       </w:r>
     </w:p>
     <w:p>
@@ -323,79 +302,63 @@
         <w:t>sub-</w:t>
       </w:r>
       <w:r>
-        <w:t xml:space="preserve">system, which </w:t>
-      </w:r>
-      <w:proofErr w:type="spellStart"/>
-      <w:proofErr w:type="gramStart"/>
-      <w:r>
-        <w:t>utilises</w:t>
-      </w:r>
-      <w:proofErr w:type="spellEnd"/>
-      <w:r>
-        <w:t xml:space="preserve">  </w:t>
+        <w:t xml:space="preserve">system, which utilises  </w:t>
       </w:r>
       <w:r>
         <w:rPr>
           <w:i/>
         </w:rPr>
-        <w:t>Dijkstra’s</w:t>
-      </w:r>
-      <w:proofErr w:type="gramEnd"/>
+        <w:t>Dijkstra’s  Algorithm</w:t>
+      </w:r>
       <w:r>
         <w:rPr>
           <w:i/>
         </w:rPr>
-        <w:t xml:space="preserve">  Algorithm</w:t>
+        <w:t xml:space="preserve"> </w:t>
+      </w:r>
+      <w:r>
+        <w:t>(Dijkstra, 1959)</w:t>
       </w:r>
       <w:r>
         <w:rPr>
           <w:i/>
         </w:rPr>
-        <w:t xml:space="preserve"> </w:t>
-      </w:r>
-      <w:r>
-        <w:t>(Dijkstra, 1959)</w:t>
+        <w:t xml:space="preserve">, </w:t>
+      </w:r>
+      <w:r>
+        <w:t>or variations thereof,</w:t>
+      </w:r>
+      <w:r>
+        <w:t xml:space="preserve"> to calculate the shortest distance route between two points in a grid of user defined nodes. This system itself makes use of components which detect connections between the nodes, to allow large grids to be easily set up for use. This sub-system outputs a list of </w:t>
+      </w:r>
+      <w:r>
+        <w:t xml:space="preserve">the positions of the nodes on the shortest path, which is then used by another component, inspired by </w:t>
       </w:r>
       <w:r>
         <w:rPr>
           <w:i/>
         </w:rPr>
-        <w:t xml:space="preserve">, </w:t>
-      </w:r>
-      <w:r>
-        <w:t>or variations thereof,</w:t>
-      </w:r>
-      <w:r>
-        <w:t xml:space="preserve"> to calculate the shortest distance route between two points in a grid of user defined nodes. This system itself makes use of components which detect connections between the nodes, to allow large grids to be easily set up for use. This sub-system outputs a list of </w:t>
-      </w:r>
-      <w:r>
-        <w:t xml:space="preserve">the positions of the nodes on the shortest path, which is then used by another component, inspired by </w:t>
+        <w:t>Left 4 Dead</w:t>
       </w:r>
       <w:r>
         <w:rPr>
           <w:i/>
         </w:rPr>
-        <w:t>Left 4 Dead</w:t>
+        <w:t xml:space="preserve">’s </w:t>
+      </w:r>
+      <w:r>
+        <w:t>AI system (The AI Systems of Left 4 Dead), to ‘smooth’ the often jagged paths created due to the nature of the node grid. This component aims to smooth the path by looking ahead to the furthest visible point on the path, and adjusting agent movement to focus on this, cutting out many of the sharp turns of the un-touched paths.</w:t>
+      </w:r>
+    </w:p>
+    <w:p/>
+    <w:p>
+      <w:r>
+        <w:t xml:space="preserve">The second sub-system is a collision avoidance system, which aims to produce more realistic behaviors of agents within the system. While avoidance of larger, static objects is dealt with by cutting node connections through said objects, this sub-system deals with avoidance of smaller, dynamics objects, such as other agents. This sub-system is again inspired by </w:t>
       </w:r>
       <w:r>
         <w:rPr>
           <w:i/>
         </w:rPr>
-        <w:t xml:space="preserve">’s </w:t>
-      </w:r>
-      <w:r>
-        <w:t>AI system (The AI Systems of Left 4 Dead), to ‘smooth’ the often jagged paths created due to the nature of the node grid. This component aims to smooth the path by looking ahead to the furthest visible point on the path, and adjusting agent movement to focus on this, cutting out many of the sharp turns of the un-touched paths.</w:t>
-      </w:r>
-    </w:p>
-    <w:p/>
-    <w:p>
-      <w:r>
-        <w:t xml:space="preserve">The second sub-system is a collision avoidance system, which aims to produce more realistic behaviors of agents within the system. While avoidance of larger, static objects is dealt with by cutting node connections through said objects, this sub-system deals with avoidance of smaller, dynamics objects, such as other agents. This sub-system is again inspired by </w:t>
-      </w:r>
-      <w:r>
-        <w:rPr>
-          <w:i/>
-        </w:rPr>
         <w:t xml:space="preserve">Left 4 Dead’s </w:t>
       </w:r>
       <w:r>
@@ -405,15 +368,7 @@
         <w:t xml:space="preserve">(The AI Systems of Left 4 Dead), making use of two </w:t>
       </w:r>
       <w:r>
-        <w:t xml:space="preserve">colliders in front of, and off to either side of each agent. When either of these colliders detects a collision, it will send a message to the agent, causing it to turn away from the collision, producing, in most cases, smooth and somewhat realistic </w:t>
-      </w:r>
-      <w:proofErr w:type="spellStart"/>
-      <w:r>
-        <w:t>behaviours</w:t>
-      </w:r>
-      <w:proofErr w:type="spellEnd"/>
-      <w:r>
-        <w:t>.</w:t>
+        <w:t>colliders in front of, and off to either side of each agent. When either of these colliders detects a collision, it will send a message to the agent, causing it to turn away from the collision, producing, in most cases, smooth and somewhat realistic behaviours.</w:t>
       </w:r>
     </w:p>
     <w:p/>
@@ -473,48 +428,16 @@
         <w:t>The project comprises of One Unity project,</w:t>
       </w:r>
       <w:r>
-        <w:t xml:space="preserve"> titled ‘</w:t>
-      </w:r>
-      <w:proofErr w:type="spellStart"/>
-      <w:r>
-        <w:t>CreativeTechGithub</w:t>
-      </w:r>
-      <w:proofErr w:type="spellEnd"/>
-      <w:r>
-        <w:t>,</w:t>
-      </w:r>
-      <w:r>
-        <w:t xml:space="preserve"> which will run </w:t>
-      </w:r>
-      <w:proofErr w:type="gramStart"/>
-      <w:r>
-        <w:t>with  Unity</w:t>
-      </w:r>
-      <w:proofErr w:type="gramEnd"/>
-      <w:r>
-        <w:t xml:space="preserve"> Version 5 (older versions may be suitable). The latest version of the project</w:t>
-      </w:r>
-      <w:r>
-        <w:t xml:space="preserve"> found in the folder titled ‘</w:t>
-      </w:r>
-      <w:proofErr w:type="spellStart"/>
-      <w:r>
-        <w:t>A_Presentations</w:t>
-      </w:r>
-      <w:proofErr w:type="spellEnd"/>
-      <w:r>
-        <w:t>’,</w:t>
-      </w:r>
-      <w:r>
-        <w:t xml:space="preserve"> is made up of </w:t>
-      </w:r>
-      <w:proofErr w:type="gramStart"/>
-      <w:r>
-        <w:t>Two</w:t>
-      </w:r>
-      <w:proofErr w:type="gramEnd"/>
-      <w:r>
-        <w:t xml:space="preserve"> example scenes:</w:t>
+        <w:t xml:space="preserve"> titled ‘CreativeTechGithub,</w:t>
+      </w:r>
+      <w:r>
+        <w:t xml:space="preserve"> which will run with  Unity Version 5 (older versions may be suitable). The latest version of the project</w:t>
+      </w:r>
+      <w:r>
+        <w:t xml:space="preserve"> found in the folder titled ‘A_Presentations’,</w:t>
+      </w:r>
+      <w:r>
+        <w:t xml:space="preserve"> is made up of Two example scenes:</w:t>
       </w:r>
     </w:p>
     <w:p/>
@@ -630,15 +553,7 @@
         <w:ind w:firstLine="0"/>
       </w:pPr>
       <w:r>
-        <w:t xml:space="preserve">On any object with the Agent Showcase script the available option </w:t>
-      </w:r>
-      <w:proofErr w:type="gramStart"/>
-      <w:r>
-        <w:t>is :</w:t>
-      </w:r>
-      <w:proofErr w:type="gramEnd"/>
-      <w:r>
-        <w:t xml:space="preserve"> </w:t>
+        <w:t xml:space="preserve">On any object with the Agent Showcase script the available option is : </w:t>
       </w:r>
     </w:p>
     <w:p>
@@ -674,15 +589,7 @@
     </w:p>
     <w:p>
       <w:r>
-        <w:t xml:space="preserve">This project set out to produce a system that could be </w:t>
-      </w:r>
-      <w:proofErr w:type="spellStart"/>
-      <w:r>
-        <w:t>utilised</w:t>
-      </w:r>
-      <w:proofErr w:type="spellEnd"/>
-      <w:r>
-        <w:t xml:space="preserve"> to primarily as a tool for implementing realistic crowd behaviors within video games, specifically RTS (Real Time Strategy) games, but a guiding factor of development to was to ensure the system was as versatile as possible, opening up potential uses to include </w:t>
+        <w:t xml:space="preserve">This project set out to produce a system that could be utilised to primarily as a tool for implementing realistic crowd behaviors within video games, specifically RTS (Real Time Strategy) games, but a guiding factor of development to was to ensure the system was as versatile as possible, opening up potential uses to include </w:t>
       </w:r>
       <w:r>
         <w:t>the creation of CGI crowds in film or building realistic simulations</w:t>
@@ -726,16 +633,11 @@
     </w:p>
     <w:p>
       <w:r>
-        <w:t xml:space="preserve">The key research questions of this project </w:t>
-      </w:r>
-      <w:proofErr w:type="gramStart"/>
-      <w:r>
-        <w:t xml:space="preserve">were </w:t>
+        <w:t xml:space="preserve">The key research questions of this project were </w:t>
       </w:r>
       <w:r>
         <w:t>:</w:t>
       </w:r>
-      <w:proofErr w:type="gramEnd"/>
     </w:p>
     <w:p>
       <w:pPr>
@@ -785,21 +687,8 @@
         </w:numPr>
       </w:pPr>
       <w:r>
-        <w:t xml:space="preserve">What methods of pathfinding currently exist, and how suitable would </w:t>
-      </w:r>
-      <w:proofErr w:type="spellStart"/>
-      <w:r>
-        <w:t>the</w:t>
-      </w:r>
-      <w:proofErr w:type="spellEnd"/>
-      <w:r>
-        <w:t xml:space="preserve"> be for the system this project aims to </w:t>
-      </w:r>
-      <w:proofErr w:type="gramStart"/>
-      <w:r>
-        <w:t>produce ?</w:t>
-      </w:r>
-      <w:proofErr w:type="gramEnd"/>
+        <w:t>What methods of pathfinding currently exist, and how suitable would the be for the system this project aims to produce ?</w:t>
+      </w:r>
     </w:p>
     <w:p/>
     <w:p/>
@@ -813,13 +702,8 @@
         <w:t xml:space="preserve"> and existing projects and codebases. The main fi</w:t>
       </w:r>
       <w:r>
-        <w:t xml:space="preserve">ndings from this research </w:t>
-      </w:r>
-      <w:proofErr w:type="gramStart"/>
-      <w:r>
-        <w:t>were :</w:t>
-      </w:r>
-      <w:proofErr w:type="gramEnd"/>
+        <w:t>ndings from this research were :</w:t>
+      </w:r>
     </w:p>
     <w:p>
       <w:pPr>
@@ -975,23 +859,7 @@
     </w:p>
     <w:p>
       <w:r>
-        <w:t xml:space="preserve">The original aim of this work was the production of a crowd simulation system, primarily for use in RTS games. The output fulfils this aim, however it is somewhat scaled down, and does not </w:t>
-      </w:r>
-      <w:proofErr w:type="spellStart"/>
-      <w:r>
-        <w:t>realise</w:t>
-      </w:r>
-      <w:proofErr w:type="spellEnd"/>
-      <w:r>
-        <w:t xml:space="preserve"> the full scope of the initial vision. As well as a technical system, over the course of development, the research questions have been answered, and while not all answers have been directly </w:t>
-      </w:r>
-      <w:proofErr w:type="spellStart"/>
-      <w:r>
-        <w:t>utilised</w:t>
-      </w:r>
-      <w:proofErr w:type="spellEnd"/>
-      <w:r>
-        <w:t>, they have all played a part in the development cycle.</w:t>
+        <w:t>The original aim of this work was the production of a crowd simulation system, primarily for use in RTS games. The output fulfils this aim, however it is somewhat scaled down, and does not realise the full scope of the initial vision. As well as a technical system, over the course of development, the research questions have been answered, and while not all answers have been directly utilised, they have all played a part in the development cycle.</w:t>
       </w:r>
     </w:p>
     <w:p/>
@@ -1029,72 +897,40 @@
     </w:p>
     <w:p>
       <w:r>
-        <w:t xml:space="preserve">The pathfinding component of the final system </w:t>
-      </w:r>
-      <w:proofErr w:type="spellStart"/>
-      <w:r>
-        <w:t>utililises</w:t>
-      </w:r>
-      <w:proofErr w:type="spellEnd"/>
-      <w:r>
-        <w:t xml:space="preserve"> </w:t>
-      </w:r>
-      <w:proofErr w:type="spellStart"/>
+        <w:t xml:space="preserve">The pathfinding component of the final system utililises </w:t>
+      </w:r>
       <w:r>
         <w:rPr>
           <w:i/>
         </w:rPr>
-        <w:t>Dijkstras</w:t>
-      </w:r>
-      <w:proofErr w:type="spellEnd"/>
+        <w:t>Dijkstras Algorithm</w:t>
+      </w:r>
+      <w:r>
+        <w:t xml:space="preserve"> to generate paths for agents among a grid of nodes. </w:t>
+      </w:r>
       <w:r>
         <w:rPr>
           <w:i/>
         </w:rPr>
-        <w:t xml:space="preserve"> Algorithm</w:t>
-      </w:r>
-      <w:r>
-        <w:t xml:space="preserve"> to generate paths for agents among a grid of nodes. </w:t>
-      </w:r>
-      <w:proofErr w:type="spellStart"/>
+        <w:t>Dijkstras Algorithm</w:t>
+      </w:r>
+      <w:r>
+        <w:t xml:space="preserve"> was chosen as it will always give the shortest route between nodes assuming edges in the graph (the c</w:t>
+      </w:r>
+      <w:r>
+        <w:t>ost from one node to another) are</w:t>
+      </w:r>
+      <w:r>
+        <w:t xml:space="preserve"> not negative, making it reliable, but also because the algorithm is the basis for other pathfinding algorithms such as </w:t>
+      </w:r>
       <w:r>
         <w:rPr>
           <w:i/>
         </w:rPr>
-        <w:t>Dijkstras</w:t>
-      </w:r>
-      <w:proofErr w:type="spellEnd"/>
-      <w:r>
-        <w:rPr>
-          <w:i/>
-        </w:rPr>
-        <w:t xml:space="preserve"> Algorithm</w:t>
-      </w:r>
-      <w:r>
-        <w:t xml:space="preserve"> was chosen as it will always give the shortest route between nodes assuming edges in the graph (the c</w:t>
-      </w:r>
-      <w:r>
-        <w:t>ost from one node to another) are</w:t>
-      </w:r>
-      <w:r>
-        <w:t xml:space="preserve"> not negative, making it reliable, but also because the algorithm is the basis for other pathfinding algorithms such as </w:t>
-      </w:r>
-      <w:r>
-        <w:rPr>
-          <w:i/>
-        </w:rPr>
         <w:t>A*</w:t>
       </w:r>
       <w:r>
-        <w:t xml:space="preserve">, providing options for variations in the pathfinding system, which is useful for trying to better </w:t>
-      </w:r>
-      <w:proofErr w:type="spellStart"/>
-      <w:r>
-        <w:t>optimise</w:t>
-      </w:r>
-      <w:proofErr w:type="spellEnd"/>
-      <w:r>
-        <w:t xml:space="preserve"> the system for real time use. </w:t>
+        <w:t xml:space="preserve">, providing options for variations in the pathfinding system, which is useful for trying to better optimise the system for real time use. </w:t>
       </w:r>
     </w:p>
     <w:p>
@@ -1332,23 +1168,7 @@
           <w:sz w:val="16"/>
           <w:szCs w:val="16"/>
         </w:rPr>
-        <w:t xml:space="preserve">orithm, Right shows path where the system </w:t>
-      </w:r>
-      <w:proofErr w:type="spellStart"/>
-      <w:r>
-        <w:rPr>
-          <w:sz w:val="16"/>
-          <w:szCs w:val="16"/>
-        </w:rPr>
-        <w:t>prioritises</w:t>
-      </w:r>
-      <w:proofErr w:type="spellEnd"/>
-      <w:r>
-        <w:rPr>
-          <w:sz w:val="16"/>
-          <w:szCs w:val="16"/>
-        </w:rPr>
-        <w:t xml:space="preserve"> searching nodes that are closer to the goal.</w:t>
+        <w:t>orithm, Right shows path where the system prioritises searching nodes that are closer to the goal.</w:t>
       </w:r>
     </w:p>
     <w:p/>
@@ -1650,6 +1470,8 @@
       <w:r>
         <w:rPr>
           <w:b/>
+          <w:noProof/>
+          <w:lang w:val="en-GB" w:eastAsia="en-GB"/>
         </w:rPr>
         <w:drawing>
           <wp:anchor distT="0" distB="0" distL="114300" distR="114300" simplePos="0" relativeHeight="251676672" behindDoc="0" locked="0" layoutInCell="1" allowOverlap="1" wp14:anchorId="4A1151D5" wp14:editId="157D4182">
@@ -1735,6 +1557,10 @@
     <w:p/>
     <w:p>
       <w:r>
+        <w:rPr>
+          <w:noProof/>
+          <w:lang w:val="en-GB" w:eastAsia="en-GB"/>
+        </w:rPr>
         <w:lastRenderedPageBreak/>
         <w:drawing>
           <wp:anchor distT="0" distB="0" distL="114300" distR="114300" simplePos="0" relativeHeight="251677696" behindDoc="0" locked="0" layoutInCell="1" allowOverlap="1" wp14:anchorId="28D09F8A" wp14:editId="66854B45">
@@ -1787,6 +1613,10 @@
         </w:drawing>
       </w:r>
       <w:r>
+        <w:rPr>
+          <w:noProof/>
+          <w:lang w:val="en-GB" w:eastAsia="en-GB"/>
+        </w:rPr>
         <w:drawing>
           <wp:anchor distT="0" distB="0" distL="114300" distR="114300" simplePos="0" relativeHeight="251678720" behindDoc="0" locked="0" layoutInCell="1" allowOverlap="1" wp14:anchorId="32185E9F" wp14:editId="6BF2B986">
             <wp:simplePos x="0" y="0"/>
@@ -1853,25 +1683,10 @@
         <w:rPr>
           <w:b/>
         </w:rPr>
-        <w:t>Fig. 3.</w:t>
-      </w:r>
-      <w:r>
-        <w:rPr>
-          <w:b/>
-        </w:rPr>
-        <w:t>2</w:t>
-      </w:r>
-      <w:r>
-        <w:rPr>
-          <w:b/>
-        </w:rPr>
-        <w:t>.</w:t>
-      </w:r>
-      <w:r>
-        <w:t xml:space="preserve"> Representation of </w:t>
-      </w:r>
-      <w:r>
-        <w:t>how collision avoidance systems operates. For example, if an obstacle (black box) collides with the left collision area (red area), the agent will turn to the right, taking it around the obstacle.</w:t>
+        <w:t>Fig. 3.2.</w:t>
+      </w:r>
+      <w:r>
+        <w:t xml:space="preserve"> Representation of how collision avoidance systems operates. For example, if an obstacle (black box) collides with the left collision area (red area), the agent will turn to the right, taking it around the obstacle.</w:t>
       </w:r>
     </w:p>
     <w:p/>
@@ -1883,15 +1698,7 @@
         <w:t>The main reason for a collision avoidance component was to deal with avoiding agent on agent collisions, a common problem in real life crowds, and less so on static obstacle avoidance, as the pathfinding sys</w:t>
       </w:r>
       <w:r>
-        <w:t xml:space="preserve">tem should handle most of that, and it is successful in this regard, removing instances of agent on agent collisions, without causing agents to veer too far off course. This is particularly visible when avoiding head on collisions, as agents will always </w:t>
-      </w:r>
-      <w:proofErr w:type="spellStart"/>
-      <w:r>
-        <w:t>prioritise</w:t>
-      </w:r>
-      <w:proofErr w:type="spellEnd"/>
-      <w:r>
-        <w:t xml:space="preserve"> turning one direction over the other, avoiding potential incidents of agents both moving the same direction and get stuck in a pattern that takes them further and furthe</w:t>
+        <w:t>tem should handle most of that, and it is successful in this regard, removing instances of agent on agent collisions, without causing agents to veer too far off course. This is particularly visible when avoiding head on collisions, as agents will always prioritise turning one direction over the other, avoiding potential incidents of agents both moving the same direction and get stuck in a pattern that takes them further and furthe</w:t>
       </w:r>
       <w:r>
         <w:t xml:space="preserve">r away from their desired path. </w:t>
@@ -1927,13 +1734,8 @@
         <w:t>While many aspects of the final output of the project are successful and of a satisfact</w:t>
       </w:r>
       <w:r>
-        <w:t xml:space="preserve">ory standard, there are </w:t>
-      </w:r>
-      <w:proofErr w:type="gramStart"/>
-      <w:r>
-        <w:t>a some</w:t>
-      </w:r>
-      <w:proofErr w:type="gramEnd"/>
+        <w:t>ory standard, there are a some</w:t>
+      </w:r>
       <w:r>
         <w:t xml:space="preserve"> of issues with the system which compromise its suitability for use. These issues are:</w:t>
       </w:r>
@@ -2010,13 +1812,8 @@
         <w:pStyle w:val="heading2"/>
         <w:spacing w:before="0"/>
       </w:pPr>
-      <w:proofErr w:type="spellStart"/>
-      <w:r>
-        <w:t>Realisation</w:t>
-      </w:r>
-      <w:proofErr w:type="spellEnd"/>
-      <w:r>
-        <w:t xml:space="preserve"> of Aims</w:t>
+      <w:r>
+        <w:t>Realisation of Aims</w:t>
       </w:r>
     </w:p>
     <w:p>
@@ -2056,21 +1853,7 @@
         <w:rPr>
           <w:i/>
         </w:rPr>
-        <w:t xml:space="preserve">Reynolds </w:t>
-      </w:r>
-      <w:proofErr w:type="spellStart"/>
-      <w:r>
-        <w:rPr>
-          <w:i/>
-        </w:rPr>
-        <w:t>Boids</w:t>
-      </w:r>
-      <w:proofErr w:type="spellEnd"/>
-      <w:r>
-        <w:rPr>
-          <w:i/>
-        </w:rPr>
-        <w:t xml:space="preserve"> model</w:t>
+        <w:t>Reynolds Boids model</w:t>
       </w:r>
       <w:r>
         <w:rPr>
@@ -2196,23 +1979,7 @@
           <w:color w:val="000000"/>
           <w:shd w:val="clear" w:color="auto" w:fill="FFFFFF"/>
         </w:rPr>
-        <w:t xml:space="preserve">01] </w:t>
-      </w:r>
-      <w:proofErr w:type="spellStart"/>
-      <w:r>
-        <w:rPr>
-          <w:color w:val="000000"/>
-          <w:shd w:val="clear" w:color="auto" w:fill="FFFFFF"/>
-        </w:rPr>
-        <w:t>Boids</w:t>
-      </w:r>
-      <w:proofErr w:type="spellEnd"/>
-      <w:r>
-        <w:rPr>
-          <w:color w:val="000000"/>
-          <w:shd w:val="clear" w:color="auto" w:fill="FFFFFF"/>
-        </w:rPr>
-        <w:t xml:space="preserve"> Background and Update</w:t>
+        <w:t>01] Boids Background and Update</w:t>
       </w:r>
       <w:r>
         <w:rPr>
@@ -2288,45 +2055,10 @@
         <w:t xml:space="preserve">. E </w:t>
       </w:r>
       <w:r>
-        <w:t xml:space="preserve">[1959] </w:t>
-      </w:r>
-      <w:proofErr w:type="gramStart"/>
-      <w:r>
-        <w:t>A</w:t>
-      </w:r>
-      <w:proofErr w:type="gramEnd"/>
-      <w:r>
-        <w:t xml:space="preserve"> Note on Two Problems in </w:t>
-      </w:r>
-      <w:proofErr w:type="spellStart"/>
-      <w:r>
-        <w:t>Connexion</w:t>
-      </w:r>
-      <w:proofErr w:type="spellEnd"/>
-      <w:r>
-        <w:t xml:space="preserve"> with Graphs</w:t>
-      </w:r>
-      <w:r>
-        <w:t xml:space="preserve">. </w:t>
-      </w:r>
-      <w:proofErr w:type="spellStart"/>
-      <w:r>
-        <w:t>Niimerische</w:t>
-      </w:r>
-      <w:proofErr w:type="spellEnd"/>
-      <w:r>
-        <w:t xml:space="preserve"> </w:t>
-      </w:r>
-      <w:proofErr w:type="spellStart"/>
-      <w:r>
-        <w:t>Mathematik</w:t>
-      </w:r>
-      <w:proofErr w:type="spellEnd"/>
-      <w:r>
-        <w:t xml:space="preserve"> </w:t>
-      </w:r>
-      <w:r>
-        <w:t>1, pp. 269-271.</w:t>
+        <w:t>[1959] A Note on Two Problems in Connexion with Graphs</w:t>
+      </w:r>
+      <w:r>
+        <w:t>. Niimerische Mathematik 1, pp. 269-271.</w:t>
       </w:r>
     </w:p>
     <w:p>
@@ -2341,26 +2073,7 @@
         <w:jc w:val="left"/>
       </w:pPr>
       <w:r>
-        <w:t xml:space="preserve">Booth, M [2009] </w:t>
-      </w:r>
-      <w:proofErr w:type="gramStart"/>
-      <w:r>
-        <w:t>The</w:t>
-      </w:r>
-      <w:proofErr w:type="gramEnd"/>
-      <w:r>
-        <w:t xml:space="preserve"> AI Systems of Left 4 Dead</w:t>
-      </w:r>
-      <w:r>
-        <w:t xml:space="preserve">. Available </w:t>
-      </w:r>
-      <w:proofErr w:type="gramStart"/>
-      <w:r>
-        <w:t>from :</w:t>
-      </w:r>
-      <w:proofErr w:type="gramEnd"/>
-      <w:r>
-        <w:t xml:space="preserve"> </w:t>
+        <w:t xml:space="preserve">Booth, M [2009] The AI Systems of Left 4 Dead. Available from : </w:t>
       </w:r>
       <w:hyperlink r:id="rId18" w:history="1">
         <w:r>
@@ -2393,71 +2106,29 @@
           <w:color w:val="000000"/>
           <w:shd w:val="clear" w:color="auto" w:fill="FFFFFF"/>
         </w:rPr>
-        <w:t xml:space="preserve">S. J. Guy, J. </w:t>
-      </w:r>
-      <w:proofErr w:type="spellStart"/>
+        <w:t>S. J. Guy, J. Chhugani, C. Kim, N. Satish, M. Lin, D. Manocha, and P. Dubey</w:t>
+      </w:r>
       <w:r>
         <w:rPr>
           <w:color w:val="000000"/>
           <w:shd w:val="clear" w:color="auto" w:fill="FFFFFF"/>
         </w:rPr>
-        <w:t>Chhugani</w:t>
-      </w:r>
-      <w:proofErr w:type="spellEnd"/>
-      <w:r>
-        <w:rPr>
-          <w:color w:val="000000"/>
-          <w:shd w:val="clear" w:color="auto" w:fill="FFFFFF"/>
-        </w:rPr>
-        <w:t xml:space="preserve">, C. Kim, N. Satish, M. Lin, D. </w:t>
-      </w:r>
-      <w:proofErr w:type="spellStart"/>
-      <w:r>
-        <w:rPr>
-          <w:color w:val="000000"/>
-          <w:shd w:val="clear" w:color="auto" w:fill="FFFFFF"/>
-        </w:rPr>
-        <w:t>Manocha</w:t>
-      </w:r>
-      <w:proofErr w:type="spellEnd"/>
-      <w:r>
-        <w:rPr>
-          <w:color w:val="000000"/>
-          <w:shd w:val="clear" w:color="auto" w:fill="FFFFFF"/>
-        </w:rPr>
-        <w:t>, and P. Dubey</w:t>
-      </w:r>
-      <w:r>
-        <w:rPr>
-          <w:color w:val="000000"/>
-          <w:shd w:val="clear" w:color="auto" w:fill="FFFFFF"/>
-        </w:rPr>
         <w:t xml:space="preserve"> [2009] </w:t>
       </w:r>
-      <w:proofErr w:type="spellStart"/>
       <w:r>
         <w:rPr>
           <w:bCs/>
           <w:color w:val="000000"/>
           <w:shd w:val="clear" w:color="auto" w:fill="FFFFFF"/>
         </w:rPr>
-        <w:t>ClearPath</w:t>
-      </w:r>
-      <w:proofErr w:type="spellEnd"/>
+        <w:t>ClearPath: Highly Parallel Collision Avoidance for Multi-Agent Simulation</w:t>
+      </w:r>
       <w:r>
         <w:rPr>
           <w:bCs/>
           <w:color w:val="000000"/>
           <w:shd w:val="clear" w:color="auto" w:fill="FFFFFF"/>
         </w:rPr>
-        <w:t>: Highly Parallel Collision Avoidance for Multi-Agent Simulation</w:t>
-      </w:r>
-      <w:r>
-        <w:rPr>
-          <w:bCs/>
-          <w:color w:val="000000"/>
-          <w:shd w:val="clear" w:color="auto" w:fill="FFFFFF"/>
-        </w:rPr>
         <w:t>.</w:t>
       </w:r>
       <w:r>
@@ -2530,15 +2201,7 @@
         <w:t>Vid</w:t>
       </w:r>
       <w:r>
-        <w:t xml:space="preserve">eo Explaining </w:t>
-      </w:r>
-      <w:proofErr w:type="spellStart"/>
-      <w:r>
-        <w:t>Dijkstras</w:t>
-      </w:r>
-      <w:proofErr w:type="spellEnd"/>
-      <w:r>
-        <w:t xml:space="preserve"> Algorit</w:t>
+        <w:t>eo Explaining Dijkstras Algorit</w:t>
       </w:r>
       <w:r>
         <w:t>h</w:t>
@@ -2549,38 +2212,2442 @@
       <w:r>
         <w:t xml:space="preserve"> </w:t>
       </w:r>
+      <w:hyperlink r:id="rId19" w:history="1">
+        <w:r>
+          <w:rPr>
+            <w:rStyle w:val="Hyperlink"/>
+          </w:rPr>
+          <w:t>https://www.youtube.com/watch?v=WN3Rb9wVYDY</w:t>
+        </w:r>
+      </w:hyperlink>
+      <w:r>
+        <w:t xml:space="preserve"> </w:t>
+      </w:r>
+    </w:p>
+    <w:p/>
+    <w:p/>
+    <w:p>
+      <w:pPr>
+        <w:ind w:firstLine="0"/>
+      </w:pPr>
+    </w:p>
+    <w:p>
+      <w:pPr>
+        <w:ind w:firstLine="0"/>
+      </w:pPr>
+    </w:p>
+    <w:p>
+      <w:pPr>
+        <w:ind w:firstLine="0"/>
+      </w:pPr>
+    </w:p>
+    <w:p>
+      <w:pPr>
+        <w:ind w:firstLine="0"/>
+      </w:pPr>
+    </w:p>
+    <w:p>
+      <w:pPr>
+        <w:spacing w:line="240" w:lineRule="auto"/>
+        <w:rPr>
+          <w:rFonts w:cs="Segoe UI"/>
+          <w:sz w:val="36"/>
+          <w:szCs w:val="36"/>
+          <w:lang w:eastAsia="en-GB"/>
+        </w:rPr>
+      </w:pPr>
+    </w:p>
+    <w:p>
+      <w:pPr>
+        <w:spacing w:line="240" w:lineRule="auto"/>
+        <w:rPr>
+          <w:rFonts w:cs="Segoe UI"/>
+          <w:sz w:val="36"/>
+          <w:szCs w:val="36"/>
+          <w:lang w:eastAsia="en-GB"/>
+        </w:rPr>
+      </w:pPr>
+    </w:p>
+    <w:p>
+      <w:pPr>
+        <w:spacing w:line="240" w:lineRule="auto"/>
+        <w:rPr>
+          <w:rFonts w:cs="Segoe UI"/>
+          <w:sz w:val="36"/>
+          <w:szCs w:val="36"/>
+          <w:lang w:eastAsia="en-GB"/>
+        </w:rPr>
+      </w:pPr>
+    </w:p>
+    <w:p>
+      <w:pPr>
+        <w:spacing w:line="240" w:lineRule="auto"/>
+        <w:rPr>
+          <w:rFonts w:cs="Segoe UI"/>
+          <w:sz w:val="36"/>
+          <w:szCs w:val="36"/>
+          <w:lang w:eastAsia="en-GB"/>
+        </w:rPr>
+      </w:pPr>
+    </w:p>
+    <w:p>
+      <w:pPr>
+        <w:spacing w:line="240" w:lineRule="auto"/>
+        <w:rPr>
+          <w:rFonts w:cs="Segoe UI"/>
+          <w:sz w:val="36"/>
+          <w:szCs w:val="36"/>
+          <w:lang w:eastAsia="en-GB"/>
+        </w:rPr>
+      </w:pPr>
+    </w:p>
+    <w:p>
+      <w:pPr>
+        <w:spacing w:line="240" w:lineRule="auto"/>
+        <w:rPr>
+          <w:rFonts w:cs="Segoe UI"/>
+          <w:sz w:val="36"/>
+          <w:szCs w:val="36"/>
+          <w:lang w:eastAsia="en-GB"/>
+        </w:rPr>
+      </w:pPr>
+    </w:p>
+    <w:p>
+      <w:pPr>
+        <w:spacing w:line="240" w:lineRule="auto"/>
+        <w:ind w:firstLine="0"/>
+        <w:rPr>
+          <w:rFonts w:cs="Segoe UI"/>
+          <w:sz w:val="36"/>
+          <w:szCs w:val="36"/>
+          <w:lang w:eastAsia="en-GB"/>
+        </w:rPr>
+      </w:pPr>
+    </w:p>
+    <w:p>
+      <w:pPr>
+        <w:spacing w:line="240" w:lineRule="auto"/>
+        <w:ind w:firstLine="0"/>
+        <w:rPr>
+          <w:rFonts w:cs="Segoe UI"/>
+          <w:b/>
+          <w:lang w:eastAsia="en-GB"/>
+        </w:rPr>
+      </w:pPr>
+      <w:r>
+        <w:rPr>
+          <w:rFonts w:cs="Segoe UI"/>
+          <w:b/>
+          <w:lang w:eastAsia="en-GB"/>
+        </w:rPr>
+        <w:lastRenderedPageBreak/>
+        <w:t>Project Description</w:t>
+      </w:r>
+    </w:p>
+    <w:p>
+      <w:pPr>
+        <w:spacing w:line="240" w:lineRule="auto"/>
+        <w:rPr>
+          <w:rFonts w:cs="Segoe UI"/>
+          <w:lang w:eastAsia="en-GB"/>
+        </w:rPr>
+      </w:pPr>
+    </w:p>
+    <w:p>
+      <w:pPr>
+        <w:spacing w:line="240" w:lineRule="auto"/>
+        <w:rPr>
+          <w:rFonts w:cs="Segoe UI"/>
+          <w:lang w:eastAsia="en-GB"/>
+        </w:rPr>
+      </w:pPr>
+      <w:r>
+        <w:rPr>
+          <w:rFonts w:cs="Segoe UI"/>
+          <w:lang w:eastAsia="en-GB"/>
+        </w:rPr>
+        <w:t>My aim for this project is to create a system and/or pipeline for real time crowd simulation, with a focus on human crowds for use within RTS strategy games and for both passive and user controlled crowds, but aiming to create a system versatile enough to fulfil a wider functionality (e.g. other animals and their behaviours, movement in 3 dimensions such as for birds or spacecraft for example)  </w:t>
+      </w:r>
+    </w:p>
+    <w:p>
+      <w:pPr>
+        <w:spacing w:line="240" w:lineRule="auto"/>
+        <w:rPr>
+          <w:rFonts w:cs="Segoe UI"/>
+          <w:lang w:eastAsia="en-GB"/>
+        </w:rPr>
+      </w:pPr>
+      <w:r>
+        <w:rPr>
+          <w:rFonts w:cs="Segoe UI"/>
+          <w:lang w:eastAsia="en-GB"/>
+        </w:rPr>
+        <w:t>  </w:t>
+      </w:r>
+    </w:p>
+    <w:p>
+      <w:pPr>
+        <w:spacing w:line="240" w:lineRule="auto"/>
+        <w:rPr>
+          <w:rFonts w:cs="Segoe UI"/>
+          <w:lang w:eastAsia="en-GB"/>
+        </w:rPr>
+      </w:pPr>
+      <w:r>
+        <w:rPr>
+          <w:rFonts w:cs="Segoe UI"/>
+          <w:lang w:eastAsia="en-GB"/>
+        </w:rPr>
+        <w:t>The system will produce dynamic and realistic behaviours to add depth/life to games (peripheral crowds, city simulation) and/or to create interesting, dynamic gameplay (players having to predict / control behaviours in an emergency situation simulator, realistic enemy behaviour)  </w:t>
+      </w:r>
+    </w:p>
+    <w:p>
+      <w:pPr>
+        <w:spacing w:line="240" w:lineRule="auto"/>
+        <w:rPr>
+          <w:rFonts w:cs="Segoe UI"/>
+          <w:lang w:eastAsia="en-GB"/>
+        </w:rPr>
+      </w:pPr>
+      <w:r>
+        <w:rPr>
+          <w:lang w:eastAsia="en-GB"/>
+        </w:rPr>
+        <w:t> </w:t>
+      </w:r>
+    </w:p>
+    <w:p>
+      <w:pPr>
+        <w:spacing w:line="240" w:lineRule="auto"/>
+        <w:rPr>
+          <w:rFonts w:cs="Segoe UI"/>
+          <w:lang w:eastAsia="en-GB"/>
+        </w:rPr>
+      </w:pPr>
+      <w:r>
+        <w:rPr>
+          <w:lang w:eastAsia="en-GB"/>
+        </w:rPr>
+        <w:t> </w:t>
+      </w:r>
+    </w:p>
+    <w:p>
+      <w:pPr>
+        <w:spacing w:line="240" w:lineRule="auto"/>
+        <w:rPr>
+          <w:rFonts w:cs="Segoe UI"/>
+          <w:lang w:eastAsia="en-GB"/>
+        </w:rPr>
+      </w:pPr>
+      <w:r>
+        <w:rPr>
+          <w:rFonts w:cs="Segoe UI"/>
+          <w:lang w:eastAsia="en-GB"/>
+        </w:rPr>
+        <w:t>Deliverables:  </w:t>
+      </w:r>
+    </w:p>
+    <w:p>
+      <w:pPr>
+        <w:spacing w:line="240" w:lineRule="auto"/>
+        <w:rPr>
+          <w:rFonts w:cs="Segoe UI"/>
+          <w:lang w:eastAsia="en-GB"/>
+        </w:rPr>
+      </w:pPr>
+      <w:r>
+        <w:rPr>
+          <w:lang w:eastAsia="en-GB"/>
+        </w:rPr>
+        <w:t> </w:t>
+      </w:r>
+    </w:p>
+    <w:p>
+      <w:pPr>
+        <w:pStyle w:val="ListParagraph"/>
+        <w:numPr>
+          <w:ilvl w:val="0"/>
+          <w:numId w:val="26"/>
+        </w:numPr>
+        <w:overflowPunct/>
+        <w:autoSpaceDE/>
+        <w:autoSpaceDN/>
+        <w:adjustRightInd/>
+        <w:spacing w:line="240" w:lineRule="auto"/>
+        <w:jc w:val="left"/>
+        <w:rPr>
+          <w:rFonts w:cs="Segoe UI"/>
+          <w:lang w:eastAsia="en-GB"/>
+        </w:rPr>
+      </w:pPr>
+      <w:r>
+        <w:rPr>
+          <w:rFonts w:cs="Segoe UI"/>
+          <w:lang w:eastAsia="en-GB"/>
+        </w:rPr>
+        <w:t>A unity 'tech demo' to showcase the functionality of my final system. </w:t>
+      </w:r>
+    </w:p>
+    <w:p>
+      <w:pPr>
+        <w:pStyle w:val="ListParagraph"/>
+        <w:numPr>
+          <w:ilvl w:val="0"/>
+          <w:numId w:val="26"/>
+        </w:numPr>
+        <w:overflowPunct/>
+        <w:autoSpaceDE/>
+        <w:autoSpaceDN/>
+        <w:adjustRightInd/>
+        <w:spacing w:line="240" w:lineRule="auto"/>
+        <w:jc w:val="left"/>
+        <w:rPr>
+          <w:rFonts w:cs="Segoe UI"/>
+          <w:lang w:eastAsia="en-GB"/>
+        </w:rPr>
+      </w:pPr>
+      <w:r>
+        <w:rPr>
+          <w:rFonts w:cs="Segoe UI"/>
+          <w:lang w:eastAsia="en-GB"/>
+        </w:rPr>
+        <w:t>A unity asset pack containing all components for an end user to utilise in their own projects. </w:t>
+      </w:r>
+    </w:p>
+    <w:p>
+      <w:pPr>
+        <w:pStyle w:val="ListParagraph"/>
+        <w:numPr>
+          <w:ilvl w:val="0"/>
+          <w:numId w:val="26"/>
+        </w:numPr>
+        <w:overflowPunct/>
+        <w:autoSpaceDE/>
+        <w:autoSpaceDN/>
+        <w:adjustRightInd/>
+        <w:spacing w:line="240" w:lineRule="auto"/>
+        <w:jc w:val="left"/>
+        <w:rPr>
+          <w:rFonts w:cs="Segoe UI"/>
+          <w:lang w:eastAsia="en-GB"/>
+        </w:rPr>
+      </w:pPr>
+      <w:r>
+        <w:rPr>
+          <w:rFonts w:cs="Segoe UI"/>
+          <w:lang w:eastAsia="en-GB"/>
+        </w:rPr>
+        <w:t>User documentation to help users fully utilise the software </w:t>
+      </w:r>
+    </w:p>
+    <w:p>
+      <w:pPr>
+        <w:pStyle w:val="ListParagraph"/>
+        <w:numPr>
+          <w:ilvl w:val="0"/>
+          <w:numId w:val="26"/>
+        </w:numPr>
+        <w:overflowPunct/>
+        <w:autoSpaceDE/>
+        <w:autoSpaceDN/>
+        <w:adjustRightInd/>
+        <w:spacing w:line="240" w:lineRule="auto"/>
+        <w:jc w:val="left"/>
+        <w:rPr>
+          <w:rFonts w:cs="Segoe UI"/>
+          <w:lang w:eastAsia="en-GB"/>
+        </w:rPr>
+      </w:pPr>
+      <w:r>
+        <w:rPr>
+          <w:rFonts w:cs="Segoe UI"/>
+          <w:lang w:eastAsia="en-GB"/>
+        </w:rPr>
+        <w:t>"Stretch goal" : Repackaging the functionality into a c++ library for "plug and play" usability with other systems.  </w:t>
+      </w:r>
+    </w:p>
+    <w:p>
+      <w:pPr>
+        <w:pStyle w:val="ListParagraph"/>
+        <w:spacing w:line="240" w:lineRule="auto"/>
+        <w:ind w:left="1080"/>
+        <w:rPr>
+          <w:rFonts w:cs="Segoe UI"/>
+          <w:lang w:eastAsia="en-GB"/>
+        </w:rPr>
+      </w:pPr>
+    </w:p>
+    <w:p>
+      <w:pPr>
+        <w:spacing w:line="240" w:lineRule="auto"/>
+        <w:rPr>
+          <w:lang w:eastAsia="en-GB"/>
+        </w:rPr>
+      </w:pPr>
+      <w:r>
+        <w:rPr>
+          <w:lang w:eastAsia="en-GB"/>
+        </w:rPr>
+        <w:t> </w:t>
+      </w:r>
+    </w:p>
+    <w:p>
+      <w:pPr>
+        <w:spacing w:line="240" w:lineRule="auto"/>
+        <w:ind w:firstLine="0"/>
+        <w:rPr>
+          <w:rFonts w:cs="Segoe UI"/>
+          <w:b/>
+          <w:lang w:eastAsia="en-GB"/>
+        </w:rPr>
+      </w:pPr>
+      <w:r>
+        <w:rPr>
+          <w:b/>
+          <w:lang w:eastAsia="en-GB"/>
+        </w:rPr>
+        <w:t>Research and background</w:t>
+      </w:r>
+    </w:p>
+    <w:p>
+      <w:pPr>
+        <w:spacing w:line="240" w:lineRule="auto"/>
+        <w:rPr>
+          <w:rFonts w:cs="Segoe UI"/>
+          <w:lang w:eastAsia="en-GB"/>
+        </w:rPr>
+      </w:pPr>
+      <w:r>
+        <w:rPr>
+          <w:lang w:eastAsia="en-GB"/>
+        </w:rPr>
+        <w:t> </w:t>
+      </w:r>
+    </w:p>
+    <w:p>
+      <w:pPr>
+        <w:spacing w:line="240" w:lineRule="auto"/>
+        <w:rPr>
+          <w:rFonts w:cs="Segoe UI"/>
+          <w:lang w:eastAsia="en-GB"/>
+        </w:rPr>
+      </w:pPr>
+      <w:r>
+        <w:rPr>
+          <w:rFonts w:cs="Segoe UI"/>
+          <w:lang w:eastAsia="en-GB"/>
+        </w:rPr>
+        <w:t>Initial research was focused on existing examples of crowd simulation. I was already familiar with the Boids Model</w:t>
+      </w:r>
+      <w:r>
+        <w:rPr>
+          <w:rFonts w:cs="Segoe UI"/>
+          <w:vertAlign w:val="superscript"/>
+          <w:lang w:eastAsia="en-GB"/>
+        </w:rPr>
+        <w:t>1 </w:t>
+      </w:r>
+      <w:r>
+        <w:rPr>
+          <w:rFonts w:cs="Segoe UI"/>
+          <w:lang w:eastAsia="en-GB"/>
+        </w:rPr>
+        <w:t>which creates interesting and usually realistic swarm behaviours from 3 basic 'rules', and when optimised can be fairly 'cheap' to run making it good for real time applications. While I aim to produce slightly different behaviours to those of the Boids, the method of building up individual agent movements from a number of individual movements based of each behavioural rule is a method I would at least like to try and use to implement my own system. </w:t>
+      </w:r>
+    </w:p>
+    <w:p>
+      <w:pPr>
+        <w:spacing w:line="240" w:lineRule="auto"/>
+        <w:rPr>
+          <w:rFonts w:cs="Segoe UI"/>
+          <w:lang w:eastAsia="en-GB"/>
+        </w:rPr>
+      </w:pPr>
+      <w:r>
+        <w:rPr>
+          <w:rFonts w:cs="Segoe UI"/>
+          <w:lang w:eastAsia="en-GB"/>
+        </w:rPr>
+        <w:t>During my research I came across a tool called </w:t>
+      </w:r>
+      <w:r>
+        <w:rPr>
+          <w:rFonts w:cs="Segoe UI"/>
+          <w:i/>
+          <w:iCs/>
+          <w:lang w:eastAsia="en-GB"/>
+        </w:rPr>
+        <w:t>Miarmy</w:t>
+      </w:r>
+      <w:r>
+        <w:rPr>
+          <w:rFonts w:cs="Segoe UI"/>
+          <w:i/>
+          <w:iCs/>
+          <w:vertAlign w:val="superscript"/>
+          <w:lang w:eastAsia="en-GB"/>
+        </w:rPr>
+        <w:t>2 </w:t>
+      </w:r>
+      <w:r>
+        <w:rPr>
+          <w:rFonts w:cs="Segoe UI"/>
+          <w:lang w:eastAsia="en-GB"/>
+        </w:rPr>
+        <w:t>which creates some very realistic human behaviours, and has a very wide range of functionality, much of which outside of the scope of what I hope to produce, however it is a Maya plug in and has been created for use in animation, and so is less suitable for real-time applications. However some of the systems it utilises to create behaviours may be useful for use in my own project, such as finite state machines to move between behaviours. </w:t>
+      </w:r>
+    </w:p>
+    <w:p>
+      <w:pPr>
+        <w:spacing w:line="240" w:lineRule="auto"/>
+        <w:rPr>
+          <w:lang w:eastAsia="en-GB"/>
+        </w:rPr>
+      </w:pPr>
+      <w:r>
+        <w:rPr>
+          <w:rFonts w:cs="Segoe UI"/>
+          <w:lang w:eastAsia="en-GB"/>
+        </w:rPr>
+        <w:t xml:space="preserve">While I have also found a number of other systems available, due to them being commercial, and often designed for specialist industries (emergency services in many cases) it is difficult to get much more information about the functionality and specifics of these systems, however it is safe to assume that while these systems produce reliable and realistic output (due to the fact they are used by emergency services etc. where these factors, may, in cases make the difference between life and death if </w:t>
+      </w:r>
+      <w:r>
+        <w:rPr>
+          <w:lang w:eastAsia="en-GB"/>
+        </w:rPr>
+        <w:lastRenderedPageBreak/>
+        <w:t xml:space="preserve">sed for training for example), they are also </w:t>
+      </w:r>
+      <w:r>
+        <w:rPr>
+          <w:lang w:eastAsia="en-GB"/>
+        </w:rPr>
+        <w:t xml:space="preserve">highly bespoke, and "black box" </w:t>
+      </w:r>
+      <w:r>
+        <w:rPr>
+          <w:lang w:eastAsia="en-GB"/>
+        </w:rPr>
+        <w:t>systems, and so do not allow much re-usability or adaptability for users. </w:t>
+      </w:r>
+    </w:p>
+    <w:p>
+      <w:pPr>
+        <w:spacing w:line="240" w:lineRule="auto"/>
+        <w:rPr>
+          <w:lang w:eastAsia="en-GB"/>
+        </w:rPr>
+      </w:pPr>
+      <w:r>
+        <w:rPr>
+          <w:lang w:eastAsia="en-GB"/>
+        </w:rPr>
+        <w:t> </w:t>
+      </w:r>
+    </w:p>
+    <w:p>
+      <w:pPr>
+        <w:spacing w:line="240" w:lineRule="auto"/>
+        <w:rPr>
+          <w:lang w:eastAsia="en-GB"/>
+        </w:rPr>
+      </w:pPr>
+      <w:r>
+        <w:rPr>
+          <w:lang w:eastAsia="en-GB"/>
+        </w:rPr>
+        <w:t>Besides existing full systems, I also looked into the range of possible methods and "sub systems" that I could adapt and combine to create my system. A number of different solutions have already been produced for a number of different problems, one of these core problems is collision avoidance.  Simple collision avoidance systems are evident in the Boids model, where a force/acceleration is applied to each model 'away' from any other close agents, however there are a range of other methods. One piece of research</w:t>
+      </w:r>
+      <w:r>
+        <w:rPr>
+          <w:vertAlign w:val="superscript"/>
+          <w:lang w:eastAsia="en-GB"/>
+        </w:rPr>
+        <w:t>3</w:t>
+      </w:r>
+      <w:r>
+        <w:rPr>
+          <w:lang w:eastAsia="en-GB"/>
+        </w:rPr>
+        <w:t xml:space="preserve"> </w:t>
+      </w:r>
+      <w:r>
+        <w:rPr>
+          <w:vertAlign w:val="superscript"/>
+          <w:lang w:eastAsia="en-GB"/>
+        </w:rPr>
+        <w:t> </w:t>
+      </w:r>
+      <w:r>
+        <w:rPr>
+          <w:lang w:eastAsia="en-GB"/>
+        </w:rPr>
+        <w:t>looks into modelling collision avoidance by finding the nearest velocity closest to the desired velocity that would not lead to a collision with any nearby agents, after taking into account these other agents would also move to avoid. This system produces desirable effects, runs efficiently even for fairly large crowds, and can be combined</w:t>
+      </w:r>
+      <w:r>
+        <w:rPr>
+          <w:lang w:eastAsia="en-GB"/>
+        </w:rPr>
+        <w:t xml:space="preserve"> </w:t>
+      </w:r>
+      <w:r>
+        <w:rPr>
+          <w:lang w:eastAsia="en-GB"/>
+        </w:rPr>
+        <w:t>with other systems. Another piece of research</w:t>
+      </w:r>
+      <w:r>
+        <w:rPr>
+          <w:vertAlign w:val="superscript"/>
+          <w:lang w:eastAsia="en-GB"/>
+        </w:rPr>
+        <w:t>4</w:t>
+      </w:r>
+      <w:r>
+        <w:rPr>
+          <w:lang w:eastAsia="en-GB"/>
+        </w:rPr>
+        <w:t> looks into making collision avoidance "smoother" and more realistic, by damping the speed at which agents move at leading up to collisions, moving faster if there is a big space to move into, slower as they approach a collision, creating 'waves' in crowds of people moving in the same direction. This method only effects 'following' behaviour, but showed me how a realistic behaviour is made up of lots of smaller parts, that are combined to produce the overall effect, like the Boids model, but that each of these individual behaviours can be broken up again. It also showed, as many other examples I looked at, that relatively simple equations can produce complex behaviours. </w:t>
+      </w:r>
+    </w:p>
+    <w:p>
+      <w:pPr>
+        <w:spacing w:line="240" w:lineRule="auto"/>
+        <w:rPr>
+          <w:lang w:eastAsia="en-GB"/>
+        </w:rPr>
+      </w:pPr>
+      <w:r>
+        <w:rPr>
+          <w:lang w:eastAsia="en-GB"/>
+        </w:rPr>
+        <w:t> </w:t>
+      </w:r>
+    </w:p>
+    <w:p>
+      <w:pPr>
+        <w:spacing w:line="240" w:lineRule="auto"/>
+        <w:rPr>
+          <w:lang w:eastAsia="en-GB"/>
+        </w:rPr>
+      </w:pPr>
+      <w:r>
+        <w:rPr>
+          <w:lang w:eastAsia="en-GB"/>
+        </w:rPr>
+        <w:t>Finally, there are a number of other sources I have looked at, simply for a better understanding of the task I have chosen to complete, and to better guide my progress with the project. I am yet to fully evaluate these sources, but I have collected them for future reference. These include a paper</w:t>
+      </w:r>
+      <w:r>
+        <w:rPr>
+          <w:vertAlign w:val="superscript"/>
+          <w:lang w:eastAsia="en-GB"/>
+        </w:rPr>
+        <w:t>5 </w:t>
+      </w:r>
+      <w:r>
+        <w:rPr>
+          <w:lang w:eastAsia="en-GB"/>
+        </w:rPr>
+        <w:t>which, in its introduction discussed the levels of detail expected/required from the sort of system I plan to produce for different end uses, something for me to consider, especially when I am keeping the real-time capability of my system, and also started me planning how I can implement dynamic levels of detail (LoD) to achieve this. I have also began looking into the social force model, animal behaviour models as the behaviours produced by these are often already suitable for human simulation, or can be easily tweaked to be so, and this blog</w:t>
+      </w:r>
+      <w:r>
+        <w:rPr>
+          <w:vertAlign w:val="superscript"/>
+          <w:lang w:eastAsia="en-GB"/>
+        </w:rPr>
+        <w:t>6</w:t>
+      </w:r>
+      <w:r>
+        <w:rPr>
+          <w:lang w:eastAsia="en-GB"/>
+        </w:rPr>
+        <w:t> dedicated to crowd simulation for a point of reference for crowd simulation in general.     </w:t>
+      </w:r>
+    </w:p>
+    <w:p>
+      <w:pPr>
+        <w:spacing w:line="240" w:lineRule="auto"/>
+        <w:rPr>
+          <w:lang w:eastAsia="en-GB"/>
+        </w:rPr>
+      </w:pPr>
+    </w:p>
+    <w:p>
+      <w:pPr>
+        <w:spacing w:line="240" w:lineRule="auto"/>
+        <w:ind w:firstLine="0"/>
+        <w:rPr>
+          <w:b/>
+          <w:lang w:eastAsia="en-GB"/>
+        </w:rPr>
+      </w:pPr>
       <w:bookmarkStart w:id="0" w:name="_GoBack"/>
       <w:bookmarkEnd w:id="0"/>
       <w:r>
-        <w:fldChar w:fldCharType="begin"/>
-      </w:r>
-      <w:r>
-        <w:instrText xml:space="preserve"> HYPERLINK "https://www.youtube.com/watch?v=WN3Rb9wVYDY" </w:instrText>
-      </w:r>
-      <w:r>
-        <w:fldChar w:fldCharType="separate"/>
-      </w:r>
-      <w:r>
-        <w:rPr>
-          <w:rStyle w:val="Hyperlink"/>
-        </w:rPr>
-        <w:t>https://www.youtube.com/watch?v=WN3Rb9wVYDY</w:t>
-      </w:r>
-      <w:r>
-        <w:rPr>
-          <w:rStyle w:val="Hyperlink"/>
-        </w:rPr>
-        <w:fldChar w:fldCharType="end"/>
-      </w:r>
-      <w:r>
-        <w:t xml:space="preserve"> </w:t>
-      </w:r>
-    </w:p>
-    <w:p/>
-    <w:p/>
-    <w:p/>
+        <w:rPr>
+          <w:b/>
+          <w:lang w:eastAsia="en-GB"/>
+        </w:rPr>
+        <w:t>Objectives</w:t>
+      </w:r>
+    </w:p>
+    <w:p>
+      <w:pPr>
+        <w:spacing w:line="240" w:lineRule="auto"/>
+        <w:rPr>
+          <w:lang w:eastAsia="en-GB"/>
+        </w:rPr>
+      </w:pPr>
+    </w:p>
+    <w:p>
+      <w:pPr>
+        <w:spacing w:line="240" w:lineRule="auto"/>
+        <w:rPr>
+          <w:lang w:eastAsia="en-GB"/>
+        </w:rPr>
+      </w:pPr>
+      <w:r>
+        <w:rPr>
+          <w:lang w:eastAsia="en-GB"/>
+        </w:rPr>
+        <w:t>By the end of this project I hope to:  </w:t>
+      </w:r>
+    </w:p>
+    <w:p>
+      <w:pPr>
+        <w:spacing w:line="240" w:lineRule="auto"/>
+        <w:rPr>
+          <w:lang w:eastAsia="en-GB"/>
+        </w:rPr>
+      </w:pPr>
+    </w:p>
+    <w:p>
+      <w:pPr>
+        <w:pStyle w:val="ListParagraph"/>
+        <w:numPr>
+          <w:ilvl w:val="0"/>
+          <w:numId w:val="27"/>
+        </w:numPr>
+        <w:overflowPunct/>
+        <w:autoSpaceDE/>
+        <w:autoSpaceDN/>
+        <w:adjustRightInd/>
+        <w:spacing w:line="240" w:lineRule="auto"/>
+        <w:jc w:val="left"/>
+        <w:rPr>
+          <w:lang w:eastAsia="en-GB"/>
+        </w:rPr>
+      </w:pPr>
+      <w:r>
+        <w:rPr>
+          <w:lang w:eastAsia="en-GB"/>
+        </w:rPr>
+        <w:t>Achieve the creation of a robust, versatile crowd simulation software for own use and for a portfolio.  </w:t>
+      </w:r>
+    </w:p>
+    <w:p>
+      <w:pPr>
+        <w:pStyle w:val="ListParagraph"/>
+        <w:numPr>
+          <w:ilvl w:val="0"/>
+          <w:numId w:val="27"/>
+        </w:numPr>
+        <w:overflowPunct/>
+        <w:autoSpaceDE/>
+        <w:autoSpaceDN/>
+        <w:adjustRightInd/>
+        <w:spacing w:line="240" w:lineRule="auto"/>
+        <w:jc w:val="left"/>
+        <w:rPr>
+          <w:lang w:eastAsia="en-GB"/>
+        </w:rPr>
+      </w:pPr>
+      <w:r>
+        <w:rPr>
+          <w:lang w:eastAsia="en-GB"/>
+        </w:rPr>
+        <w:t>Improve my programming and software development practices. </w:t>
+      </w:r>
+    </w:p>
+    <w:p>
+      <w:pPr>
+        <w:pStyle w:val="ListParagraph"/>
+        <w:numPr>
+          <w:ilvl w:val="0"/>
+          <w:numId w:val="27"/>
+        </w:numPr>
+        <w:overflowPunct/>
+        <w:autoSpaceDE/>
+        <w:autoSpaceDN/>
+        <w:adjustRightInd/>
+        <w:spacing w:line="240" w:lineRule="auto"/>
+        <w:jc w:val="left"/>
+        <w:rPr>
+          <w:lang w:eastAsia="en-GB"/>
+        </w:rPr>
+      </w:pPr>
+      <w:r>
+        <w:rPr>
+          <w:lang w:eastAsia="en-GB"/>
+        </w:rPr>
+        <w:t>Develop my problem solving abilities. </w:t>
+      </w:r>
+    </w:p>
+    <w:p>
+      <w:pPr>
+        <w:pStyle w:val="ListParagraph"/>
+        <w:numPr>
+          <w:ilvl w:val="0"/>
+          <w:numId w:val="27"/>
+        </w:numPr>
+        <w:overflowPunct/>
+        <w:autoSpaceDE/>
+        <w:autoSpaceDN/>
+        <w:adjustRightInd/>
+        <w:spacing w:line="240" w:lineRule="auto"/>
+        <w:jc w:val="left"/>
+        <w:rPr>
+          <w:lang w:eastAsia="en-GB"/>
+        </w:rPr>
+      </w:pPr>
+      <w:r>
+        <w:rPr>
+          <w:lang w:eastAsia="en-GB"/>
+        </w:rPr>
+        <w:t>Gain experience in producing professional documentation and other piece of support work for my projects. </w:t>
+      </w:r>
+    </w:p>
+    <w:p>
+      <w:pPr>
+        <w:pStyle w:val="ListParagraph"/>
+        <w:spacing w:line="240" w:lineRule="auto"/>
+        <w:ind w:left="1080"/>
+        <w:rPr>
+          <w:lang w:eastAsia="en-GB"/>
+        </w:rPr>
+      </w:pPr>
+    </w:p>
+    <w:p>
+      <w:pPr>
+        <w:spacing w:line="240" w:lineRule="auto"/>
+        <w:rPr>
+          <w:lang w:eastAsia="en-GB"/>
+        </w:rPr>
+      </w:pPr>
+      <w:r>
+        <w:rPr>
+          <w:lang w:eastAsia="en-GB"/>
+        </w:rPr>
+        <w:lastRenderedPageBreak/>
+        <w:t>In order to complete the project I will need to find out about:  </w:t>
+      </w:r>
+    </w:p>
+    <w:p>
+      <w:pPr>
+        <w:pStyle w:val="ListParagraph"/>
+        <w:numPr>
+          <w:ilvl w:val="0"/>
+          <w:numId w:val="27"/>
+        </w:numPr>
+        <w:overflowPunct/>
+        <w:autoSpaceDE/>
+        <w:autoSpaceDN/>
+        <w:adjustRightInd/>
+        <w:spacing w:line="240" w:lineRule="auto"/>
+        <w:jc w:val="left"/>
+        <w:rPr>
+          <w:lang w:eastAsia="en-GB"/>
+        </w:rPr>
+      </w:pPr>
+      <w:r>
+        <w:rPr>
+          <w:lang w:eastAsia="en-GB"/>
+        </w:rPr>
+        <w:t>The methods of existing simulations.  </w:t>
+      </w:r>
+    </w:p>
+    <w:p>
+      <w:pPr>
+        <w:pStyle w:val="ListParagraph"/>
+        <w:numPr>
+          <w:ilvl w:val="0"/>
+          <w:numId w:val="27"/>
+        </w:numPr>
+        <w:overflowPunct/>
+        <w:autoSpaceDE/>
+        <w:autoSpaceDN/>
+        <w:adjustRightInd/>
+        <w:spacing w:line="240" w:lineRule="auto"/>
+        <w:jc w:val="left"/>
+        <w:rPr>
+          <w:lang w:eastAsia="en-GB"/>
+        </w:rPr>
+      </w:pPr>
+      <w:r>
+        <w:rPr>
+          <w:lang w:eastAsia="en-GB"/>
+        </w:rPr>
+        <w:t>Equations and other representations that can be used to create realistic human behaviours, as well as what is considered human behaviour in order to compare my results.  </w:t>
+      </w:r>
+    </w:p>
+    <w:p>
+      <w:pPr>
+        <w:pStyle w:val="ListParagraph"/>
+        <w:numPr>
+          <w:ilvl w:val="0"/>
+          <w:numId w:val="27"/>
+        </w:numPr>
+        <w:overflowPunct/>
+        <w:autoSpaceDE/>
+        <w:autoSpaceDN/>
+        <w:adjustRightInd/>
+        <w:spacing w:line="240" w:lineRule="auto"/>
+        <w:jc w:val="left"/>
+        <w:rPr>
+          <w:lang w:eastAsia="en-GB"/>
+        </w:rPr>
+      </w:pPr>
+      <w:r>
+        <w:rPr>
+          <w:lang w:eastAsia="en-GB"/>
+        </w:rPr>
+        <w:t>Options in terms of "streamlining" my system, in order to make it as suitable for real-time applications and use in a wider system as possible.  </w:t>
+      </w:r>
+    </w:p>
+    <w:p>
+      <w:pPr>
+        <w:pStyle w:val="ListParagraph"/>
+        <w:numPr>
+          <w:ilvl w:val="0"/>
+          <w:numId w:val="27"/>
+        </w:numPr>
+        <w:overflowPunct/>
+        <w:autoSpaceDE/>
+        <w:autoSpaceDN/>
+        <w:adjustRightInd/>
+        <w:spacing w:line="240" w:lineRule="auto"/>
+        <w:jc w:val="left"/>
+        <w:rPr>
+          <w:lang w:eastAsia="en-GB"/>
+        </w:rPr>
+      </w:pPr>
+      <w:r>
+        <w:rPr>
+          <w:lang w:eastAsia="en-GB"/>
+        </w:rPr>
+        <w:t>The importance of and use of crowd simulation in games, such as what "players" respond to most in terms of realism, levels of detail, interaction etc.  </w:t>
+      </w:r>
+    </w:p>
+    <w:p>
+      <w:pPr>
+        <w:spacing w:line="240" w:lineRule="auto"/>
+        <w:rPr>
+          <w:lang w:eastAsia="en-GB"/>
+        </w:rPr>
+      </w:pPr>
+      <w:r>
+        <w:rPr>
+          <w:lang w:eastAsia="en-GB"/>
+        </w:rPr>
+        <w:t>  </w:t>
+      </w:r>
+    </w:p>
+    <w:p>
+      <w:pPr>
+        <w:spacing w:line="240" w:lineRule="auto"/>
+        <w:rPr>
+          <w:lang w:eastAsia="en-GB"/>
+        </w:rPr>
+      </w:pPr>
+      <w:r>
+        <w:rPr>
+          <w:lang w:eastAsia="en-GB"/>
+        </w:rPr>
+        <w:t>I personally intend to learn / gain:  </w:t>
+      </w:r>
+    </w:p>
+    <w:p>
+      <w:pPr>
+        <w:pStyle w:val="ListParagraph"/>
+        <w:numPr>
+          <w:ilvl w:val="0"/>
+          <w:numId w:val="27"/>
+        </w:numPr>
+        <w:overflowPunct/>
+        <w:autoSpaceDE/>
+        <w:autoSpaceDN/>
+        <w:adjustRightInd/>
+        <w:spacing w:line="240" w:lineRule="auto"/>
+        <w:jc w:val="left"/>
+        <w:rPr>
+          <w:lang w:eastAsia="en-GB"/>
+        </w:rPr>
+      </w:pPr>
+      <w:r>
+        <w:rPr>
+          <w:lang w:eastAsia="en-GB"/>
+        </w:rPr>
+        <w:t>About general system programming, to improve my programming ability, especially for programming for larger projects involving many systems working together.  </w:t>
+      </w:r>
+    </w:p>
+    <w:p>
+      <w:pPr>
+        <w:pStyle w:val="ListParagraph"/>
+        <w:numPr>
+          <w:ilvl w:val="0"/>
+          <w:numId w:val="27"/>
+        </w:numPr>
+        <w:overflowPunct/>
+        <w:autoSpaceDE/>
+        <w:autoSpaceDN/>
+        <w:adjustRightInd/>
+        <w:spacing w:line="240" w:lineRule="auto"/>
+        <w:jc w:val="left"/>
+        <w:rPr>
+          <w:lang w:eastAsia="en-GB"/>
+        </w:rPr>
+      </w:pPr>
+      <w:r>
+        <w:rPr>
+          <w:lang w:eastAsia="en-GB"/>
+        </w:rPr>
+        <w:t>About the possibilities and opportunities in terms of adapting existing systems to be better suited to use in video games.  </w:t>
+      </w:r>
+    </w:p>
+    <w:p>
+      <w:pPr>
+        <w:pStyle w:val="ListParagraph"/>
+        <w:numPr>
+          <w:ilvl w:val="0"/>
+          <w:numId w:val="27"/>
+        </w:numPr>
+        <w:overflowPunct/>
+        <w:autoSpaceDE/>
+        <w:autoSpaceDN/>
+        <w:adjustRightInd/>
+        <w:spacing w:line="240" w:lineRule="auto"/>
+        <w:jc w:val="left"/>
+        <w:rPr>
+          <w:lang w:eastAsia="en-GB"/>
+        </w:rPr>
+      </w:pPr>
+      <w:r>
+        <w:rPr>
+          <w:lang w:eastAsia="en-GB"/>
+        </w:rPr>
+        <w:t>What it takes to create realistic simulations and whether it is possible to reduce computational costs of these simulations without reducing this realism  </w:t>
+      </w:r>
+    </w:p>
+    <w:p>
+      <w:pPr>
+        <w:pStyle w:val="ListParagraph"/>
+        <w:numPr>
+          <w:ilvl w:val="0"/>
+          <w:numId w:val="27"/>
+        </w:numPr>
+        <w:overflowPunct/>
+        <w:autoSpaceDE/>
+        <w:autoSpaceDN/>
+        <w:adjustRightInd/>
+        <w:spacing w:line="240" w:lineRule="auto"/>
+        <w:jc w:val="left"/>
+        <w:rPr>
+          <w:lang w:eastAsia="en-GB"/>
+        </w:rPr>
+      </w:pPr>
+      <w:r>
+        <w:rPr>
+          <w:lang w:eastAsia="en-GB"/>
+        </w:rPr>
+        <w:t>A greater understanding of the needs and limitations of systems like the one I aim to produce, as well as of systems for video games in general.  </w:t>
+      </w:r>
+    </w:p>
+    <w:p>
+      <w:pPr>
+        <w:pStyle w:val="ListParagraph"/>
+        <w:numPr>
+          <w:ilvl w:val="0"/>
+          <w:numId w:val="27"/>
+        </w:numPr>
+        <w:overflowPunct/>
+        <w:autoSpaceDE/>
+        <w:autoSpaceDN/>
+        <w:adjustRightInd/>
+        <w:spacing w:line="240" w:lineRule="auto"/>
+        <w:jc w:val="left"/>
+        <w:rPr>
+          <w:lang w:eastAsia="en-GB"/>
+        </w:rPr>
+      </w:pPr>
+      <w:r>
+        <w:rPr>
+          <w:lang w:eastAsia="en-GB"/>
+        </w:rPr>
+        <w:t>A greater understanding of progress in the 'world' of simulation and create something that utilises or helps towards this. </w:t>
+      </w:r>
+    </w:p>
+    <w:p>
+      <w:pPr>
+        <w:spacing w:line="240" w:lineRule="auto"/>
+        <w:rPr>
+          <w:b/>
+          <w:lang w:eastAsia="en-GB"/>
+        </w:rPr>
+      </w:pPr>
+    </w:p>
+    <w:p>
+      <w:pPr>
+        <w:spacing w:line="240" w:lineRule="auto"/>
+        <w:ind w:firstLine="0"/>
+        <w:rPr>
+          <w:b/>
+          <w:lang w:eastAsia="en-GB"/>
+        </w:rPr>
+      </w:pPr>
+      <w:r>
+        <w:rPr>
+          <w:b/>
+          <w:lang w:eastAsia="en-GB"/>
+        </w:rPr>
+        <w:t>Methods and Tools</w:t>
+      </w:r>
+    </w:p>
+    <w:p>
+      <w:pPr>
+        <w:spacing w:line="240" w:lineRule="auto"/>
+        <w:rPr>
+          <w:b/>
+          <w:lang w:eastAsia="en-GB"/>
+        </w:rPr>
+      </w:pPr>
+    </w:p>
+    <w:p>
+      <w:pPr>
+        <w:spacing w:line="240" w:lineRule="auto"/>
+        <w:rPr>
+          <w:lang w:eastAsia="en-GB"/>
+        </w:rPr>
+      </w:pPr>
+      <w:r>
+        <w:rPr>
+          <w:lang w:eastAsia="en-GB"/>
+        </w:rPr>
+        <w:t>To complete my project I will utilise skills gained from my course this far, my own understanding and research, and use available resources to gain new skills I may need. </w:t>
+      </w:r>
+    </w:p>
+    <w:p>
+      <w:pPr>
+        <w:spacing w:line="240" w:lineRule="auto"/>
+        <w:rPr>
+          <w:lang w:eastAsia="en-GB"/>
+        </w:rPr>
+      </w:pPr>
+      <w:r>
+        <w:rPr>
+          <w:lang w:eastAsia="en-GB"/>
+        </w:rPr>
+        <w:t>So far on my course I have gained experience using the Unity Games engine, which I plan to use as an environment to complete a majority of my project. My experience thus far has shown me the capabilities and limitations of the engine, one of the main capabilities being it’s handling of 3d visuals and UI's, allowing me to focus on the 'under the hood' development of the system. Through my course I have also gained experience of both c++ and c# in different environments and this has given me a good understanding of coding practices and this should assist me in producing versatile, clean and functional code. The experience of c++ is also the main reason I have set my stretch goal to produce a c++ library from my output from unity, as I feel I have enough understanding to effectively port the code. </w:t>
+      </w:r>
+    </w:p>
+    <w:p>
+      <w:pPr>
+        <w:spacing w:line="240" w:lineRule="auto"/>
+        <w:rPr>
+          <w:lang w:eastAsia="en-GB"/>
+        </w:rPr>
+      </w:pPr>
+    </w:p>
+    <w:p>
+      <w:pPr>
+        <w:spacing w:line="240" w:lineRule="auto"/>
+        <w:rPr>
+          <w:lang w:eastAsia="en-GB"/>
+        </w:rPr>
+      </w:pPr>
+    </w:p>
+    <w:p>
+      <w:pPr>
+        <w:spacing w:line="240" w:lineRule="auto"/>
+        <w:rPr>
+          <w:lang w:eastAsia="en-GB"/>
+        </w:rPr>
+      </w:pPr>
+    </w:p>
+    <w:p>
+      <w:pPr>
+        <w:spacing w:line="240" w:lineRule="auto"/>
+        <w:rPr>
+          <w:lang w:eastAsia="en-GB"/>
+        </w:rPr>
+      </w:pPr>
+    </w:p>
+    <w:p>
+      <w:pPr>
+        <w:spacing w:line="240" w:lineRule="auto"/>
+        <w:rPr>
+          <w:lang w:eastAsia="en-GB"/>
+        </w:rPr>
+      </w:pPr>
+    </w:p>
+    <w:p>
+      <w:pPr>
+        <w:spacing w:line="240" w:lineRule="auto"/>
+        <w:rPr>
+          <w:lang w:eastAsia="en-GB"/>
+        </w:rPr>
+      </w:pPr>
+    </w:p>
+    <w:p>
+      <w:pPr>
+        <w:spacing w:line="240" w:lineRule="auto"/>
+        <w:rPr>
+          <w:lang w:eastAsia="en-GB"/>
+        </w:rPr>
+      </w:pPr>
+    </w:p>
+    <w:p>
+      <w:pPr>
+        <w:spacing w:line="240" w:lineRule="auto"/>
+        <w:rPr>
+          <w:lang w:eastAsia="en-GB"/>
+        </w:rPr>
+      </w:pPr>
+    </w:p>
+    <w:p>
+      <w:pPr>
+        <w:spacing w:line="240" w:lineRule="auto"/>
+        <w:rPr>
+          <w:lang w:eastAsia="en-GB"/>
+        </w:rPr>
+      </w:pPr>
+    </w:p>
+    <w:p>
+      <w:pPr>
+        <w:spacing w:line="240" w:lineRule="auto"/>
+        <w:rPr>
+          <w:lang w:eastAsia="en-GB"/>
+        </w:rPr>
+      </w:pPr>
+    </w:p>
+    <w:p>
+      <w:pPr>
+        <w:spacing w:line="240" w:lineRule="auto"/>
+        <w:rPr>
+          <w:lang w:eastAsia="en-GB"/>
+        </w:rPr>
+      </w:pPr>
+    </w:p>
+    <w:p>
+      <w:pPr>
+        <w:spacing w:line="240" w:lineRule="auto"/>
+        <w:rPr>
+          <w:lang w:eastAsia="en-GB"/>
+        </w:rPr>
+      </w:pPr>
+    </w:p>
+    <w:p>
+      <w:pPr>
+        <w:spacing w:line="240" w:lineRule="auto"/>
+        <w:rPr>
+          <w:lang w:eastAsia="en-GB"/>
+        </w:rPr>
+      </w:pPr>
+    </w:p>
+    <w:p>
+      <w:pPr>
+        <w:spacing w:line="240" w:lineRule="auto"/>
+        <w:rPr>
+          <w:lang w:eastAsia="en-GB"/>
+        </w:rPr>
+      </w:pPr>
+      <w:r>
+        <w:rPr>
+          <w:lang w:eastAsia="en-GB"/>
+        </w:rPr>
+        <w:t>Risks and Issues</w:t>
+      </w:r>
+    </w:p>
+    <w:p>
+      <w:pPr>
+        <w:spacing w:line="240" w:lineRule="auto"/>
+        <w:rPr>
+          <w:lang w:eastAsia="en-GB"/>
+        </w:rPr>
+      </w:pPr>
+      <w:r>
+        <w:rPr>
+          <w:lang w:eastAsia="en-GB"/>
+        </w:rPr>
+        <w:t> </w:t>
+      </w:r>
+    </w:p>
+    <w:p>
+      <w:pPr>
+        <w:spacing w:line="240" w:lineRule="auto"/>
+        <w:rPr>
+          <w:lang w:eastAsia="en-GB"/>
+        </w:rPr>
+      </w:pPr>
+      <w:r>
+        <w:rPr>
+          <w:lang w:eastAsia="en-GB"/>
+        </w:rPr>
+        <w:t> </w:t>
+      </w:r>
+    </w:p>
+    <w:tbl>
+      <w:tblPr>
+        <w:tblpPr w:leftFromText="180" w:rightFromText="180" w:vertAnchor="text" w:horzAnchor="margin" w:tblpYSpec="outside"/>
+        <w:tblW w:w="7758" w:type="dxa"/>
+        <w:tblBorders>
+          <w:top w:val="outset" w:sz="6" w:space="0" w:color="auto"/>
+          <w:left w:val="outset" w:sz="6" w:space="0" w:color="auto"/>
+          <w:bottom w:val="outset" w:sz="6" w:space="0" w:color="auto"/>
+          <w:right w:val="outset" w:sz="6" w:space="0" w:color="auto"/>
+        </w:tblBorders>
+        <w:tblCellMar>
+          <w:left w:w="0" w:type="dxa"/>
+          <w:right w:w="0" w:type="dxa"/>
+        </w:tblCellMar>
+        <w:tblLook w:val="04A0" w:firstRow="1" w:lastRow="0" w:firstColumn="1" w:lastColumn="0" w:noHBand="0" w:noVBand="1"/>
+      </w:tblPr>
+      <w:tblGrid>
+        <w:gridCol w:w="1909"/>
+        <w:gridCol w:w="3767"/>
+        <w:gridCol w:w="2082"/>
+      </w:tblGrid>
+      <w:tr>
+        <w:trPr>
+          <w:trHeight w:val="101"/>
+        </w:trPr>
+        <w:tc>
+          <w:tcPr>
+            <w:tcW w:w="0" w:type="auto"/>
+            <w:tcBorders>
+              <w:top w:val="single" w:sz="6" w:space="0" w:color="999999"/>
+              <w:left w:val="single" w:sz="6" w:space="0" w:color="999999"/>
+              <w:bottom w:val="single" w:sz="12" w:space="0" w:color="666666"/>
+              <w:right w:val="single" w:sz="6" w:space="0" w:color="999999"/>
+            </w:tcBorders>
+            <w:shd w:val="clear" w:color="auto" w:fill="auto"/>
+            <w:hideMark/>
+          </w:tcPr>
+          <w:p>
+            <w:pPr>
+              <w:spacing w:beforeAutospacing="1" w:afterAutospacing="1" w:line="240" w:lineRule="auto"/>
+              <w:rPr>
+                <w:b/>
+                <w:bCs/>
+                <w:lang w:eastAsia="en-GB"/>
+              </w:rPr>
+            </w:pPr>
+            <w:r>
+              <w:rPr>
+                <w:b/>
+                <w:bCs/>
+                <w:lang w:eastAsia="en-GB"/>
+              </w:rPr>
+              <w:t>Risk </w:t>
+            </w:r>
+          </w:p>
+        </w:tc>
+        <w:tc>
+          <w:tcPr>
+            <w:tcW w:w="0" w:type="auto"/>
+            <w:tcBorders>
+              <w:top w:val="single" w:sz="6" w:space="0" w:color="999999"/>
+              <w:left w:val="outset" w:sz="6" w:space="0" w:color="auto"/>
+              <w:bottom w:val="single" w:sz="12" w:space="0" w:color="666666"/>
+              <w:right w:val="single" w:sz="6" w:space="0" w:color="999999"/>
+            </w:tcBorders>
+            <w:shd w:val="clear" w:color="auto" w:fill="auto"/>
+            <w:hideMark/>
+          </w:tcPr>
+          <w:p>
+            <w:pPr>
+              <w:spacing w:beforeAutospacing="1" w:afterAutospacing="1" w:line="240" w:lineRule="auto"/>
+              <w:rPr>
+                <w:b/>
+                <w:bCs/>
+                <w:lang w:eastAsia="en-GB"/>
+              </w:rPr>
+            </w:pPr>
+            <w:r>
+              <w:rPr>
+                <w:b/>
+                <w:bCs/>
+                <w:lang w:eastAsia="en-GB"/>
+              </w:rPr>
+              <w:t>Mitigation </w:t>
+            </w:r>
+          </w:p>
+        </w:tc>
+        <w:tc>
+          <w:tcPr>
+            <w:tcW w:w="0" w:type="auto"/>
+            <w:tcBorders>
+              <w:top w:val="single" w:sz="6" w:space="0" w:color="999999"/>
+              <w:left w:val="outset" w:sz="6" w:space="0" w:color="auto"/>
+              <w:bottom w:val="single" w:sz="12" w:space="0" w:color="666666"/>
+              <w:right w:val="single" w:sz="6" w:space="0" w:color="999999"/>
+            </w:tcBorders>
+            <w:shd w:val="clear" w:color="auto" w:fill="auto"/>
+            <w:hideMark/>
+          </w:tcPr>
+          <w:p>
+            <w:pPr>
+              <w:spacing w:beforeAutospacing="1" w:afterAutospacing="1" w:line="240" w:lineRule="auto"/>
+              <w:rPr>
+                <w:b/>
+                <w:bCs/>
+                <w:lang w:eastAsia="en-GB"/>
+              </w:rPr>
+            </w:pPr>
+            <w:r>
+              <w:rPr>
+                <w:b/>
+                <w:bCs/>
+                <w:lang w:eastAsia="en-GB"/>
+              </w:rPr>
+              <w:t>Contingency </w:t>
+            </w:r>
+          </w:p>
+        </w:tc>
+      </w:tr>
+      <w:tr>
+        <w:trPr>
+          <w:trHeight w:val="987"/>
+        </w:trPr>
+        <w:tc>
+          <w:tcPr>
+            <w:tcW w:w="0" w:type="auto"/>
+            <w:tcBorders>
+              <w:top w:val="outset" w:sz="6" w:space="0" w:color="auto"/>
+              <w:left w:val="single" w:sz="6" w:space="0" w:color="999999"/>
+              <w:bottom w:val="single" w:sz="6" w:space="0" w:color="999999"/>
+              <w:right w:val="single" w:sz="6" w:space="0" w:color="999999"/>
+            </w:tcBorders>
+            <w:shd w:val="clear" w:color="auto" w:fill="auto"/>
+            <w:hideMark/>
+          </w:tcPr>
+          <w:p>
+            <w:pPr>
+              <w:spacing w:beforeAutospacing="1" w:afterAutospacing="1" w:line="240" w:lineRule="auto"/>
+              <w:rPr>
+                <w:b/>
+                <w:bCs/>
+                <w:lang w:eastAsia="en-GB"/>
+              </w:rPr>
+            </w:pPr>
+            <w:r>
+              <w:rPr>
+                <w:lang w:eastAsia="en-GB"/>
+              </w:rPr>
+              <w:t>Unity's limitations may hinder progress.</w:t>
+            </w:r>
+            <w:r>
+              <w:rPr>
+                <w:b/>
+                <w:bCs/>
+                <w:lang w:eastAsia="en-GB"/>
+              </w:rPr>
+              <w:t> </w:t>
+            </w:r>
+          </w:p>
+        </w:tc>
+        <w:tc>
+          <w:tcPr>
+            <w:tcW w:w="0" w:type="auto"/>
+            <w:tcBorders>
+              <w:top w:val="outset" w:sz="6" w:space="0" w:color="auto"/>
+              <w:left w:val="outset" w:sz="6" w:space="0" w:color="auto"/>
+              <w:bottom w:val="single" w:sz="6" w:space="0" w:color="999999"/>
+              <w:right w:val="single" w:sz="6" w:space="0" w:color="999999"/>
+            </w:tcBorders>
+            <w:shd w:val="clear" w:color="auto" w:fill="auto"/>
+            <w:hideMark/>
+          </w:tcPr>
+          <w:p>
+            <w:pPr>
+              <w:spacing w:beforeAutospacing="1" w:afterAutospacing="1" w:line="240" w:lineRule="auto"/>
+              <w:rPr>
+                <w:lang w:eastAsia="en-GB"/>
+              </w:rPr>
+            </w:pPr>
+            <w:r>
+              <w:rPr>
+                <w:lang w:eastAsia="en-GB"/>
+              </w:rPr>
+              <w:t>  </w:t>
+            </w:r>
+          </w:p>
+        </w:tc>
+        <w:tc>
+          <w:tcPr>
+            <w:tcW w:w="0" w:type="auto"/>
+            <w:tcBorders>
+              <w:top w:val="outset" w:sz="6" w:space="0" w:color="auto"/>
+              <w:left w:val="outset" w:sz="6" w:space="0" w:color="auto"/>
+              <w:bottom w:val="single" w:sz="6" w:space="0" w:color="999999"/>
+              <w:right w:val="single" w:sz="6" w:space="0" w:color="999999"/>
+            </w:tcBorders>
+            <w:shd w:val="clear" w:color="auto" w:fill="auto"/>
+            <w:hideMark/>
+          </w:tcPr>
+          <w:p>
+            <w:pPr>
+              <w:spacing w:beforeAutospacing="1" w:afterAutospacing="1" w:line="240" w:lineRule="auto"/>
+              <w:rPr>
+                <w:lang w:eastAsia="en-GB"/>
+              </w:rPr>
+            </w:pPr>
+            <w:r>
+              <w:rPr>
+                <w:lang w:eastAsia="en-GB"/>
+              </w:rPr>
+              <w:t>Begin porting toc++earlier, and work within the DirectX framework to give more flexibility </w:t>
+            </w:r>
+          </w:p>
+        </w:tc>
+      </w:tr>
+      <w:tr>
+        <w:trPr>
+          <w:trHeight w:val="1968"/>
+        </w:trPr>
+        <w:tc>
+          <w:tcPr>
+            <w:tcW w:w="0" w:type="auto"/>
+            <w:tcBorders>
+              <w:top w:val="outset" w:sz="6" w:space="0" w:color="auto"/>
+              <w:left w:val="single" w:sz="6" w:space="0" w:color="999999"/>
+              <w:bottom w:val="single" w:sz="6" w:space="0" w:color="999999"/>
+              <w:right w:val="single" w:sz="6" w:space="0" w:color="999999"/>
+            </w:tcBorders>
+            <w:shd w:val="clear" w:color="auto" w:fill="auto"/>
+            <w:hideMark/>
+          </w:tcPr>
+          <w:p>
+            <w:pPr>
+              <w:spacing w:beforeAutospacing="1" w:afterAutospacing="1" w:line="240" w:lineRule="auto"/>
+              <w:rPr>
+                <w:b/>
+                <w:bCs/>
+                <w:lang w:eastAsia="en-GB"/>
+              </w:rPr>
+            </w:pPr>
+            <w:r>
+              <w:rPr>
+                <w:lang w:eastAsia="en-GB"/>
+              </w:rPr>
+              <w:t>Aspects of my project may require knowledge outside of my current scope.</w:t>
+            </w:r>
+            <w:r>
+              <w:rPr>
+                <w:b/>
+                <w:bCs/>
+                <w:lang w:eastAsia="en-GB"/>
+              </w:rPr>
+              <w:t> </w:t>
+            </w:r>
+          </w:p>
+        </w:tc>
+        <w:tc>
+          <w:tcPr>
+            <w:tcW w:w="0" w:type="auto"/>
+            <w:tcBorders>
+              <w:top w:val="outset" w:sz="6" w:space="0" w:color="auto"/>
+              <w:left w:val="outset" w:sz="6" w:space="0" w:color="auto"/>
+              <w:bottom w:val="single" w:sz="6" w:space="0" w:color="999999"/>
+              <w:right w:val="single" w:sz="6" w:space="0" w:color="999999"/>
+            </w:tcBorders>
+            <w:shd w:val="clear" w:color="auto" w:fill="auto"/>
+            <w:hideMark/>
+          </w:tcPr>
+          <w:p>
+            <w:pPr>
+              <w:spacing w:beforeAutospacing="1" w:afterAutospacing="1" w:line="240" w:lineRule="auto"/>
+              <w:rPr>
+                <w:lang w:eastAsia="en-GB"/>
+              </w:rPr>
+            </w:pPr>
+            <w:r>
+              <w:rPr>
+                <w:lang w:eastAsia="en-GB"/>
+              </w:rPr>
+              <w:t> Focused research throughout the project should provide me with specific knowledge, or at least relevant knowledge that allows me to continue work without a complete understanding of a subject. </w:t>
+            </w:r>
+          </w:p>
+        </w:tc>
+        <w:tc>
+          <w:tcPr>
+            <w:tcW w:w="0" w:type="auto"/>
+            <w:tcBorders>
+              <w:top w:val="outset" w:sz="6" w:space="0" w:color="auto"/>
+              <w:left w:val="outset" w:sz="6" w:space="0" w:color="auto"/>
+              <w:bottom w:val="single" w:sz="6" w:space="0" w:color="999999"/>
+              <w:right w:val="single" w:sz="6" w:space="0" w:color="999999"/>
+            </w:tcBorders>
+            <w:shd w:val="clear" w:color="auto" w:fill="auto"/>
+            <w:hideMark/>
+          </w:tcPr>
+          <w:p>
+            <w:pPr>
+              <w:spacing w:beforeAutospacing="1" w:afterAutospacing="1" w:line="240" w:lineRule="auto"/>
+              <w:rPr>
+                <w:lang w:eastAsia="en-GB"/>
+              </w:rPr>
+            </w:pPr>
+            <w:r>
+              <w:rPr>
+                <w:lang w:eastAsia="en-GB"/>
+              </w:rPr>
+              <w:t>  </w:t>
+            </w:r>
+          </w:p>
+        </w:tc>
+      </w:tr>
+    </w:tbl>
+    <w:p>
+      <w:pPr>
+        <w:spacing w:line="240" w:lineRule="auto"/>
+        <w:rPr>
+          <w:lang w:eastAsia="en-GB"/>
+        </w:rPr>
+      </w:pPr>
+      <w:r>
+        <w:rPr>
+          <w:lang w:eastAsia="en-GB"/>
+        </w:rPr>
+        <w:t> </w:t>
+      </w:r>
+    </w:p>
+    <w:p>
+      <w:pPr>
+        <w:spacing w:line="240" w:lineRule="auto"/>
+        <w:rPr>
+          <w:lang w:eastAsia="en-GB"/>
+        </w:rPr>
+      </w:pPr>
+      <w:r>
+        <w:rPr>
+          <w:lang w:eastAsia="en-GB"/>
+        </w:rPr>
+        <w:t> </w:t>
+      </w:r>
+    </w:p>
+    <w:p>
+      <w:pPr>
+        <w:spacing w:line="240" w:lineRule="auto"/>
+        <w:ind w:firstLine="0"/>
+        <w:rPr>
+          <w:b/>
+          <w:lang w:eastAsia="en-GB"/>
+        </w:rPr>
+      </w:pPr>
+      <w:r>
+        <w:rPr>
+          <w:b/>
+          <w:lang w:eastAsia="en-GB"/>
+        </w:rPr>
+        <w:t>Required Specialist Resources</w:t>
+      </w:r>
+    </w:p>
+    <w:p>
+      <w:pPr>
+        <w:spacing w:line="240" w:lineRule="auto"/>
+        <w:rPr>
+          <w:lang w:eastAsia="en-GB"/>
+        </w:rPr>
+      </w:pPr>
+      <w:r>
+        <w:rPr>
+          <w:lang w:eastAsia="en-GB"/>
+        </w:rPr>
+        <w:t> </w:t>
+      </w:r>
+    </w:p>
+    <w:p>
+      <w:pPr>
+        <w:spacing w:line="240" w:lineRule="auto"/>
+        <w:rPr>
+          <w:lang w:eastAsia="en-GB"/>
+        </w:rPr>
+      </w:pPr>
+      <w:r>
+        <w:rPr>
+          <w:lang w:eastAsia="en-GB"/>
+        </w:rPr>
+        <w:t>Input from those with a knowledge of crowd behaviours would be useful but not vital, to give feedback on the output of my project as it progresses to help me produce more realistic results. </w:t>
+      </w:r>
+    </w:p>
+    <w:p>
+      <w:pPr>
+        <w:spacing w:line="240" w:lineRule="auto"/>
+        <w:rPr>
+          <w:lang w:eastAsia="en-GB"/>
+        </w:rPr>
+      </w:pPr>
+      <w:r>
+        <w:rPr>
+          <w:lang w:eastAsia="en-GB"/>
+        </w:rPr>
+        <w:t>If progress goes well, and the core system is finished with time to spare, it would be nice to begin adding animations / models to create a more polished system and better test LoD, which it would be nice to have someone with specific skills produce. </w:t>
+      </w:r>
+    </w:p>
+    <w:p>
+      <w:pPr>
+        <w:spacing w:line="240" w:lineRule="auto"/>
+        <w:rPr>
+          <w:lang w:eastAsia="en-GB"/>
+        </w:rPr>
+      </w:pPr>
+    </w:p>
+    <w:p>
+      <w:pPr>
+        <w:spacing w:line="240" w:lineRule="auto"/>
+        <w:rPr>
+          <w:lang w:eastAsia="en-GB"/>
+        </w:rPr>
+      </w:pPr>
+    </w:p>
+    <w:p>
+      <w:pPr>
+        <w:spacing w:line="240" w:lineRule="auto"/>
+        <w:rPr>
+          <w:lang w:eastAsia="en-GB"/>
+        </w:rPr>
+      </w:pPr>
+    </w:p>
+    <w:p>
+      <w:pPr>
+        <w:spacing w:line="240" w:lineRule="auto"/>
+        <w:rPr>
+          <w:lang w:eastAsia="en-GB"/>
+        </w:rPr>
+      </w:pPr>
+    </w:p>
+    <w:p>
+      <w:pPr>
+        <w:spacing w:line="240" w:lineRule="auto"/>
+        <w:rPr>
+          <w:lang w:eastAsia="en-GB"/>
+        </w:rPr>
+      </w:pPr>
+    </w:p>
+    <w:p>
+      <w:pPr>
+        <w:spacing w:line="240" w:lineRule="auto"/>
+        <w:rPr>
+          <w:lang w:eastAsia="en-GB"/>
+        </w:rPr>
+      </w:pPr>
+    </w:p>
+    <w:p>
+      <w:pPr>
+        <w:spacing w:line="240" w:lineRule="auto"/>
+        <w:rPr>
+          <w:lang w:eastAsia="en-GB"/>
+        </w:rPr>
+      </w:pPr>
+    </w:p>
+    <w:p>
+      <w:pPr>
+        <w:spacing w:line="240" w:lineRule="auto"/>
+        <w:rPr>
+          <w:lang w:eastAsia="en-GB"/>
+        </w:rPr>
+      </w:pPr>
+    </w:p>
+    <w:p>
+      <w:pPr>
+        <w:spacing w:line="240" w:lineRule="auto"/>
+        <w:rPr>
+          <w:lang w:eastAsia="en-GB"/>
+        </w:rPr>
+      </w:pPr>
+    </w:p>
+    <w:p>
+      <w:pPr>
+        <w:spacing w:line="240" w:lineRule="auto"/>
+        <w:rPr>
+          <w:lang w:eastAsia="en-GB"/>
+        </w:rPr>
+      </w:pPr>
+    </w:p>
+    <w:p>
+      <w:pPr>
+        <w:spacing w:line="240" w:lineRule="auto"/>
+        <w:rPr>
+          <w:lang w:eastAsia="en-GB"/>
+        </w:rPr>
+      </w:pPr>
+    </w:p>
+    <w:p>
+      <w:pPr>
+        <w:spacing w:line="240" w:lineRule="auto"/>
+        <w:ind w:firstLine="0"/>
+        <w:rPr>
+          <w:b/>
+          <w:lang w:eastAsia="en-GB"/>
+        </w:rPr>
+      </w:pPr>
+      <w:r>
+        <w:rPr>
+          <w:b/>
+          <w:lang w:eastAsia="en-GB"/>
+        </w:rPr>
+        <w:t>Monthly Project Plan</w:t>
+      </w:r>
+    </w:p>
+    <w:p>
+      <w:pPr>
+        <w:spacing w:line="240" w:lineRule="auto"/>
+        <w:rPr>
+          <w:lang w:eastAsia="en-GB"/>
+        </w:rPr>
+      </w:pPr>
+    </w:p>
+    <w:tbl>
+      <w:tblPr>
+        <w:tblW w:w="0" w:type="auto"/>
+        <w:tblBorders>
+          <w:top w:val="single" w:sz="4" w:space="0" w:color="000000"/>
+          <w:left w:val="single" w:sz="4" w:space="0" w:color="000000"/>
+          <w:bottom w:val="single" w:sz="4" w:space="0" w:color="000000"/>
+          <w:right w:val="single" w:sz="4" w:space="0" w:color="000000"/>
+          <w:insideH w:val="single" w:sz="4" w:space="0" w:color="000000"/>
+          <w:insideV w:val="single" w:sz="4" w:space="0" w:color="000000"/>
+        </w:tblBorders>
+        <w:tblLook w:val="00A0" w:firstRow="1" w:lastRow="0" w:firstColumn="1" w:lastColumn="0" w:noHBand="0" w:noVBand="0"/>
+      </w:tblPr>
+      <w:tblGrid>
+        <w:gridCol w:w="1272"/>
+        <w:gridCol w:w="4575"/>
+        <w:gridCol w:w="1061"/>
+      </w:tblGrid>
+      <w:tr>
+        <w:tc>
+          <w:tcPr>
+            <w:tcW w:w="1395" w:type="dxa"/>
+          </w:tcPr>
+          <w:p>
+            <w:r>
+              <w:t>October</w:t>
+            </w:r>
+          </w:p>
+        </w:tc>
+        <w:tc>
+          <w:tcPr>
+            <w:tcW w:w="5955" w:type="dxa"/>
+          </w:tcPr>
+          <w:p>
+            <w:r>
+              <w:t xml:space="preserve">Proposal submitted by </w:t>
+            </w:r>
+            <w:r>
+              <w:rPr>
+                <w:highlight w:val="yellow"/>
+              </w:rPr>
+              <w:t>15/10</w:t>
+            </w:r>
+            <w:r>
+              <w:t>/2015</w:t>
+            </w:r>
+          </w:p>
+          <w:p>
+            <w:r>
+              <w:t>Implement basic agent behaviour</w:t>
+            </w:r>
+          </w:p>
+          <w:p>
+            <w:r>
+              <w:t>Begin implementing agent Interaction</w:t>
+            </w:r>
+          </w:p>
+        </w:tc>
+        <w:tc>
+          <w:tcPr>
+            <w:tcW w:w="1166" w:type="dxa"/>
+          </w:tcPr>
+          <w:p>
+            <w:r>
+              <w:t>8 days</w:t>
+            </w:r>
+          </w:p>
+          <w:p>
+            <w:r>
+              <w:t>7 days</w:t>
+            </w:r>
+          </w:p>
+          <w:p>
+            <w:r>
+              <w:t>7 days</w:t>
+            </w:r>
+          </w:p>
+        </w:tc>
+      </w:tr>
+      <w:tr>
+        <w:tc>
+          <w:tcPr>
+            <w:tcW w:w="1395" w:type="dxa"/>
+          </w:tcPr>
+          <w:p>
+            <w:r>
+              <w:t>November</w:t>
+            </w:r>
+          </w:p>
+        </w:tc>
+        <w:tc>
+          <w:tcPr>
+            <w:tcW w:w="5955" w:type="dxa"/>
+          </w:tcPr>
+          <w:p>
+            <w:r>
+              <w:t>Polish agent interaction and test behaviours with varying group sizes</w:t>
+            </w:r>
+          </w:p>
+          <w:p>
+            <w:r>
+              <w:t>Begin work on pathfinding</w:t>
+            </w:r>
+          </w:p>
+          <w:p>
+            <w:r>
+              <w:t>Combine pathfinding with existing behaviour</w:t>
+            </w:r>
+          </w:p>
+          <w:p>
+            <w:r>
+              <w:t>Polish progress so far</w:t>
+            </w:r>
+          </w:p>
+        </w:tc>
+        <w:tc>
+          <w:tcPr>
+            <w:tcW w:w="1166" w:type="dxa"/>
+          </w:tcPr>
+          <w:p>
+            <w:r>
+              <w:t>3 days</w:t>
+            </w:r>
+          </w:p>
+          <w:p>
+            <w:r>
+              <w:br/>
+              <w:t>7 days</w:t>
+            </w:r>
+          </w:p>
+          <w:p>
+            <w:r>
+              <w:t>7 days</w:t>
+            </w:r>
+          </w:p>
+          <w:p>
+            <w:r>
+              <w:t>7 days</w:t>
+            </w:r>
+          </w:p>
+        </w:tc>
+      </w:tr>
+      <w:tr>
+        <w:tc>
+          <w:tcPr>
+            <w:tcW w:w="1395" w:type="dxa"/>
+          </w:tcPr>
+          <w:p>
+            <w:r>
+              <w:t>December</w:t>
+            </w:r>
+          </w:p>
+        </w:tc>
+        <w:tc>
+          <w:tcPr>
+            <w:tcW w:w="5955" w:type="dxa"/>
+          </w:tcPr>
+          <w:p>
+            <w:pPr>
+              <w:rPr>
+                <w:bCs/>
+                <w:color w:val="111111"/>
+                <w:shd w:val="clear" w:color="auto" w:fill="FFFFFF"/>
+              </w:rPr>
+            </w:pPr>
+            <w:r>
+              <w:rPr>
+                <w:bCs/>
+                <w:color w:val="111111"/>
+                <w:shd w:val="clear" w:color="auto" w:fill="FFFFFF"/>
+              </w:rPr>
+              <w:t>Work on research report and extra time to complete previous objectives that may be unfinished</w:t>
+            </w:r>
+          </w:p>
+          <w:p>
+            <w:pPr>
+              <w:rPr>
+                <w:bCs/>
+                <w:color w:val="111111"/>
+                <w:shd w:val="clear" w:color="auto" w:fill="FFFFFF"/>
+              </w:rPr>
+            </w:pPr>
+            <w:r>
+              <w:rPr>
+                <w:bCs/>
+                <w:color w:val="111111"/>
+                <w:shd w:val="clear" w:color="auto" w:fill="FFFFFF"/>
+              </w:rPr>
+              <w:t>Research Report hand in 10/12/15</w:t>
+            </w:r>
+          </w:p>
+          <w:p>
+            <w:pPr>
+              <w:rPr>
+                <w:bCs/>
+                <w:color w:val="111111"/>
+                <w:shd w:val="clear" w:color="auto" w:fill="FFFFFF"/>
+              </w:rPr>
+            </w:pPr>
+            <w:r>
+              <w:rPr>
+                <w:bCs/>
+                <w:color w:val="111111"/>
+                <w:shd w:val="clear" w:color="auto" w:fill="FFFFFF"/>
+              </w:rPr>
+              <w:t>Begin work on agent individuality (adding variables)</w:t>
+            </w:r>
+          </w:p>
+          <w:p>
+            <w:r>
+              <w:rPr>
+                <w:bCs/>
+                <w:color w:val="111111"/>
+                <w:shd w:val="clear" w:color="auto" w:fill="FFFFFF"/>
+              </w:rPr>
+              <w:t>Utilise agent variables for behaviours</w:t>
+            </w:r>
+          </w:p>
+        </w:tc>
+        <w:tc>
+          <w:tcPr>
+            <w:tcW w:w="1166" w:type="dxa"/>
+          </w:tcPr>
+          <w:p>
+            <w:r>
+              <w:t>10 days</w:t>
+            </w:r>
+          </w:p>
+          <w:p/>
+          <w:p/>
+          <w:p>
+            <w:r>
+              <w:t>7 days</w:t>
+            </w:r>
+          </w:p>
+          <w:p>
+            <w:r>
+              <w:t>10 days</w:t>
+            </w:r>
+          </w:p>
+        </w:tc>
+      </w:tr>
+      <w:tr>
+        <w:tc>
+          <w:tcPr>
+            <w:tcW w:w="1395" w:type="dxa"/>
+          </w:tcPr>
+          <w:p>
+            <w:r>
+              <w:t>January</w:t>
+            </w:r>
+          </w:p>
+        </w:tc>
+        <w:tc>
+          <w:tcPr>
+            <w:tcW w:w="5955" w:type="dxa"/>
+          </w:tcPr>
+          <w:p>
+            <w:r>
+              <w:t>Begin work on UI and polished debug system</w:t>
+            </w:r>
+          </w:p>
+          <w:p>
+            <w:r>
+              <w:t>Catch up for previous objectives, and prepare some scenarios for the demo</w:t>
+            </w:r>
+          </w:p>
+        </w:tc>
+        <w:tc>
+          <w:tcPr>
+            <w:tcW w:w="1166" w:type="dxa"/>
+          </w:tcPr>
+          <w:p>
+            <w:r>
+              <w:t>7 days</w:t>
+            </w:r>
+          </w:p>
+          <w:p>
+            <w:r>
+              <w:t>Rest of Jan</w:t>
+            </w:r>
+          </w:p>
+        </w:tc>
+      </w:tr>
+      <w:tr>
+        <w:tc>
+          <w:tcPr>
+            <w:tcW w:w="1395" w:type="dxa"/>
+          </w:tcPr>
+          <w:p>
+            <w:r>
+              <w:t>February</w:t>
+            </w:r>
+          </w:p>
+        </w:tc>
+        <w:tc>
+          <w:tcPr>
+            <w:tcW w:w="5955" w:type="dxa"/>
+          </w:tcPr>
+          <w:p>
+            <w:r>
+              <w:t>Prototype demo in class 03/02/16 or – 05/02/16</w:t>
+            </w:r>
+          </w:p>
+          <w:p>
+            <w:r>
+              <w:t xml:space="preserve">Begin work on LoD systems </w:t>
+            </w:r>
+          </w:p>
+          <w:p>
+            <w:r>
+              <w:t>Work on feedback from demo</w:t>
+            </w:r>
+          </w:p>
+        </w:tc>
+        <w:tc>
+          <w:tcPr>
+            <w:tcW w:w="1166" w:type="dxa"/>
+          </w:tcPr>
+          <w:p/>
+          <w:p>
+            <w:r>
+              <w:t>7 days</w:t>
+            </w:r>
+          </w:p>
+          <w:p>
+            <w:r>
+              <w:t>7 – 14 days</w:t>
+            </w:r>
+          </w:p>
+        </w:tc>
+      </w:tr>
+      <w:tr>
+        <w:tc>
+          <w:tcPr>
+            <w:tcW w:w="1395" w:type="dxa"/>
+          </w:tcPr>
+          <w:p>
+            <w:r>
+              <w:t>March</w:t>
+            </w:r>
+          </w:p>
+        </w:tc>
+        <w:tc>
+          <w:tcPr>
+            <w:tcW w:w="5955" w:type="dxa"/>
+          </w:tcPr>
+          <w:p>
+            <w:r>
+              <w:t>If at a suitable stage, begin work on porting to c++ library</w:t>
+            </w:r>
+          </w:p>
+        </w:tc>
+        <w:tc>
+          <w:tcPr>
+            <w:tcW w:w="1166" w:type="dxa"/>
+          </w:tcPr>
+          <w:p>
+            <w:r>
+              <w:t>Unsure</w:t>
+            </w:r>
+          </w:p>
+        </w:tc>
+      </w:tr>
+      <w:tr>
+        <w:tc>
+          <w:tcPr>
+            <w:tcW w:w="1395" w:type="dxa"/>
+          </w:tcPr>
+          <w:p>
+            <w:r>
+              <w:t>April</w:t>
+            </w:r>
+          </w:p>
+        </w:tc>
+        <w:tc>
+          <w:tcPr>
+            <w:tcW w:w="5955" w:type="dxa"/>
+          </w:tcPr>
+          <w:p>
+            <w:r>
+              <w:t xml:space="preserve">Hand-in </w:t>
+            </w:r>
+            <w:r>
+              <w:rPr>
+                <w:highlight w:val="yellow"/>
+              </w:rPr>
+              <w:t>14/04</w:t>
+            </w:r>
+            <w:r>
+              <w:t>/2016</w:t>
+            </w:r>
+          </w:p>
+        </w:tc>
+        <w:tc>
+          <w:tcPr>
+            <w:tcW w:w="1166" w:type="dxa"/>
+          </w:tcPr>
+          <w:p/>
+        </w:tc>
+      </w:tr>
+    </w:tbl>
+    <w:p>
+      <w:pPr>
+        <w:spacing w:line="240" w:lineRule="auto"/>
+        <w:rPr>
+          <w:lang w:eastAsia="en-GB"/>
+        </w:rPr>
+      </w:pPr>
+    </w:p>
+    <w:p>
+      <w:pPr>
+        <w:spacing w:line="240" w:lineRule="auto"/>
+        <w:rPr>
+          <w:b/>
+          <w:lang w:eastAsia="en-GB"/>
+        </w:rPr>
+      </w:pPr>
+    </w:p>
+    <w:p>
+      <w:pPr>
+        <w:spacing w:line="240" w:lineRule="auto"/>
+        <w:rPr>
+          <w:lang w:eastAsia="en-GB"/>
+        </w:rPr>
+      </w:pPr>
+      <w:r>
+        <w:rPr>
+          <w:vertAlign w:val="superscript"/>
+          <w:lang w:eastAsia="en-GB"/>
+        </w:rPr>
+        <w:t>1</w:t>
+      </w:r>
+      <w:r>
+        <w:rPr>
+          <w:lang w:eastAsia="en-GB"/>
+        </w:rPr>
+        <w:t> Reynolds, C  Boids Background and Update </w:t>
+      </w:r>
+      <w:hyperlink r:id="rId20" w:history="1">
+        <w:r>
+          <w:rPr>
+            <w:color w:val="0563C1"/>
+            <w:u w:val="single"/>
+            <w:lang w:eastAsia="en-GB"/>
+          </w:rPr>
+          <w:t>http://www.red3d.com/cwr/boids/</w:t>
+        </w:r>
+      </w:hyperlink>
+      <w:r>
+        <w:rPr>
+          <w:lang w:eastAsia="en-GB"/>
+        </w:rPr>
+        <w:t>                                        [Last updated 6 Sept</w:t>
+      </w:r>
+      <w:r>
+        <w:rPr>
+          <w:shd w:val="clear" w:color="auto" w:fill="C0C0C0"/>
+          <w:lang w:eastAsia="en-GB"/>
+        </w:rPr>
+        <w:t> 2001]</w:t>
+      </w:r>
+      <w:r>
+        <w:rPr>
+          <w:lang w:eastAsia="en-GB"/>
+        </w:rPr>
+        <w:t> </w:t>
+      </w:r>
+    </w:p>
+    <w:p>
+      <w:pPr>
+        <w:spacing w:line="240" w:lineRule="auto"/>
+        <w:rPr>
+          <w:lang w:eastAsia="en-GB"/>
+        </w:rPr>
+      </w:pPr>
+      <w:r>
+        <w:rPr>
+          <w:vertAlign w:val="superscript"/>
+          <w:lang w:eastAsia="en-GB"/>
+        </w:rPr>
+        <w:t>2</w:t>
+      </w:r>
+      <w:r>
+        <w:rPr>
+          <w:lang w:eastAsia="en-GB"/>
+        </w:rPr>
+        <w:t> More information on Miarmy at </w:t>
+      </w:r>
+      <w:hyperlink r:id="rId21" w:history="1">
+        <w:r>
+          <w:rPr>
+            <w:color w:val="0563C1"/>
+            <w:u w:val="single"/>
+            <w:lang w:eastAsia="en-GB"/>
+          </w:rPr>
+          <w:t>http://www.basefount.com/miarmy.html</w:t>
+        </w:r>
+      </w:hyperlink>
+      <w:r>
+        <w:rPr>
+          <w:lang w:eastAsia="en-GB"/>
+        </w:rPr>
+        <w:t> </w:t>
+      </w:r>
+    </w:p>
+    <w:p>
+      <w:pPr>
+        <w:spacing w:line="240" w:lineRule="auto"/>
+        <w:rPr>
+          <w:lang w:eastAsia="en-GB"/>
+        </w:rPr>
+      </w:pPr>
+      <w:r>
+        <w:rPr>
+          <w:vertAlign w:val="superscript"/>
+          <w:lang w:eastAsia="en-GB"/>
+        </w:rPr>
+        <w:t>3 </w:t>
+      </w:r>
+      <w:r>
+        <w:rPr>
+          <w:lang w:eastAsia="en-GB"/>
+        </w:rPr>
+        <w:t>Guy, S et al [2009] ClearPath: Highly Parallel Collision Avoidance for Multi-Agent Simulation  available at http://pcl.intel-research.net/publications/clearpath_sca2009.pdf </w:t>
+      </w:r>
+    </w:p>
+    <w:p>
+      <w:pPr>
+        <w:spacing w:line="240" w:lineRule="auto"/>
+        <w:rPr>
+          <w:lang w:eastAsia="en-GB"/>
+        </w:rPr>
+      </w:pPr>
+      <w:r>
+        <w:rPr>
+          <w:vertAlign w:val="superscript"/>
+          <w:lang w:eastAsia="en-GB"/>
+        </w:rPr>
+        <w:t>4 </w:t>
+      </w:r>
+      <w:r>
+        <w:rPr>
+          <w:lang w:eastAsia="en-GB"/>
+        </w:rPr>
+        <w:t>Lemercier, C et al Realistic following behaviors for crowd simulation  available                                          at https://spiral.imperial.ac.uk/bitstream/10044/1/21595/2/EG2012.pdf </w:t>
+      </w:r>
+    </w:p>
+    <w:p>
+      <w:pPr>
+        <w:spacing w:line="240" w:lineRule="auto"/>
+        <w:rPr>
+          <w:lang w:eastAsia="en-GB"/>
+        </w:rPr>
+      </w:pPr>
+      <w:r>
+        <w:rPr>
+          <w:vertAlign w:val="superscript"/>
+          <w:lang w:eastAsia="en-GB"/>
+        </w:rPr>
+        <w:t>5</w:t>
+      </w:r>
+      <w:r>
+        <w:rPr>
+          <w:lang w:eastAsia="en-GB"/>
+        </w:rPr>
+        <w:t> Badler, N</w:t>
+      </w:r>
+      <w:r>
+        <w:rPr>
+          <w:i/>
+          <w:iCs/>
+          <w:lang w:eastAsia="en-GB"/>
+        </w:rPr>
+        <w:t> </w:t>
+      </w:r>
+      <w:r>
+        <w:rPr>
+          <w:lang w:eastAsia="en-GB"/>
+        </w:rPr>
+        <w:t>et al  Real Time Virtual  Humans</w:t>
+      </w:r>
+      <w:r>
+        <w:rPr>
+          <w:b/>
+          <w:bCs/>
+          <w:lang w:eastAsia="en-GB"/>
+        </w:rPr>
+        <w:t> </w:t>
+      </w:r>
+      <w:r>
+        <w:rPr>
+          <w:lang w:eastAsia="en-GB"/>
+        </w:rPr>
+        <w:t>(Abstract) Available                                                                 from </w:t>
+      </w:r>
+      <w:hyperlink r:id="rId22" w:history="1">
+        <w:r>
+          <w:rPr>
+            <w:color w:val="0563C1"/>
+            <w:u w:val="single"/>
+            <w:lang w:eastAsia="en-GB"/>
+          </w:rPr>
+          <w:t>http://www.cis.upenn.edu/~badler/bcs/Paper.htm</w:t>
+        </w:r>
+      </w:hyperlink>
+      <w:r>
+        <w:rPr>
+          <w:lang w:eastAsia="en-GB"/>
+        </w:rPr>
+        <w:t>   </w:t>
+      </w:r>
+    </w:p>
+    <w:p>
+      <w:pPr>
+        <w:spacing w:line="240" w:lineRule="auto"/>
+        <w:rPr>
+          <w:lang w:eastAsia="en-GB"/>
+        </w:rPr>
+      </w:pPr>
+      <w:r>
+        <w:rPr>
+          <w:vertAlign w:val="superscript"/>
+          <w:lang w:eastAsia="en-GB"/>
+        </w:rPr>
+        <w:t>6 </w:t>
+      </w:r>
+      <w:r>
+        <w:rPr>
+          <w:lang w:eastAsia="en-GB"/>
+        </w:rPr>
+        <w:t>http://crowdsimulation.blogspot.co.uk/ </w:t>
+      </w:r>
+    </w:p>
+    <w:p>
+      <w:pPr>
+        <w:ind w:firstLine="0"/>
+      </w:pPr>
+    </w:p>
     <w:sectPr>
-      <w:footerReference w:type="first" r:id="rId19"/>
+      <w:footerReference w:type="first" r:id="rId23"/>
       <w:pgSz w:w="11906" w:h="16838" w:code="9"/>
       <w:pgMar w:top="2948" w:right="2494" w:bottom="2948" w:left="2494" w:header="2381" w:footer="2324" w:gutter="0"/>
       <w:cols w:space="708"/>
@@ -2964,6 +5031,120 @@
     </w:lvl>
   </w:abstractNum>
   <w:abstractNum w:abstractNumId="11" w15:restartNumberingAfterBreak="0">
+    <w:nsid w:val="14510C42"/>
+    <w:multiLevelType w:val="hybridMultilevel"/>
+    <w:tmpl w:val="16A8A762"/>
+    <w:lvl w:ilvl="0" w:tplc="32762154">
+      <w:start w:val="6"/>
+      <w:numFmt w:val="bullet"/>
+      <w:lvlText w:val="-"/>
+      <w:lvlJc w:val="left"/>
+      <w:pPr>
+        <w:ind w:left="1080" w:hanging="360"/>
+      </w:pPr>
+      <w:rPr>
+        <w:rFonts w:ascii="Calibri" w:eastAsia="Times New Roman" w:hAnsi="Calibri" w:cs="Segoe UI" w:hint="default"/>
+        <w:sz w:val="24"/>
+      </w:rPr>
+    </w:lvl>
+    <w:lvl w:ilvl="1" w:tplc="08090003" w:tentative="1">
+      <w:start w:val="1"/>
+      <w:numFmt w:val="bullet"/>
+      <w:lvlText w:val="o"/>
+      <w:lvlJc w:val="left"/>
+      <w:pPr>
+        <w:ind w:left="1800" w:hanging="360"/>
+      </w:pPr>
+      <w:rPr>
+        <w:rFonts w:ascii="Courier New" w:hAnsi="Courier New" w:cs="Courier New" w:hint="default"/>
+      </w:rPr>
+    </w:lvl>
+    <w:lvl w:ilvl="2" w:tplc="08090005" w:tentative="1">
+      <w:start w:val="1"/>
+      <w:numFmt w:val="bullet"/>
+      <w:lvlText w:val=""/>
+      <w:lvlJc w:val="left"/>
+      <w:pPr>
+        <w:ind w:left="2520" w:hanging="360"/>
+      </w:pPr>
+      <w:rPr>
+        <w:rFonts w:ascii="Wingdings" w:hAnsi="Wingdings" w:hint="default"/>
+      </w:rPr>
+    </w:lvl>
+    <w:lvl w:ilvl="3" w:tplc="08090001" w:tentative="1">
+      <w:start w:val="1"/>
+      <w:numFmt w:val="bullet"/>
+      <w:lvlText w:val=""/>
+      <w:lvlJc w:val="left"/>
+      <w:pPr>
+        <w:ind w:left="3240" w:hanging="360"/>
+      </w:pPr>
+      <w:rPr>
+        <w:rFonts w:ascii="Symbol" w:hAnsi="Symbol" w:hint="default"/>
+      </w:rPr>
+    </w:lvl>
+    <w:lvl w:ilvl="4" w:tplc="08090003" w:tentative="1">
+      <w:start w:val="1"/>
+      <w:numFmt w:val="bullet"/>
+      <w:lvlText w:val="o"/>
+      <w:lvlJc w:val="left"/>
+      <w:pPr>
+        <w:ind w:left="3960" w:hanging="360"/>
+      </w:pPr>
+      <w:rPr>
+        <w:rFonts w:ascii="Courier New" w:hAnsi="Courier New" w:cs="Courier New" w:hint="default"/>
+      </w:rPr>
+    </w:lvl>
+    <w:lvl w:ilvl="5" w:tplc="08090005" w:tentative="1">
+      <w:start w:val="1"/>
+      <w:numFmt w:val="bullet"/>
+      <w:lvlText w:val=""/>
+      <w:lvlJc w:val="left"/>
+      <w:pPr>
+        <w:ind w:left="4680" w:hanging="360"/>
+      </w:pPr>
+      <w:rPr>
+        <w:rFonts w:ascii="Wingdings" w:hAnsi="Wingdings" w:hint="default"/>
+      </w:rPr>
+    </w:lvl>
+    <w:lvl w:ilvl="6" w:tplc="08090001" w:tentative="1">
+      <w:start w:val="1"/>
+      <w:numFmt w:val="bullet"/>
+      <w:lvlText w:val=""/>
+      <w:lvlJc w:val="left"/>
+      <w:pPr>
+        <w:ind w:left="5400" w:hanging="360"/>
+      </w:pPr>
+      <w:rPr>
+        <w:rFonts w:ascii="Symbol" w:hAnsi="Symbol" w:hint="default"/>
+      </w:rPr>
+    </w:lvl>
+    <w:lvl w:ilvl="7" w:tplc="08090003" w:tentative="1">
+      <w:start w:val="1"/>
+      <w:numFmt w:val="bullet"/>
+      <w:lvlText w:val="o"/>
+      <w:lvlJc w:val="left"/>
+      <w:pPr>
+        <w:ind w:left="6120" w:hanging="360"/>
+      </w:pPr>
+      <w:rPr>
+        <w:rFonts w:ascii="Courier New" w:hAnsi="Courier New" w:cs="Courier New" w:hint="default"/>
+      </w:rPr>
+    </w:lvl>
+    <w:lvl w:ilvl="8" w:tplc="08090005" w:tentative="1">
+      <w:start w:val="1"/>
+      <w:numFmt w:val="bullet"/>
+      <w:lvlText w:val=""/>
+      <w:lvlJc w:val="left"/>
+      <w:pPr>
+        <w:ind w:left="6840" w:hanging="360"/>
+      </w:pPr>
+      <w:rPr>
+        <w:rFonts w:ascii="Wingdings" w:hAnsi="Wingdings" w:hint="default"/>
+      </w:rPr>
+    </w:lvl>
+  </w:abstractNum>
+  <w:abstractNum w:abstractNumId="12" w15:restartNumberingAfterBreak="0">
     <w:nsid w:val="1F397F84"/>
     <w:multiLevelType w:val="multilevel"/>
     <w:tmpl w:val="77162394"/>
@@ -3105,7 +5286,7 @@
       </w:rPr>
     </w:lvl>
   </w:abstractNum>
-  <w:abstractNum w:abstractNumId="12" w15:restartNumberingAfterBreak="0">
+  <w:abstractNum w:abstractNumId="13" w15:restartNumberingAfterBreak="0">
     <w:nsid w:val="33823A14"/>
     <w:multiLevelType w:val="hybridMultilevel"/>
     <w:tmpl w:val="8E805C16"/>
@@ -3218,7 +5399,7 @@
       </w:rPr>
     </w:lvl>
   </w:abstractNum>
-  <w:abstractNum w:abstractNumId="13" w15:restartNumberingAfterBreak="0">
+  <w:abstractNum w:abstractNumId="14" w15:restartNumberingAfterBreak="0">
     <w:nsid w:val="393026D5"/>
     <w:multiLevelType w:val="multilevel"/>
     <w:tmpl w:val="2632941E"/>
@@ -3360,7 +5541,121 @@
       </w:rPr>
     </w:lvl>
   </w:abstractNum>
-  <w:abstractNum w:abstractNumId="14" w15:restartNumberingAfterBreak="0">
+  <w:abstractNum w:abstractNumId="15" w15:restartNumberingAfterBreak="0">
+    <w:nsid w:val="41273634"/>
+    <w:multiLevelType w:val="hybridMultilevel"/>
+    <w:tmpl w:val="B3BEFE06"/>
+    <w:lvl w:ilvl="0" w:tplc="0FE067E8">
+      <w:start w:val="6"/>
+      <w:numFmt w:val="bullet"/>
+      <w:lvlText w:val="-"/>
+      <w:lvlJc w:val="left"/>
+      <w:pPr>
+        <w:ind w:left="1080" w:hanging="360"/>
+      </w:pPr>
+      <w:rPr>
+        <w:rFonts w:ascii="Calibri" w:eastAsia="Times New Roman" w:hAnsi="Calibri" w:cs="Segoe UI" w:hint="default"/>
+        <w:sz w:val="24"/>
+      </w:rPr>
+    </w:lvl>
+    <w:lvl w:ilvl="1" w:tplc="08090003" w:tentative="1">
+      <w:start w:val="1"/>
+      <w:numFmt w:val="bullet"/>
+      <w:lvlText w:val="o"/>
+      <w:lvlJc w:val="left"/>
+      <w:pPr>
+        <w:ind w:left="1800" w:hanging="360"/>
+      </w:pPr>
+      <w:rPr>
+        <w:rFonts w:ascii="Courier New" w:hAnsi="Courier New" w:cs="Courier New" w:hint="default"/>
+      </w:rPr>
+    </w:lvl>
+    <w:lvl w:ilvl="2" w:tplc="08090005" w:tentative="1">
+      <w:start w:val="1"/>
+      <w:numFmt w:val="bullet"/>
+      <w:lvlText w:val=""/>
+      <w:lvlJc w:val="left"/>
+      <w:pPr>
+        <w:ind w:left="2520" w:hanging="360"/>
+      </w:pPr>
+      <w:rPr>
+        <w:rFonts w:ascii="Wingdings" w:hAnsi="Wingdings" w:hint="default"/>
+      </w:rPr>
+    </w:lvl>
+    <w:lvl w:ilvl="3" w:tplc="08090001" w:tentative="1">
+      <w:start w:val="1"/>
+      <w:numFmt w:val="bullet"/>
+      <w:lvlText w:val=""/>
+      <w:lvlJc w:val="left"/>
+      <w:pPr>
+        <w:ind w:left="3240" w:hanging="360"/>
+      </w:pPr>
+      <w:rPr>
+        <w:rFonts w:ascii="Symbol" w:hAnsi="Symbol" w:hint="default"/>
+      </w:rPr>
+    </w:lvl>
+    <w:lvl w:ilvl="4" w:tplc="08090003" w:tentative="1">
+      <w:start w:val="1"/>
+      <w:numFmt w:val="bullet"/>
+      <w:lvlText w:val="o"/>
+      <w:lvlJc w:val="left"/>
+      <w:pPr>
+        <w:ind w:left="3960" w:hanging="360"/>
+      </w:pPr>
+      <w:rPr>
+        <w:rFonts w:ascii="Courier New" w:hAnsi="Courier New" w:cs="Courier New" w:hint="default"/>
+      </w:rPr>
+    </w:lvl>
+    <w:lvl w:ilvl="5" w:tplc="08090005" w:tentative="1">
+      <w:start w:val="1"/>
+      <w:numFmt w:val="bullet"/>
+      <w:lvlText w:val=""/>
+      <w:lvlJc w:val="left"/>
+      <w:pPr>
+        <w:ind w:left="4680" w:hanging="360"/>
+      </w:pPr>
+      <w:rPr>
+        <w:rFonts w:ascii="Wingdings" w:hAnsi="Wingdings" w:hint="default"/>
+      </w:rPr>
+    </w:lvl>
+    <w:lvl w:ilvl="6" w:tplc="08090001" w:tentative="1">
+      <w:start w:val="1"/>
+      <w:numFmt w:val="bullet"/>
+      <w:lvlText w:val=""/>
+      <w:lvlJc w:val="left"/>
+      <w:pPr>
+        <w:ind w:left="5400" w:hanging="360"/>
+      </w:pPr>
+      <w:rPr>
+        <w:rFonts w:ascii="Symbol" w:hAnsi="Symbol" w:hint="default"/>
+      </w:rPr>
+    </w:lvl>
+    <w:lvl w:ilvl="7" w:tplc="08090003" w:tentative="1">
+      <w:start w:val="1"/>
+      <w:numFmt w:val="bullet"/>
+      <w:lvlText w:val="o"/>
+      <w:lvlJc w:val="left"/>
+      <w:pPr>
+        <w:ind w:left="6120" w:hanging="360"/>
+      </w:pPr>
+      <w:rPr>
+        <w:rFonts w:ascii="Courier New" w:hAnsi="Courier New" w:cs="Courier New" w:hint="default"/>
+      </w:rPr>
+    </w:lvl>
+    <w:lvl w:ilvl="8" w:tplc="08090005" w:tentative="1">
+      <w:start w:val="1"/>
+      <w:numFmt w:val="bullet"/>
+      <w:lvlText w:val=""/>
+      <w:lvlJc w:val="left"/>
+      <w:pPr>
+        <w:ind w:left="6840" w:hanging="360"/>
+      </w:pPr>
+      <w:rPr>
+        <w:rFonts w:ascii="Wingdings" w:hAnsi="Wingdings" w:hint="default"/>
+      </w:rPr>
+    </w:lvl>
+  </w:abstractNum>
+  <w:abstractNum w:abstractNumId="16" w15:restartNumberingAfterBreak="0">
     <w:nsid w:val="43D62033"/>
     <w:multiLevelType w:val="hybridMultilevel"/>
     <w:tmpl w:val="4A54025C"/>
@@ -3472,7 +5767,7 @@
       </w:rPr>
     </w:lvl>
   </w:abstractNum>
-  <w:abstractNum w:abstractNumId="15" w15:restartNumberingAfterBreak="0">
+  <w:abstractNum w:abstractNumId="17" w15:restartNumberingAfterBreak="0">
     <w:nsid w:val="5D7645D4"/>
     <w:multiLevelType w:val="hybridMultilevel"/>
     <w:tmpl w:val="6BB80FE0"/>
@@ -3584,7 +5879,7 @@
       </w:rPr>
     </w:lvl>
   </w:abstractNum>
-  <w:abstractNum w:abstractNumId="16" w15:restartNumberingAfterBreak="0">
+  <w:abstractNum w:abstractNumId="18" w15:restartNumberingAfterBreak="0">
     <w:nsid w:val="6C1B24C2"/>
     <w:multiLevelType w:val="multilevel"/>
     <w:tmpl w:val="30021730"/>
@@ -3724,7 +6019,7 @@
       </w:rPr>
     </w:lvl>
   </w:abstractNum>
-  <w:abstractNum w:abstractNumId="17" w15:restartNumberingAfterBreak="0">
+  <w:abstractNum w:abstractNumId="19" w15:restartNumberingAfterBreak="0">
     <w:nsid w:val="6F404C9F"/>
     <w:multiLevelType w:val="multilevel"/>
     <w:tmpl w:val="BEDA5F46"/>
@@ -3866,7 +6161,7 @@
       </w:rPr>
     </w:lvl>
   </w:abstractNum>
-  <w:abstractNum w:abstractNumId="18" w15:restartNumberingAfterBreak="0">
+  <w:abstractNum w:abstractNumId="20" w15:restartNumberingAfterBreak="0">
     <w:nsid w:val="7738779A"/>
     <w:multiLevelType w:val="multilevel"/>
     <w:tmpl w:val="77EC1FB2"/>
@@ -4012,7 +6307,7 @@
       </w:rPr>
     </w:lvl>
   </w:abstractNum>
-  <w:abstractNum w:abstractNumId="19" w15:restartNumberingAfterBreak="0">
+  <w:abstractNum w:abstractNumId="21" w15:restartNumberingAfterBreak="0">
     <w:nsid w:val="7B274BC8"/>
     <w:multiLevelType w:val="multilevel"/>
     <w:tmpl w:val="72E65396"/>
@@ -4153,7 +6448,7 @@
       </w:rPr>
     </w:lvl>
   </w:abstractNum>
-  <w:abstractNum w:abstractNumId="20" w15:restartNumberingAfterBreak="0">
+  <w:abstractNum w:abstractNumId="22" w15:restartNumberingAfterBreak="0">
     <w:nsid w:val="7D9521C8"/>
     <w:multiLevelType w:val="multilevel"/>
     <w:tmpl w:val="F35CB8F2"/>
@@ -4296,43 +6591,43 @@
     </w:lvl>
   </w:abstractNum>
   <w:num w:numId="1">
+    <w:abstractNumId w:val="21"/>
+  </w:num>
+  <w:num w:numId="2">
+    <w:abstractNumId w:val="12"/>
+  </w:num>
+  <w:num w:numId="3">
     <w:abstractNumId w:val="19"/>
   </w:num>
-  <w:num w:numId="2">
-    <w:abstractNumId w:val="11"/>
-  </w:num>
-  <w:num w:numId="3">
-    <w:abstractNumId w:val="17"/>
-  </w:num>
   <w:num w:numId="4">
-    <w:abstractNumId w:val="18"/>
+    <w:abstractNumId w:val="20"/>
   </w:num>
   <w:num w:numId="5">
-    <w:abstractNumId w:val="20"/>
+    <w:abstractNumId w:val="22"/>
   </w:num>
   <w:num w:numId="6">
-    <w:abstractNumId w:val="16"/>
+    <w:abstractNumId w:val="18"/>
   </w:num>
   <w:num w:numId="7">
     <w:abstractNumId w:val="9"/>
   </w:num>
   <w:num w:numId="8">
-    <w:abstractNumId w:val="18"/>
+    <w:abstractNumId w:val="20"/>
   </w:num>
   <w:num w:numId="9">
     <w:abstractNumId w:val="8"/>
   </w:num>
   <w:num w:numId="10">
-    <w:abstractNumId w:val="20"/>
+    <w:abstractNumId w:val="22"/>
   </w:num>
   <w:num w:numId="11">
-    <w:abstractNumId w:val="11"/>
+    <w:abstractNumId w:val="12"/>
   </w:num>
   <w:num w:numId="12">
-    <w:abstractNumId w:val="17"/>
+    <w:abstractNumId w:val="19"/>
   </w:num>
   <w:num w:numId="13">
-    <w:abstractNumId w:val="13"/>
+    <w:abstractNumId w:val="14"/>
   </w:num>
   <w:num w:numId="14">
     <w:abstractNumId w:val="7"/>
@@ -4359,16 +6654,22 @@
     <w:abstractNumId w:val="0"/>
   </w:num>
   <w:num w:numId="22">
-    <w:abstractNumId w:val="15"/>
+    <w:abstractNumId w:val="17"/>
   </w:num>
   <w:num w:numId="23">
     <w:abstractNumId w:val="10"/>
   </w:num>
   <w:num w:numId="24">
-    <w:abstractNumId w:val="12"/>
+    <w:abstractNumId w:val="13"/>
   </w:num>
   <w:num w:numId="25">
-    <w:abstractNumId w:val="14"/>
+    <w:abstractNumId w:val="16"/>
+  </w:num>
+  <w:num w:numId="26">
+    <w:abstractNumId w:val="11"/>
+  </w:num>
+  <w:num w:numId="27">
+    <w:abstractNumId w:val="15"/>
   </w:num>
   <w:numIdMacAtCleanup w:val="13"/>
 </w:numbering>
@@ -4912,6 +7213,7 @@
   <w:style w:type="character" w:default="1" w:styleId="DefaultParagraphFont">
     <w:name w:val="Default Paragraph Font"/>
     <w:uiPriority w:val="1"/>
+    <w:semiHidden/>
     <w:unhideWhenUsed/>
   </w:style>
   <w:style w:type="table" w:default="1" w:styleId="TableNormal">
@@ -5961,7 +8263,7 @@
 </file>
 
 <file path=customXml/itemProps1.xml><?xml version="1.0" encoding="utf-8"?>
-<ds:datastoreItem xmlns:ds="http://schemas.openxmlformats.org/officeDocument/2006/customXml" ds:itemID="{A25CF3BC-2E3D-4BF8-8CCF-21FC974C267A}">
+<ds:datastoreItem xmlns:ds="http://schemas.openxmlformats.org/officeDocument/2006/customXml" ds:itemID="{258F5AB0-1C59-42B1-A906-8C463BA3D8B7}">
   <ds:schemaRefs>
     <ds:schemaRef ds:uri="http://schemas.openxmlformats.org/officeDocument/2006/bibliography"/>
   </ds:schemaRefs>

</xml_diff>